<commit_message>
Beta version is ready
</commit_message>
<xml_diff>
--- a/docs/PropertyRequests.docx
+++ b/docs/PropertyRequests.docx
@@ -105,7 +105,17 @@
           <w:sz w:val="30"/>
           <w:szCs w:val="30"/>
         </w:rPr>
-        <w:t>ул.</w:t>
+        <w:t>у</w:t>
+      </w:r>
+      <w:bookmarkStart w:id="0" w:name="_GoBack"/>
+      <w:bookmarkEnd w:id="0"/>
+      <w:r>
+        <w:rPr>
+          <w:rFonts w:ascii="Times New Roman" w:hAnsi="Times New Roman" w:cs="Times New Roman"/>
+          <w:sz w:val="30"/>
+          <w:szCs w:val="30"/>
+        </w:rPr>
+        <w:t>л.</w:t>
       </w:r>
       <w:r>
         <w:rPr>
@@ -267,24 +277,25 @@
           <w:sz w:val="30"/>
           <w:szCs w:val="30"/>
         </w:rPr>
-        <w:t>}, возбужденное по {</w:t>
-      </w:r>
-      <w:r>
-        <w:rPr>
-          <w:rFonts w:ascii="Times New Roman" w:hAnsi="Times New Roman" w:cs="Times New Roman"/>
-          <w:sz w:val="30"/>
-          <w:szCs w:val="30"/>
-          <w:lang w:val="en-US"/>
-        </w:rPr>
-        <w:t>state</w:t>
-      </w:r>
-      <w:r>
-        <w:rPr>
-          <w:rFonts w:ascii="Times New Roman" w:hAnsi="Times New Roman" w:cs="Times New Roman"/>
-          <w:sz w:val="30"/>
-          <w:szCs w:val="30"/>
-        </w:rPr>
-        <w:t>} УК Республики Беларусь.</w:t>
+        <w:t xml:space="preserve">}, возбужденное по </w:t>
+      </w:r>
+      <w:proofErr w:type="spellStart"/>
+      <w:r>
+        <w:rPr>
+          <w:rFonts w:ascii="Times New Roman" w:hAnsi="Times New Roman" w:cs="Times New Roman"/>
+          <w:sz w:val="30"/>
+          <w:szCs w:val="30"/>
+        </w:rPr>
+        <w:t>stateNumber</w:t>
+      </w:r>
+      <w:proofErr w:type="spellEnd"/>
+      <w:r>
+        <w:rPr>
+          <w:rFonts w:ascii="Times New Roman" w:hAnsi="Times New Roman" w:cs="Times New Roman"/>
+          <w:sz w:val="30"/>
+          <w:szCs w:val="30"/>
+        </w:rPr>
+        <w:t xml:space="preserve"> УК Республики Беларусь.</w:t>
       </w:r>
     </w:p>
     <w:p>
@@ -365,7 +376,15 @@
           <w:sz w:val="30"/>
           <w:szCs w:val="30"/>
         </w:rPr>
-        <w:t>} ({</w:t>
+        <w:t>}</w:t>
+      </w:r>
+      <w:r>
+        <w:rPr>
+          <w:rFonts w:ascii="Times New Roman" w:hAnsi="Times New Roman" w:cs="Times New Roman"/>
+          <w:sz w:val="30"/>
+          <w:szCs w:val="30"/>
+        </w:rPr>
+        <w:t xml:space="preserve">, </w:t>
       </w:r>
       <w:proofErr w:type="spellStart"/>
       <w:r>
@@ -374,7 +393,7 @@
           <w:sz w:val="30"/>
           <w:szCs w:val="30"/>
         </w:rPr>
-        <w:t>nameLatin</w:t>
+        <w:t>birthDate</w:t>
       </w:r>
       <w:proofErr w:type="spellEnd"/>
       <w:r>
@@ -383,35 +402,16 @@
           <w:sz w:val="30"/>
           <w:szCs w:val="30"/>
         </w:rPr>
-        <w:t>}), {</w:t>
-      </w:r>
-      <w:r>
-        <w:rPr>
-          <w:rFonts w:ascii="Times New Roman" w:hAnsi="Times New Roman" w:cs="Times New Roman"/>
-          <w:sz w:val="30"/>
-          <w:szCs w:val="30"/>
-          <w:lang w:val="en-US"/>
-        </w:rPr>
-        <w:t>date</w:t>
-      </w:r>
-      <w:r>
-        <w:rPr>
-          <w:rFonts w:ascii="Times New Roman" w:hAnsi="Times New Roman" w:cs="Times New Roman"/>
-          <w:sz w:val="30"/>
-          <w:szCs w:val="30"/>
-        </w:rPr>
-        <w:t xml:space="preserve">} года </w:t>
-      </w:r>
-      <w:proofErr w:type="gramStart"/>
-      <w:r>
-        <w:rPr>
-          <w:rFonts w:ascii="Times New Roman" w:hAnsi="Times New Roman" w:cs="Times New Roman"/>
-          <w:sz w:val="30"/>
-          <w:szCs w:val="30"/>
-        </w:rPr>
-        <w:t xml:space="preserve">рождения,   </w:t>
-      </w:r>
-      <w:proofErr w:type="gramEnd"/>
+        <w:t xml:space="preserve"> года рождения,</w:t>
+      </w:r>
+      <w:r>
+        <w:rPr>
+          <w:rFonts w:ascii="Times New Roman" w:hAnsi="Times New Roman" w:cs="Times New Roman"/>
+          <w:sz w:val="30"/>
+          <w:szCs w:val="30"/>
+        </w:rPr>
+        <w:t xml:space="preserve"> </w:t>
+      </w:r>
       <w:r>
         <w:rPr>
           <w:rFonts w:ascii="Times New Roman" w:hAnsi="Times New Roman" w:cs="Times New Roman"/>
@@ -886,31 +886,16 @@
         </w:rPr>
         <w:t xml:space="preserve">, возбужденное по </w:t>
       </w:r>
-      <w:r>
-        <w:rPr>
-          <w:rFonts w:ascii="Times New Roman" w:hAnsi="Times New Roman" w:cs="Times New Roman"/>
-          <w:sz w:val="30"/>
-          <w:szCs w:val="30"/>
-        </w:rPr>
-        <w:t>{</w:t>
-      </w:r>
-      <w:r>
-        <w:rPr>
-          <w:rFonts w:ascii="Times New Roman" w:hAnsi="Times New Roman" w:cs="Times New Roman"/>
-          <w:sz w:val="30"/>
-          <w:szCs w:val="30"/>
-          <w:lang w:val="en-US"/>
-        </w:rPr>
-        <w:t>state</w:t>
-      </w:r>
-      <w:r>
-        <w:rPr>
-          <w:rFonts w:ascii="Times New Roman" w:hAnsi="Times New Roman" w:cs="Times New Roman"/>
-          <w:sz w:val="30"/>
-          <w:szCs w:val="30"/>
-        </w:rPr>
-        <w:t>}</w:t>
-      </w:r>
+      <w:proofErr w:type="spellStart"/>
+      <w:r>
+        <w:rPr>
+          <w:rFonts w:ascii="Times New Roman" w:hAnsi="Times New Roman" w:cs="Times New Roman"/>
+          <w:sz w:val="30"/>
+          <w:szCs w:val="30"/>
+        </w:rPr>
+        <w:t>stateNumber</w:t>
+      </w:r>
+      <w:proofErr w:type="spellEnd"/>
       <w:r>
         <w:rPr>
           <w:rFonts w:ascii="Times New Roman" w:hAnsi="Times New Roman" w:cs="Times New Roman"/>
@@ -1048,24 +1033,25 @@
           <w:sz w:val="30"/>
           <w:szCs w:val="30"/>
         </w:rPr>
-        <w:t>}), {</w:t>
-      </w:r>
-      <w:r>
-        <w:rPr>
-          <w:rFonts w:ascii="Times New Roman" w:hAnsi="Times New Roman" w:cs="Times New Roman"/>
-          <w:sz w:val="30"/>
-          <w:szCs w:val="30"/>
-          <w:lang w:val="en-US"/>
-        </w:rPr>
-        <w:t>date</w:t>
-      </w:r>
-      <w:r>
-        <w:rPr>
-          <w:rFonts w:ascii="Times New Roman" w:hAnsi="Times New Roman" w:cs="Times New Roman"/>
-          <w:sz w:val="30"/>
-          <w:szCs w:val="30"/>
-        </w:rPr>
-        <w:t xml:space="preserve">} года </w:t>
+        <w:t xml:space="preserve">}), </w:t>
+      </w:r>
+      <w:proofErr w:type="spellStart"/>
+      <w:r>
+        <w:rPr>
+          <w:rFonts w:ascii="Times New Roman" w:hAnsi="Times New Roman" w:cs="Times New Roman"/>
+          <w:sz w:val="30"/>
+          <w:szCs w:val="30"/>
+        </w:rPr>
+        <w:t>birthDate</w:t>
+      </w:r>
+      <w:proofErr w:type="spellEnd"/>
+      <w:r>
+        <w:rPr>
+          <w:rFonts w:ascii="Times New Roman" w:hAnsi="Times New Roman" w:cs="Times New Roman"/>
+          <w:sz w:val="30"/>
+          <w:szCs w:val="30"/>
+        </w:rPr>
+        <w:t xml:space="preserve"> года </w:t>
       </w:r>
       <w:proofErr w:type="gramStart"/>
       <w:r>
@@ -1516,31 +1502,16 @@
         </w:rPr>
         <w:t xml:space="preserve">, возбужденное по </w:t>
       </w:r>
-      <w:r>
-        <w:rPr>
-          <w:rFonts w:ascii="Times New Roman" w:hAnsi="Times New Roman" w:cs="Times New Roman"/>
-          <w:sz w:val="30"/>
-          <w:szCs w:val="30"/>
-        </w:rPr>
-        <w:t>{</w:t>
-      </w:r>
-      <w:r>
-        <w:rPr>
-          <w:rFonts w:ascii="Times New Roman" w:hAnsi="Times New Roman" w:cs="Times New Roman"/>
-          <w:sz w:val="30"/>
-          <w:szCs w:val="30"/>
-          <w:lang w:val="en-US"/>
-        </w:rPr>
-        <w:t>state</w:t>
-      </w:r>
-      <w:r>
-        <w:rPr>
-          <w:rFonts w:ascii="Times New Roman" w:hAnsi="Times New Roman" w:cs="Times New Roman"/>
-          <w:sz w:val="30"/>
-          <w:szCs w:val="30"/>
-        </w:rPr>
-        <w:t>}</w:t>
-      </w:r>
+      <w:proofErr w:type="spellStart"/>
+      <w:r>
+        <w:rPr>
+          <w:rFonts w:ascii="Times New Roman" w:hAnsi="Times New Roman" w:cs="Times New Roman"/>
+          <w:sz w:val="30"/>
+          <w:szCs w:val="30"/>
+        </w:rPr>
+        <w:t>stateNumber</w:t>
+      </w:r>
+      <w:proofErr w:type="spellEnd"/>
       <w:r>
         <w:rPr>
           <w:rFonts w:ascii="Times New Roman" w:hAnsi="Times New Roman" w:cs="Times New Roman"/>
@@ -1691,24 +1662,25 @@
           <w:sz w:val="30"/>
           <w:szCs w:val="30"/>
         </w:rPr>
-        <w:t>}), {</w:t>
-      </w:r>
-      <w:r>
-        <w:rPr>
-          <w:rFonts w:ascii="Times New Roman" w:hAnsi="Times New Roman" w:cs="Times New Roman"/>
-          <w:sz w:val="30"/>
-          <w:szCs w:val="30"/>
-          <w:lang w:val="en-US"/>
-        </w:rPr>
-        <w:t>date</w:t>
-      </w:r>
-      <w:r>
-        <w:rPr>
-          <w:rFonts w:ascii="Times New Roman" w:hAnsi="Times New Roman" w:cs="Times New Roman"/>
-          <w:sz w:val="30"/>
-          <w:szCs w:val="30"/>
-        </w:rPr>
-        <w:t>} года рождения,</w:t>
+        <w:t xml:space="preserve">}), </w:t>
+      </w:r>
+      <w:proofErr w:type="spellStart"/>
+      <w:r>
+        <w:rPr>
+          <w:rFonts w:ascii="Times New Roman" w:hAnsi="Times New Roman" w:cs="Times New Roman"/>
+          <w:sz w:val="30"/>
+          <w:szCs w:val="30"/>
+        </w:rPr>
+        <w:t>birthDate</w:t>
+      </w:r>
+      <w:proofErr w:type="spellEnd"/>
+      <w:r>
+        <w:rPr>
+          <w:rFonts w:ascii="Times New Roman" w:hAnsi="Times New Roman" w:cs="Times New Roman"/>
+          <w:sz w:val="30"/>
+          <w:szCs w:val="30"/>
+        </w:rPr>
+        <w:t xml:space="preserve"> года рождения,</w:t>
       </w:r>
       <w:r>
         <w:rPr>
@@ -2223,31 +2195,16 @@
         </w:rPr>
         <w:t xml:space="preserve">, возбужденное по </w:t>
       </w:r>
-      <w:r>
-        <w:rPr>
-          <w:rFonts w:ascii="Times New Roman" w:hAnsi="Times New Roman" w:cs="Times New Roman"/>
-          <w:sz w:val="30"/>
-          <w:szCs w:val="30"/>
-        </w:rPr>
-        <w:t>{</w:t>
-      </w:r>
-      <w:r>
-        <w:rPr>
-          <w:rFonts w:ascii="Times New Roman" w:hAnsi="Times New Roman" w:cs="Times New Roman"/>
-          <w:sz w:val="30"/>
-          <w:szCs w:val="30"/>
-          <w:lang w:val="en-US"/>
-        </w:rPr>
-        <w:t>state</w:t>
-      </w:r>
-      <w:r>
-        <w:rPr>
-          <w:rFonts w:ascii="Times New Roman" w:hAnsi="Times New Roman" w:cs="Times New Roman"/>
-          <w:sz w:val="30"/>
-          <w:szCs w:val="30"/>
-        </w:rPr>
-        <w:t>}</w:t>
-      </w:r>
+      <w:proofErr w:type="spellStart"/>
+      <w:r>
+        <w:rPr>
+          <w:rFonts w:ascii="Times New Roman" w:hAnsi="Times New Roman" w:cs="Times New Roman"/>
+          <w:sz w:val="30"/>
+          <w:szCs w:val="30"/>
+        </w:rPr>
+        <w:t>stateNumber</w:t>
+      </w:r>
+      <w:proofErr w:type="spellEnd"/>
       <w:r>
         <w:rPr>
           <w:rFonts w:ascii="Times New Roman" w:hAnsi="Times New Roman" w:cs="Times New Roman"/>
@@ -2388,24 +2345,25 @@
           <w:sz w:val="30"/>
           <w:szCs w:val="30"/>
         </w:rPr>
-        <w:t>}), {</w:t>
-      </w:r>
-      <w:r>
-        <w:rPr>
-          <w:rFonts w:ascii="Times New Roman" w:hAnsi="Times New Roman" w:cs="Times New Roman"/>
-          <w:sz w:val="30"/>
-          <w:szCs w:val="30"/>
-          <w:lang w:val="en-US"/>
-        </w:rPr>
-        <w:t>date</w:t>
-      </w:r>
-      <w:r>
-        <w:rPr>
-          <w:rFonts w:ascii="Times New Roman" w:hAnsi="Times New Roman" w:cs="Times New Roman"/>
-          <w:sz w:val="30"/>
-          <w:szCs w:val="30"/>
-        </w:rPr>
-        <w:t>} года рождения,</w:t>
+        <w:t xml:space="preserve">}), </w:t>
+      </w:r>
+      <w:proofErr w:type="spellStart"/>
+      <w:r>
+        <w:rPr>
+          <w:rFonts w:ascii="Times New Roman" w:hAnsi="Times New Roman" w:cs="Times New Roman"/>
+          <w:sz w:val="30"/>
+          <w:szCs w:val="30"/>
+        </w:rPr>
+        <w:t>birthDate</w:t>
+      </w:r>
+      <w:proofErr w:type="spellEnd"/>
+      <w:r>
+        <w:rPr>
+          <w:rFonts w:ascii="Times New Roman" w:hAnsi="Times New Roman" w:cs="Times New Roman"/>
+          <w:sz w:val="30"/>
+          <w:szCs w:val="30"/>
+        </w:rPr>
+        <w:t xml:space="preserve"> года рождения,</w:t>
       </w:r>
       <w:r>
         <w:rPr>
@@ -2868,31 +2826,16 @@
         </w:rPr>
         <w:t xml:space="preserve"> по </w:t>
       </w:r>
-      <w:r>
-        <w:rPr>
-          <w:rFonts w:ascii="Times New Roman" w:hAnsi="Times New Roman" w:cs="Times New Roman"/>
-          <w:sz w:val="30"/>
-          <w:szCs w:val="30"/>
-        </w:rPr>
-        <w:t>{</w:t>
-      </w:r>
-      <w:r>
-        <w:rPr>
-          <w:rFonts w:ascii="Times New Roman" w:hAnsi="Times New Roman" w:cs="Times New Roman"/>
-          <w:sz w:val="30"/>
-          <w:szCs w:val="30"/>
-          <w:lang w:val="en-US"/>
-        </w:rPr>
-        <w:t>state</w:t>
-      </w:r>
-      <w:r>
-        <w:rPr>
-          <w:rFonts w:ascii="Times New Roman" w:hAnsi="Times New Roman" w:cs="Times New Roman"/>
-          <w:sz w:val="30"/>
-          <w:szCs w:val="30"/>
-        </w:rPr>
-        <w:t>}</w:t>
-      </w:r>
+      <w:proofErr w:type="spellStart"/>
+      <w:r>
+        <w:rPr>
+          <w:rFonts w:ascii="Times New Roman" w:hAnsi="Times New Roman" w:cs="Times New Roman"/>
+          <w:sz w:val="30"/>
+          <w:szCs w:val="30"/>
+        </w:rPr>
+        <w:t>stateNumber</w:t>
+      </w:r>
+      <w:proofErr w:type="spellEnd"/>
       <w:r>
         <w:rPr>
           <w:rFonts w:ascii="Times New Roman" w:hAnsi="Times New Roman" w:cs="Times New Roman"/>
@@ -3062,24 +3005,25 @@
           <w:sz w:val="30"/>
           <w:szCs w:val="30"/>
         </w:rPr>
-        <w:t>}), {</w:t>
-      </w:r>
-      <w:r>
-        <w:rPr>
-          <w:rFonts w:ascii="Times New Roman" w:hAnsi="Times New Roman" w:cs="Times New Roman"/>
-          <w:sz w:val="30"/>
-          <w:szCs w:val="30"/>
-          <w:lang w:val="en-US"/>
-        </w:rPr>
-        <w:t>date</w:t>
-      </w:r>
-      <w:r>
-        <w:rPr>
-          <w:rFonts w:ascii="Times New Roman" w:hAnsi="Times New Roman" w:cs="Times New Roman"/>
-          <w:sz w:val="30"/>
-          <w:szCs w:val="30"/>
-        </w:rPr>
-        <w:t>} года рождения,</w:t>
+        <w:t xml:space="preserve">}), </w:t>
+      </w:r>
+      <w:proofErr w:type="spellStart"/>
+      <w:r>
+        <w:rPr>
+          <w:rFonts w:ascii="Times New Roman" w:hAnsi="Times New Roman" w:cs="Times New Roman"/>
+          <w:sz w:val="30"/>
+          <w:szCs w:val="30"/>
+        </w:rPr>
+        <w:t>birthDate</w:t>
+      </w:r>
+      <w:proofErr w:type="spellEnd"/>
+      <w:r>
+        <w:rPr>
+          <w:rFonts w:ascii="Times New Roman" w:hAnsi="Times New Roman" w:cs="Times New Roman"/>
+          <w:sz w:val="30"/>
+          <w:szCs w:val="30"/>
+        </w:rPr>
+        <w:t xml:space="preserve"> года рождения,</w:t>
       </w:r>
       <w:r>
         <w:rPr>
@@ -3518,31 +3462,16 @@
         </w:rPr>
         <w:t xml:space="preserve"> по </w:t>
       </w:r>
-      <w:r>
-        <w:rPr>
-          <w:rFonts w:ascii="Times New Roman" w:hAnsi="Times New Roman" w:cs="Times New Roman"/>
-          <w:sz w:val="30"/>
-          <w:szCs w:val="30"/>
-        </w:rPr>
-        <w:t>{</w:t>
-      </w:r>
-      <w:r>
-        <w:rPr>
-          <w:rFonts w:ascii="Times New Roman" w:hAnsi="Times New Roman" w:cs="Times New Roman"/>
-          <w:sz w:val="30"/>
-          <w:szCs w:val="30"/>
-          <w:lang w:val="en-US"/>
-        </w:rPr>
-        <w:t>state</w:t>
-      </w:r>
-      <w:r>
-        <w:rPr>
-          <w:rFonts w:ascii="Times New Roman" w:hAnsi="Times New Roman" w:cs="Times New Roman"/>
-          <w:sz w:val="30"/>
-          <w:szCs w:val="30"/>
-        </w:rPr>
-        <w:t>}</w:t>
-      </w:r>
+      <w:proofErr w:type="spellStart"/>
+      <w:r>
+        <w:rPr>
+          <w:rFonts w:ascii="Times New Roman" w:hAnsi="Times New Roman" w:cs="Times New Roman"/>
+          <w:sz w:val="30"/>
+          <w:szCs w:val="30"/>
+        </w:rPr>
+        <w:t>stateNumber</w:t>
+      </w:r>
+      <w:proofErr w:type="spellEnd"/>
       <w:r>
         <w:rPr>
           <w:rFonts w:ascii="Times New Roman" w:hAnsi="Times New Roman" w:cs="Times New Roman"/>
@@ -3662,24 +3591,25 @@
           <w:sz w:val="30"/>
           <w:szCs w:val="30"/>
         </w:rPr>
-        <w:t>}), {</w:t>
-      </w:r>
-      <w:r>
-        <w:rPr>
-          <w:rFonts w:ascii="Times New Roman" w:hAnsi="Times New Roman" w:cs="Times New Roman"/>
-          <w:sz w:val="30"/>
-          <w:szCs w:val="30"/>
-          <w:lang w:val="en-US"/>
-        </w:rPr>
-        <w:t>date</w:t>
-      </w:r>
-      <w:r>
-        <w:rPr>
-          <w:rFonts w:ascii="Times New Roman" w:hAnsi="Times New Roman" w:cs="Times New Roman"/>
-          <w:sz w:val="30"/>
-          <w:szCs w:val="30"/>
-        </w:rPr>
-        <w:t>} года рождения,</w:t>
+        <w:t xml:space="preserve">}), </w:t>
+      </w:r>
+      <w:proofErr w:type="spellStart"/>
+      <w:r>
+        <w:rPr>
+          <w:rFonts w:ascii="Times New Roman" w:hAnsi="Times New Roman" w:cs="Times New Roman"/>
+          <w:sz w:val="30"/>
+          <w:szCs w:val="30"/>
+        </w:rPr>
+        <w:t>birthDate</w:t>
+      </w:r>
+      <w:proofErr w:type="spellEnd"/>
+      <w:r>
+        <w:rPr>
+          <w:rFonts w:ascii="Times New Roman" w:hAnsi="Times New Roman" w:cs="Times New Roman"/>
+          <w:sz w:val="30"/>
+          <w:szCs w:val="30"/>
+        </w:rPr>
+        <w:t xml:space="preserve"> года рождения,</w:t>
       </w:r>
       <w:r>
         <w:rPr>
@@ -4166,31 +4096,16 @@
         </w:rPr>
         <w:t xml:space="preserve"> по </w:t>
       </w:r>
-      <w:r>
-        <w:rPr>
-          <w:rFonts w:ascii="Times New Roman" w:hAnsi="Times New Roman" w:cs="Times New Roman"/>
-          <w:sz w:val="30"/>
-          <w:szCs w:val="30"/>
-        </w:rPr>
-        <w:t>{</w:t>
-      </w:r>
-      <w:r>
-        <w:rPr>
-          <w:rFonts w:ascii="Times New Roman" w:hAnsi="Times New Roman" w:cs="Times New Roman"/>
-          <w:sz w:val="30"/>
-          <w:szCs w:val="30"/>
-          <w:lang w:val="en-US"/>
-        </w:rPr>
-        <w:t>state</w:t>
-      </w:r>
-      <w:r>
-        <w:rPr>
-          <w:rFonts w:ascii="Times New Roman" w:hAnsi="Times New Roman" w:cs="Times New Roman"/>
-          <w:sz w:val="30"/>
-          <w:szCs w:val="30"/>
-        </w:rPr>
-        <w:t>}</w:t>
-      </w:r>
+      <w:proofErr w:type="spellStart"/>
+      <w:r>
+        <w:rPr>
+          <w:rFonts w:ascii="Times New Roman" w:hAnsi="Times New Roman" w:cs="Times New Roman"/>
+          <w:sz w:val="30"/>
+          <w:szCs w:val="30"/>
+        </w:rPr>
+        <w:t>stateNumber</w:t>
+      </w:r>
+      <w:proofErr w:type="spellEnd"/>
       <w:r>
         <w:rPr>
           <w:rFonts w:ascii="Times New Roman" w:hAnsi="Times New Roman" w:cs="Times New Roman"/>
@@ -4421,1826 +4336,6 @@
           <w:szCs w:val="30"/>
         </w:rPr>
         <w:br w:type="page"/>
-      </w:r>
-    </w:p>
-    <w:p>
-      <w:pPr>
-        <w:tabs>
-          <w:tab w:val="left" w:pos="6804"/>
-        </w:tabs>
-        <w:spacing w:after="0" w:line="280" w:lineRule="exact"/>
-        <w:ind w:left="4536"/>
-        <w:rPr>
-          <w:rFonts w:ascii="Times New Roman" w:hAnsi="Times New Roman" w:cs="Times New Roman"/>
-          <w:sz w:val="30"/>
-          <w:szCs w:val="30"/>
-        </w:rPr>
-      </w:pPr>
-      <w:r>
-        <w:rPr>
-          <w:rFonts w:ascii="Times New Roman" w:hAnsi="Times New Roman" w:cs="Times New Roman"/>
-          <w:sz w:val="30"/>
-          <w:szCs w:val="30"/>
-        </w:rPr>
-        <w:lastRenderedPageBreak/>
-        <w:t>Научно-производственное государственное республиканское унитарное предприятие «Национальное кадастровое агентство»</w:t>
-      </w:r>
-    </w:p>
-    <w:p>
-      <w:pPr>
-        <w:tabs>
-          <w:tab w:val="left" w:pos="6804"/>
-        </w:tabs>
-        <w:spacing w:after="0" w:line="240" w:lineRule="auto"/>
-        <w:ind w:left="4536"/>
-        <w:rPr>
-          <w:rFonts w:ascii="Times New Roman" w:hAnsi="Times New Roman" w:cs="Times New Roman"/>
-          <w:sz w:val="30"/>
-          <w:szCs w:val="30"/>
-        </w:rPr>
-      </w:pPr>
-    </w:p>
-    <w:p>
-      <w:pPr>
-        <w:tabs>
-          <w:tab w:val="left" w:pos="6804"/>
-        </w:tabs>
-        <w:spacing w:after="0" w:line="280" w:lineRule="exact"/>
-        <w:ind w:left="4536"/>
-        <w:rPr>
-          <w:rFonts w:ascii="Times New Roman" w:hAnsi="Times New Roman" w:cs="Times New Roman"/>
-          <w:sz w:val="30"/>
-          <w:szCs w:val="30"/>
-        </w:rPr>
-      </w:pPr>
-      <w:proofErr w:type="spellStart"/>
-      <w:r>
-        <w:rPr>
-          <w:rFonts w:ascii="Times New Roman" w:hAnsi="Times New Roman" w:cs="Times New Roman"/>
-          <w:sz w:val="30"/>
-          <w:szCs w:val="30"/>
-        </w:rPr>
-        <w:t>пер.Краснозвездный</w:t>
-      </w:r>
-      <w:proofErr w:type="spellEnd"/>
-      <w:r>
-        <w:rPr>
-          <w:rFonts w:ascii="Times New Roman" w:hAnsi="Times New Roman" w:cs="Times New Roman"/>
-          <w:sz w:val="30"/>
-          <w:szCs w:val="30"/>
-        </w:rPr>
-        <w:t>, 12,</w:t>
-      </w:r>
-    </w:p>
-    <w:p>
-      <w:pPr>
-        <w:tabs>
-          <w:tab w:val="left" w:pos="6804"/>
-        </w:tabs>
-        <w:spacing w:after="0" w:line="280" w:lineRule="exact"/>
-        <w:ind w:left="4536"/>
-        <w:rPr>
-          <w:rFonts w:ascii="Times New Roman" w:hAnsi="Times New Roman" w:cs="Times New Roman"/>
-          <w:sz w:val="30"/>
-          <w:szCs w:val="30"/>
-        </w:rPr>
-      </w:pPr>
-      <w:r>
-        <w:rPr>
-          <w:rFonts w:ascii="Times New Roman" w:hAnsi="Times New Roman" w:cs="Times New Roman"/>
-          <w:sz w:val="30"/>
-          <w:szCs w:val="30"/>
-        </w:rPr>
-        <w:t xml:space="preserve">220005, </w:t>
-      </w:r>
-      <w:proofErr w:type="spellStart"/>
-      <w:r>
-        <w:rPr>
-          <w:rFonts w:ascii="Times New Roman" w:hAnsi="Times New Roman" w:cs="Times New Roman"/>
-          <w:sz w:val="30"/>
-          <w:szCs w:val="30"/>
-        </w:rPr>
-        <w:t>г.Минск</w:t>
-      </w:r>
-      <w:proofErr w:type="spellEnd"/>
-    </w:p>
-    <w:p>
-      <w:pPr>
-        <w:spacing w:after="0" w:line="360" w:lineRule="auto"/>
-        <w:rPr>
-          <w:rFonts w:ascii="Times New Roman" w:hAnsi="Times New Roman" w:cs="Times New Roman"/>
-          <w:sz w:val="30"/>
-          <w:szCs w:val="30"/>
-        </w:rPr>
-      </w:pPr>
-    </w:p>
-    <w:p>
-      <w:pPr>
-        <w:spacing w:after="0" w:line="280" w:lineRule="exact"/>
-        <w:rPr>
-          <w:rFonts w:ascii="Times New Roman" w:hAnsi="Times New Roman" w:cs="Times New Roman"/>
-          <w:sz w:val="30"/>
-          <w:szCs w:val="30"/>
-        </w:rPr>
-      </w:pPr>
-      <w:r>
-        <w:rPr>
-          <w:rFonts w:ascii="Times New Roman" w:hAnsi="Times New Roman" w:cs="Times New Roman"/>
-          <w:sz w:val="30"/>
-          <w:szCs w:val="30"/>
-        </w:rPr>
-        <w:t>О предоставлении информации</w:t>
-      </w:r>
-    </w:p>
-    <w:p>
-      <w:pPr>
-        <w:spacing w:after="0" w:line="360" w:lineRule="auto"/>
-        <w:rPr>
-          <w:rFonts w:ascii="Times New Roman" w:hAnsi="Times New Roman" w:cs="Times New Roman"/>
-          <w:sz w:val="30"/>
-          <w:szCs w:val="30"/>
-        </w:rPr>
-      </w:pPr>
-    </w:p>
-    <w:p>
-      <w:pPr>
-        <w:tabs>
-          <w:tab w:val="left" w:pos="6804"/>
-        </w:tabs>
-        <w:spacing w:after="0" w:line="240" w:lineRule="auto"/>
-        <w:ind w:firstLine="709"/>
-        <w:jc w:val="both"/>
-        <w:rPr>
-          <w:rFonts w:ascii="Times New Roman" w:hAnsi="Times New Roman" w:cs="Times New Roman"/>
-          <w:sz w:val="30"/>
-          <w:szCs w:val="30"/>
-        </w:rPr>
-      </w:pPr>
-      <w:r>
-        <w:rPr>
-          <w:rFonts w:ascii="Times New Roman" w:hAnsi="Times New Roman" w:cs="Times New Roman"/>
-          <w:sz w:val="30"/>
-          <w:szCs w:val="30"/>
-        </w:rPr>
-        <w:t>В производстве Ленинского (</w:t>
-      </w:r>
-      <w:proofErr w:type="spellStart"/>
-      <w:r>
-        <w:rPr>
-          <w:rFonts w:ascii="Times New Roman" w:hAnsi="Times New Roman" w:cs="Times New Roman"/>
-          <w:sz w:val="30"/>
-          <w:szCs w:val="30"/>
-        </w:rPr>
-        <w:t>г.Минска</w:t>
-      </w:r>
-      <w:proofErr w:type="spellEnd"/>
-      <w:r>
-        <w:rPr>
-          <w:rFonts w:ascii="Times New Roman" w:hAnsi="Times New Roman" w:cs="Times New Roman"/>
-          <w:sz w:val="30"/>
-          <w:szCs w:val="30"/>
-        </w:rPr>
-        <w:t xml:space="preserve">) районного отдела Следственного комитета Республики Беларусь находится уголовное дело </w:t>
-      </w:r>
-      <w:r>
-        <w:rPr>
-          <w:rFonts w:ascii="Times New Roman" w:hAnsi="Times New Roman" w:cs="Times New Roman"/>
-          <w:sz w:val="30"/>
-          <w:szCs w:val="30"/>
-        </w:rPr>
-        <w:t>{</w:t>
-      </w:r>
-      <w:r>
-        <w:rPr>
-          <w:rFonts w:ascii="Times New Roman" w:hAnsi="Times New Roman" w:cs="Times New Roman"/>
-          <w:sz w:val="30"/>
-          <w:szCs w:val="30"/>
-          <w:lang w:val="en-US"/>
-        </w:rPr>
-        <w:t>number</w:t>
-      </w:r>
-      <w:r>
-        <w:rPr>
-          <w:rFonts w:ascii="Times New Roman" w:hAnsi="Times New Roman" w:cs="Times New Roman"/>
-          <w:sz w:val="30"/>
-          <w:szCs w:val="30"/>
-        </w:rPr>
-        <w:t>}</w:t>
-      </w:r>
-      <w:r>
-        <w:rPr>
-          <w:rFonts w:ascii="Times New Roman" w:hAnsi="Times New Roman" w:cs="Times New Roman"/>
-          <w:sz w:val="30"/>
-          <w:szCs w:val="30"/>
-        </w:rPr>
-        <w:t>, возбужденное</w:t>
-      </w:r>
-      <w:r>
-        <w:rPr>
-          <w:rFonts w:ascii="Times New Roman" w:hAnsi="Times New Roman" w:cs="Times New Roman"/>
-          <w:sz w:val="30"/>
-          <w:szCs w:val="30"/>
-        </w:rPr>
-        <w:t xml:space="preserve"> по </w:t>
-      </w:r>
-      <w:r>
-        <w:rPr>
-          <w:rFonts w:ascii="Times New Roman" w:hAnsi="Times New Roman" w:cs="Times New Roman"/>
-          <w:sz w:val="30"/>
-          <w:szCs w:val="30"/>
-        </w:rPr>
-        <w:t>{</w:t>
-      </w:r>
-      <w:r>
-        <w:rPr>
-          <w:rFonts w:ascii="Times New Roman" w:hAnsi="Times New Roman" w:cs="Times New Roman"/>
-          <w:sz w:val="30"/>
-          <w:szCs w:val="30"/>
-          <w:lang w:val="en-US"/>
-        </w:rPr>
-        <w:t>state</w:t>
-      </w:r>
-      <w:r>
-        <w:rPr>
-          <w:rFonts w:ascii="Times New Roman" w:hAnsi="Times New Roman" w:cs="Times New Roman"/>
-          <w:sz w:val="30"/>
-          <w:szCs w:val="30"/>
-        </w:rPr>
-        <w:t>}</w:t>
-      </w:r>
-      <w:r>
-        <w:rPr>
-          <w:rFonts w:ascii="Times New Roman" w:hAnsi="Times New Roman" w:cs="Times New Roman"/>
-          <w:sz w:val="30"/>
-          <w:szCs w:val="30"/>
-        </w:rPr>
-        <w:t xml:space="preserve"> УК Республики Беларусь.</w:t>
-      </w:r>
-    </w:p>
-    <w:p>
-      <w:pPr>
-        <w:tabs>
-          <w:tab w:val="left" w:pos="6804"/>
-        </w:tabs>
-        <w:spacing w:after="0" w:line="240" w:lineRule="auto"/>
-        <w:ind w:firstLine="709"/>
-        <w:jc w:val="both"/>
-        <w:rPr>
-          <w:rFonts w:ascii="Times New Roman" w:hAnsi="Times New Roman" w:cs="Times New Roman"/>
-          <w:sz w:val="30"/>
-          <w:szCs w:val="30"/>
-        </w:rPr>
-      </w:pPr>
-      <w:r>
-        <w:rPr>
-          <w:rFonts w:ascii="Times New Roman" w:hAnsi="Times New Roman" w:cs="Times New Roman"/>
-          <w:sz w:val="30"/>
-          <w:szCs w:val="30"/>
-        </w:rPr>
-        <w:t>На основании вышеизложенного, руководствуясь ст.36, 103 УПК Республики Беларусь, прошу предоставить в наш адрес</w:t>
-      </w:r>
-      <w:r>
-        <w:rPr>
-          <w:rFonts w:ascii="Times New Roman" w:hAnsi="Times New Roman" w:cs="Times New Roman"/>
-          <w:sz w:val="30"/>
-          <w:szCs w:val="30"/>
-        </w:rPr>
-        <w:t xml:space="preserve"> </w:t>
-      </w:r>
-      <w:r>
-        <w:rPr>
-          <w:rFonts w:ascii="Times New Roman" w:hAnsi="Times New Roman" w:cs="Times New Roman"/>
-          <w:sz w:val="30"/>
-          <w:szCs w:val="30"/>
-        </w:rPr>
-        <w:t>сведения об объектах недвижимости</w:t>
-      </w:r>
-      <w:r>
-        <w:rPr>
-          <w:rFonts w:ascii="Times New Roman" w:hAnsi="Times New Roman" w:cs="Times New Roman"/>
-          <w:sz w:val="30"/>
-          <w:szCs w:val="30"/>
-        </w:rPr>
-        <w:t>, собственником</w:t>
-      </w:r>
-      <w:r>
-        <w:rPr>
-          <w:rFonts w:ascii="Times New Roman" w:hAnsi="Times New Roman" w:cs="Times New Roman"/>
-          <w:sz w:val="30"/>
-          <w:szCs w:val="30"/>
-        </w:rPr>
-        <w:t>(</w:t>
-      </w:r>
-      <w:proofErr w:type="spellStart"/>
-      <w:r>
-        <w:rPr>
-          <w:rFonts w:ascii="Times New Roman" w:hAnsi="Times New Roman" w:cs="Times New Roman"/>
-          <w:sz w:val="30"/>
-          <w:szCs w:val="30"/>
-        </w:rPr>
-        <w:t>ами</w:t>
-      </w:r>
-      <w:proofErr w:type="spellEnd"/>
-      <w:r>
-        <w:rPr>
-          <w:rFonts w:ascii="Times New Roman" w:hAnsi="Times New Roman" w:cs="Times New Roman"/>
-          <w:sz w:val="30"/>
-          <w:szCs w:val="30"/>
-        </w:rPr>
-        <w:t>)</w:t>
-      </w:r>
-      <w:r>
-        <w:rPr>
-          <w:rFonts w:ascii="Times New Roman" w:hAnsi="Times New Roman" w:cs="Times New Roman"/>
-          <w:sz w:val="30"/>
-          <w:szCs w:val="30"/>
-        </w:rPr>
-        <w:t xml:space="preserve"> которых явля</w:t>
-      </w:r>
-      <w:r>
-        <w:rPr>
-          <w:rFonts w:ascii="Times New Roman" w:hAnsi="Times New Roman" w:cs="Times New Roman"/>
-          <w:sz w:val="30"/>
-          <w:szCs w:val="30"/>
-        </w:rPr>
-        <w:t>ется</w:t>
-      </w:r>
-      <w:r>
-        <w:rPr>
-          <w:rFonts w:ascii="Times New Roman" w:hAnsi="Times New Roman" w:cs="Times New Roman"/>
-          <w:sz w:val="30"/>
-          <w:szCs w:val="30"/>
-        </w:rPr>
-        <w:t xml:space="preserve"> </w:t>
-      </w:r>
-      <w:bookmarkStart w:id="0" w:name="_GoBack"/>
-      <w:bookmarkEnd w:id="0"/>
-      <w:r>
-        <w:rPr>
-          <w:rFonts w:ascii="Times New Roman" w:hAnsi="Times New Roman" w:cs="Times New Roman"/>
-          <w:sz w:val="30"/>
-          <w:szCs w:val="30"/>
-        </w:rPr>
-        <w:t>(являются)</w:t>
-      </w:r>
-      <w:r>
-        <w:rPr>
-          <w:rFonts w:ascii="Times New Roman" w:hAnsi="Times New Roman" w:cs="Times New Roman"/>
-          <w:sz w:val="30"/>
-          <w:szCs w:val="30"/>
-        </w:rPr>
-        <w:t>:</w:t>
-      </w:r>
-    </w:p>
-    <w:p>
-      <w:pPr>
-        <w:tabs>
-          <w:tab w:val="left" w:pos="6804"/>
-        </w:tabs>
-        <w:spacing w:after="0" w:line="240" w:lineRule="auto"/>
-        <w:ind w:firstLine="709"/>
-        <w:jc w:val="both"/>
-        <w:rPr>
-          <w:rFonts w:ascii="Times New Roman" w:hAnsi="Times New Roman" w:cs="Times New Roman"/>
-          <w:sz w:val="30"/>
-          <w:szCs w:val="30"/>
-        </w:rPr>
-      </w:pPr>
-      <w:r>
-        <w:rPr>
-          <w:rFonts w:ascii="Times New Roman" w:hAnsi="Times New Roman" w:cs="Times New Roman"/>
-          <w:sz w:val="30"/>
-          <w:szCs w:val="30"/>
-        </w:rPr>
-        <w:t xml:space="preserve">- </w:t>
-      </w:r>
-      <w:r>
-        <w:rPr>
-          <w:rFonts w:ascii="Times New Roman" w:hAnsi="Times New Roman" w:cs="Times New Roman"/>
-          <w:sz w:val="30"/>
-          <w:szCs w:val="30"/>
-        </w:rPr>
-        <w:t>{</w:t>
-      </w:r>
-      <w:r>
-        <w:rPr>
-          <w:rFonts w:ascii="Times New Roman" w:hAnsi="Times New Roman" w:cs="Times New Roman"/>
-          <w:sz w:val="30"/>
-          <w:szCs w:val="30"/>
-          <w:lang w:val="en-US"/>
-        </w:rPr>
-        <w:t>name</w:t>
-      </w:r>
-      <w:r>
-        <w:rPr>
-          <w:rFonts w:ascii="Times New Roman" w:hAnsi="Times New Roman" w:cs="Times New Roman"/>
-          <w:sz w:val="30"/>
-          <w:szCs w:val="30"/>
-        </w:rPr>
-        <w:t>} ({</w:t>
-      </w:r>
-      <w:proofErr w:type="spellStart"/>
-      <w:r>
-        <w:rPr>
-          <w:rFonts w:ascii="Times New Roman" w:hAnsi="Times New Roman" w:cs="Times New Roman"/>
-          <w:sz w:val="30"/>
-          <w:szCs w:val="30"/>
-        </w:rPr>
-        <w:t>nameLatin</w:t>
-      </w:r>
-      <w:proofErr w:type="spellEnd"/>
-      <w:r>
-        <w:rPr>
-          <w:rFonts w:ascii="Times New Roman" w:hAnsi="Times New Roman" w:cs="Times New Roman"/>
-          <w:sz w:val="30"/>
-          <w:szCs w:val="30"/>
-        </w:rPr>
-        <w:t>}), {</w:t>
-      </w:r>
-      <w:r>
-        <w:rPr>
-          <w:rFonts w:ascii="Times New Roman" w:hAnsi="Times New Roman" w:cs="Times New Roman"/>
-          <w:sz w:val="30"/>
-          <w:szCs w:val="30"/>
-          <w:lang w:val="en-US"/>
-        </w:rPr>
-        <w:t>date</w:t>
-      </w:r>
-      <w:r>
-        <w:rPr>
-          <w:rFonts w:ascii="Times New Roman" w:hAnsi="Times New Roman" w:cs="Times New Roman"/>
-          <w:sz w:val="30"/>
-          <w:szCs w:val="30"/>
-        </w:rPr>
-        <w:t>} года рождения,</w:t>
-      </w:r>
-      <w:r>
-        <w:rPr>
-          <w:rFonts w:ascii="Times New Roman" w:hAnsi="Times New Roman" w:cs="Times New Roman"/>
-          <w:sz w:val="30"/>
-          <w:szCs w:val="30"/>
-        </w:rPr>
-        <w:t xml:space="preserve"> {</w:t>
-      </w:r>
-      <w:proofErr w:type="spellStart"/>
-      <w:r>
-        <w:rPr>
-          <w:rFonts w:ascii="Times New Roman" w:hAnsi="Times New Roman" w:cs="Times New Roman"/>
-          <w:sz w:val="30"/>
-          <w:szCs w:val="30"/>
-          <w:lang w:val="en-US"/>
-        </w:rPr>
-        <w:t>personalID</w:t>
-      </w:r>
-      <w:proofErr w:type="spellEnd"/>
-      <w:r>
-        <w:rPr>
-          <w:rFonts w:ascii="Times New Roman" w:hAnsi="Times New Roman" w:cs="Times New Roman"/>
-          <w:sz w:val="30"/>
-          <w:szCs w:val="30"/>
-        </w:rPr>
-        <w:t>}, уроженец(ка) {</w:t>
-      </w:r>
-      <w:r>
-        <w:rPr>
-          <w:rFonts w:ascii="Times New Roman" w:hAnsi="Times New Roman" w:cs="Times New Roman"/>
-          <w:sz w:val="30"/>
-          <w:szCs w:val="30"/>
-          <w:lang w:val="en-US"/>
-        </w:rPr>
-        <w:t>burn</w:t>
-      </w:r>
-      <w:r>
-        <w:rPr>
-          <w:rFonts w:ascii="Times New Roman" w:hAnsi="Times New Roman" w:cs="Times New Roman"/>
-          <w:sz w:val="30"/>
-          <w:szCs w:val="30"/>
-        </w:rPr>
-        <w:t>}, зарегистрирован(а) по адресу: {</w:t>
-      </w:r>
-      <w:r>
-        <w:rPr>
-          <w:rFonts w:ascii="Times New Roman" w:hAnsi="Times New Roman" w:cs="Times New Roman"/>
-          <w:sz w:val="30"/>
-          <w:szCs w:val="30"/>
-          <w:lang w:val="en-US"/>
-        </w:rPr>
-        <w:t>registration</w:t>
-      </w:r>
-      <w:r>
-        <w:rPr>
-          <w:rFonts w:ascii="Times New Roman" w:hAnsi="Times New Roman" w:cs="Times New Roman"/>
-          <w:sz w:val="30"/>
-          <w:szCs w:val="30"/>
-        </w:rPr>
-        <w:t>}.</w:t>
-      </w:r>
-    </w:p>
-    <w:p>
-      <w:pPr>
-        <w:tabs>
-          <w:tab w:val="left" w:pos="6804"/>
-        </w:tabs>
-        <w:spacing w:after="0" w:line="240" w:lineRule="auto"/>
-        <w:ind w:firstLine="709"/>
-        <w:jc w:val="both"/>
-        <w:rPr>
-          <w:rFonts w:ascii="Times New Roman" w:hAnsi="Times New Roman" w:cs="Times New Roman"/>
-          <w:sz w:val="30"/>
-          <w:szCs w:val="30"/>
-        </w:rPr>
-      </w:pPr>
-      <w:r>
-        <w:rPr>
-          <w:rFonts w:ascii="Times New Roman" w:hAnsi="Times New Roman" w:cs="Times New Roman"/>
-          <w:sz w:val="30"/>
-          <w:szCs w:val="30"/>
-        </w:rPr>
-        <w:t>Кроме того, прошу предоставить сведения о фактах отчуждения указанным(и) в настоящем запросе лицом(</w:t>
-      </w:r>
-      <w:proofErr w:type="spellStart"/>
-      <w:r>
-        <w:rPr>
-          <w:rFonts w:ascii="Times New Roman" w:hAnsi="Times New Roman" w:cs="Times New Roman"/>
-          <w:sz w:val="30"/>
-          <w:szCs w:val="30"/>
-        </w:rPr>
-        <w:t>ами</w:t>
-      </w:r>
-      <w:proofErr w:type="spellEnd"/>
-      <w:r>
-        <w:rPr>
-          <w:rFonts w:ascii="Times New Roman" w:hAnsi="Times New Roman" w:cs="Times New Roman"/>
-          <w:sz w:val="30"/>
-          <w:szCs w:val="30"/>
-        </w:rPr>
-        <w:t xml:space="preserve">) недвижимого имущества за последние 5 лет. </w:t>
-      </w:r>
-    </w:p>
-    <w:p>
-      <w:pPr>
-        <w:spacing w:after="0" w:line="360" w:lineRule="auto"/>
-        <w:rPr>
-          <w:rFonts w:ascii="Times New Roman" w:hAnsi="Times New Roman" w:cs="Times New Roman"/>
-          <w:sz w:val="30"/>
-          <w:szCs w:val="30"/>
-        </w:rPr>
-      </w:pPr>
-    </w:p>
-    <w:p>
-      <w:pPr>
-        <w:spacing w:after="0" w:line="240" w:lineRule="auto"/>
-        <w:ind w:firstLine="709"/>
-        <w:rPr>
-          <w:rFonts w:ascii="Times New Roman" w:hAnsi="Times New Roman" w:cs="Times New Roman"/>
-          <w:sz w:val="30"/>
-          <w:szCs w:val="30"/>
-        </w:rPr>
-      </w:pPr>
-      <w:r>
-        <w:rPr>
-          <w:rFonts w:ascii="Times New Roman" w:hAnsi="Times New Roman" w:cs="Times New Roman"/>
-          <w:sz w:val="30"/>
-          <w:szCs w:val="30"/>
-        </w:rPr>
-        <w:t>С уважением,</w:t>
-      </w:r>
-    </w:p>
-    <w:p>
-      <w:pPr>
-        <w:spacing w:after="0" w:line="360" w:lineRule="auto"/>
-        <w:rPr>
-          <w:rFonts w:ascii="Times New Roman" w:hAnsi="Times New Roman" w:cs="Times New Roman"/>
-          <w:sz w:val="30"/>
-          <w:szCs w:val="30"/>
-        </w:rPr>
-      </w:pPr>
-    </w:p>
-    <w:p>
-      <w:pPr>
-        <w:tabs>
-          <w:tab w:val="left" w:pos="6804"/>
-        </w:tabs>
-        <w:spacing w:after="0" w:line="240" w:lineRule="auto"/>
-        <w:jc w:val="both"/>
-        <w:rPr>
-          <w:rFonts w:ascii="Times New Roman" w:hAnsi="Times New Roman" w:cs="Times New Roman"/>
-          <w:sz w:val="30"/>
-          <w:szCs w:val="30"/>
-        </w:rPr>
-      </w:pPr>
-      <w:r>
-        <w:rPr>
-          <w:rFonts w:ascii="Times New Roman" w:hAnsi="Times New Roman" w:cs="Times New Roman"/>
-          <w:sz w:val="30"/>
-          <w:szCs w:val="30"/>
-        </w:rPr>
-        <w:t>С</w:t>
-      </w:r>
-      <w:r>
-        <w:rPr>
-          <w:rFonts w:ascii="Times New Roman" w:hAnsi="Times New Roman" w:cs="Times New Roman"/>
-          <w:sz w:val="30"/>
-          <w:szCs w:val="30"/>
-        </w:rPr>
-        <w:t xml:space="preserve">ледователь </w:t>
-      </w:r>
-      <w:r>
-        <w:rPr>
-          <w:rFonts w:ascii="Times New Roman" w:hAnsi="Times New Roman" w:cs="Times New Roman"/>
-          <w:sz w:val="30"/>
-          <w:szCs w:val="30"/>
-        </w:rPr>
-        <w:t>отдела</w:t>
-      </w:r>
-      <w:r>
-        <w:rPr>
-          <w:rFonts w:ascii="Times New Roman" w:hAnsi="Times New Roman" w:cs="Times New Roman"/>
-          <w:sz w:val="30"/>
-          <w:szCs w:val="30"/>
-        </w:rPr>
-        <w:tab/>
-      </w:r>
-      <w:r>
-        <w:rPr>
-          <w:rFonts w:ascii="Times New Roman" w:hAnsi="Times New Roman" w:cs="Times New Roman"/>
-          <w:sz w:val="30"/>
-          <w:szCs w:val="30"/>
-        </w:rPr>
-        <w:t>{</w:t>
-      </w:r>
-      <w:r>
-        <w:rPr>
-          <w:rFonts w:ascii="Times New Roman" w:hAnsi="Times New Roman" w:cs="Times New Roman"/>
-          <w:sz w:val="30"/>
-          <w:szCs w:val="30"/>
-          <w:lang w:val="en-US"/>
-        </w:rPr>
-        <w:t>detective</w:t>
-      </w:r>
-      <w:r>
-        <w:rPr>
-          <w:rFonts w:ascii="Times New Roman" w:hAnsi="Times New Roman" w:cs="Times New Roman"/>
-          <w:sz w:val="30"/>
-          <w:szCs w:val="30"/>
-        </w:rPr>
-        <w:t>}</w:t>
-      </w:r>
-    </w:p>
-    <w:p>
-      <w:pPr>
-        <w:rPr>
-          <w:rFonts w:ascii="Times New Roman" w:hAnsi="Times New Roman" w:cs="Times New Roman"/>
-          <w:sz w:val="30"/>
-          <w:szCs w:val="30"/>
-        </w:rPr>
-      </w:pPr>
-      <w:r>
-        <w:rPr>
-          <w:rFonts w:ascii="Times New Roman" w:hAnsi="Times New Roman" w:cs="Times New Roman"/>
-          <w:sz w:val="30"/>
-          <w:szCs w:val="30"/>
-        </w:rPr>
-        <w:br w:type="page"/>
-      </w:r>
-    </w:p>
-    <w:p>
-      <w:pPr>
-        <w:tabs>
-          <w:tab w:val="left" w:pos="6804"/>
-        </w:tabs>
-        <w:spacing w:after="0" w:line="280" w:lineRule="exact"/>
-        <w:ind w:left="4536"/>
-        <w:rPr>
-          <w:rFonts w:ascii="Times New Roman" w:hAnsi="Times New Roman" w:cs="Times New Roman"/>
-          <w:sz w:val="30"/>
-          <w:szCs w:val="30"/>
-        </w:rPr>
-      </w:pPr>
-      <w:r>
-        <w:rPr>
-          <w:rFonts w:ascii="Times New Roman" w:hAnsi="Times New Roman" w:cs="Times New Roman"/>
-          <w:sz w:val="30"/>
-          <w:szCs w:val="30"/>
-        </w:rPr>
-        <w:lastRenderedPageBreak/>
-        <w:t xml:space="preserve">УГАИ ГУВД </w:t>
-      </w:r>
-      <w:proofErr w:type="spellStart"/>
-      <w:r>
-        <w:rPr>
-          <w:rFonts w:ascii="Times New Roman" w:hAnsi="Times New Roman" w:cs="Times New Roman"/>
-          <w:sz w:val="30"/>
-          <w:szCs w:val="30"/>
-        </w:rPr>
-        <w:t>Мингорисполкома</w:t>
-      </w:r>
-      <w:proofErr w:type="spellEnd"/>
-    </w:p>
-    <w:p>
-      <w:pPr>
-        <w:tabs>
-          <w:tab w:val="left" w:pos="6804"/>
-        </w:tabs>
-        <w:spacing w:after="0" w:line="240" w:lineRule="auto"/>
-        <w:ind w:left="4536"/>
-        <w:rPr>
-          <w:rFonts w:ascii="Times New Roman" w:hAnsi="Times New Roman" w:cs="Times New Roman"/>
-          <w:sz w:val="30"/>
-          <w:szCs w:val="30"/>
-        </w:rPr>
-      </w:pPr>
-    </w:p>
-    <w:p>
-      <w:pPr>
-        <w:tabs>
-          <w:tab w:val="left" w:pos="6804"/>
-        </w:tabs>
-        <w:spacing w:after="0" w:line="280" w:lineRule="exact"/>
-        <w:ind w:left="4536"/>
-        <w:rPr>
-          <w:rFonts w:ascii="Times New Roman" w:hAnsi="Times New Roman" w:cs="Times New Roman"/>
-          <w:sz w:val="30"/>
-          <w:szCs w:val="30"/>
-        </w:rPr>
-      </w:pPr>
-      <w:proofErr w:type="spellStart"/>
-      <w:r>
-        <w:rPr>
-          <w:rFonts w:ascii="Times New Roman" w:hAnsi="Times New Roman" w:cs="Times New Roman"/>
-          <w:sz w:val="30"/>
-          <w:szCs w:val="30"/>
-        </w:rPr>
-        <w:t>пр.Дзержинского</w:t>
-      </w:r>
-      <w:proofErr w:type="spellEnd"/>
-      <w:r>
-        <w:rPr>
-          <w:rFonts w:ascii="Times New Roman" w:hAnsi="Times New Roman" w:cs="Times New Roman"/>
-          <w:sz w:val="30"/>
-          <w:szCs w:val="30"/>
-        </w:rPr>
-        <w:t>, 3,</w:t>
-      </w:r>
-    </w:p>
-    <w:p>
-      <w:pPr>
-        <w:tabs>
-          <w:tab w:val="left" w:pos="6804"/>
-        </w:tabs>
-        <w:spacing w:after="0" w:line="280" w:lineRule="exact"/>
-        <w:ind w:left="4536"/>
-        <w:rPr>
-          <w:rFonts w:ascii="Times New Roman" w:hAnsi="Times New Roman" w:cs="Times New Roman"/>
-          <w:sz w:val="30"/>
-          <w:szCs w:val="30"/>
-        </w:rPr>
-      </w:pPr>
-      <w:proofErr w:type="spellStart"/>
-      <w:r>
-        <w:rPr>
-          <w:rFonts w:ascii="Times New Roman" w:hAnsi="Times New Roman" w:cs="Times New Roman"/>
-          <w:sz w:val="30"/>
-          <w:szCs w:val="30"/>
-        </w:rPr>
-        <w:t>г.Минск</w:t>
-      </w:r>
-      <w:proofErr w:type="spellEnd"/>
-    </w:p>
-    <w:p>
-      <w:pPr>
-        <w:spacing w:after="0" w:line="360" w:lineRule="auto"/>
-        <w:rPr>
-          <w:rFonts w:ascii="Times New Roman" w:hAnsi="Times New Roman" w:cs="Times New Roman"/>
-          <w:sz w:val="30"/>
-          <w:szCs w:val="30"/>
-        </w:rPr>
-      </w:pPr>
-    </w:p>
-    <w:p>
-      <w:pPr>
-        <w:spacing w:after="0" w:line="280" w:lineRule="exact"/>
-        <w:rPr>
-          <w:rFonts w:ascii="Times New Roman" w:hAnsi="Times New Roman" w:cs="Times New Roman"/>
-          <w:sz w:val="30"/>
-          <w:szCs w:val="30"/>
-        </w:rPr>
-      </w:pPr>
-      <w:r>
-        <w:rPr>
-          <w:rFonts w:ascii="Times New Roman" w:hAnsi="Times New Roman" w:cs="Times New Roman"/>
-          <w:sz w:val="30"/>
-          <w:szCs w:val="30"/>
-        </w:rPr>
-        <w:t>О предоставлении информации</w:t>
-      </w:r>
-    </w:p>
-    <w:p>
-      <w:pPr>
-        <w:spacing w:after="0" w:line="360" w:lineRule="auto"/>
-        <w:rPr>
-          <w:rFonts w:ascii="Times New Roman" w:hAnsi="Times New Roman" w:cs="Times New Roman"/>
-          <w:sz w:val="30"/>
-          <w:szCs w:val="30"/>
-        </w:rPr>
-      </w:pPr>
-    </w:p>
-    <w:p>
-      <w:pPr>
-        <w:tabs>
-          <w:tab w:val="left" w:pos="6804"/>
-        </w:tabs>
-        <w:spacing w:after="0" w:line="240" w:lineRule="auto"/>
-        <w:ind w:firstLine="709"/>
-        <w:jc w:val="both"/>
-        <w:rPr>
-          <w:rFonts w:ascii="Times New Roman" w:hAnsi="Times New Roman" w:cs="Times New Roman"/>
-          <w:sz w:val="30"/>
-          <w:szCs w:val="30"/>
-        </w:rPr>
-      </w:pPr>
-      <w:r>
-        <w:rPr>
-          <w:rFonts w:ascii="Times New Roman" w:hAnsi="Times New Roman" w:cs="Times New Roman"/>
-          <w:sz w:val="30"/>
-          <w:szCs w:val="30"/>
-        </w:rPr>
-        <w:t>В производстве Ленинского (</w:t>
-      </w:r>
-      <w:proofErr w:type="spellStart"/>
-      <w:r>
-        <w:rPr>
-          <w:rFonts w:ascii="Times New Roman" w:hAnsi="Times New Roman" w:cs="Times New Roman"/>
-          <w:sz w:val="30"/>
-          <w:szCs w:val="30"/>
-        </w:rPr>
-        <w:t>г.Минска</w:t>
-      </w:r>
-      <w:proofErr w:type="spellEnd"/>
-      <w:r>
-        <w:rPr>
-          <w:rFonts w:ascii="Times New Roman" w:hAnsi="Times New Roman" w:cs="Times New Roman"/>
-          <w:sz w:val="30"/>
-          <w:szCs w:val="30"/>
-        </w:rPr>
-        <w:t xml:space="preserve">) районного отдела Следственного комитета Республики Беларусь находится уголовное дело </w:t>
-      </w:r>
-      <w:r>
-        <w:rPr>
-          <w:rFonts w:ascii="Times New Roman" w:hAnsi="Times New Roman" w:cs="Times New Roman"/>
-          <w:sz w:val="30"/>
-          <w:szCs w:val="30"/>
-        </w:rPr>
-        <w:t>{</w:t>
-      </w:r>
-      <w:r>
-        <w:rPr>
-          <w:rFonts w:ascii="Times New Roman" w:hAnsi="Times New Roman" w:cs="Times New Roman"/>
-          <w:sz w:val="30"/>
-          <w:szCs w:val="30"/>
-          <w:lang w:val="en-US"/>
-        </w:rPr>
-        <w:t>number</w:t>
-      </w:r>
-      <w:r>
-        <w:rPr>
-          <w:rFonts w:ascii="Times New Roman" w:hAnsi="Times New Roman" w:cs="Times New Roman"/>
-          <w:sz w:val="30"/>
-          <w:szCs w:val="30"/>
-        </w:rPr>
-        <w:t>}</w:t>
-      </w:r>
-      <w:r>
-        <w:rPr>
-          <w:rFonts w:ascii="Times New Roman" w:hAnsi="Times New Roman" w:cs="Times New Roman"/>
-          <w:sz w:val="30"/>
-          <w:szCs w:val="30"/>
-        </w:rPr>
-        <w:t>, возбужденное</w:t>
-      </w:r>
-      <w:r>
-        <w:rPr>
-          <w:rFonts w:ascii="Times New Roman" w:hAnsi="Times New Roman" w:cs="Times New Roman"/>
-          <w:sz w:val="30"/>
-          <w:szCs w:val="30"/>
-        </w:rPr>
-        <w:t xml:space="preserve"> по </w:t>
-      </w:r>
-      <w:r>
-        <w:rPr>
-          <w:rFonts w:ascii="Times New Roman" w:hAnsi="Times New Roman" w:cs="Times New Roman"/>
-          <w:sz w:val="30"/>
-          <w:szCs w:val="30"/>
-        </w:rPr>
-        <w:t>{</w:t>
-      </w:r>
-      <w:r>
-        <w:rPr>
-          <w:rFonts w:ascii="Times New Roman" w:hAnsi="Times New Roman" w:cs="Times New Roman"/>
-          <w:sz w:val="30"/>
-          <w:szCs w:val="30"/>
-          <w:lang w:val="en-US"/>
-        </w:rPr>
-        <w:t>state</w:t>
-      </w:r>
-      <w:r>
-        <w:rPr>
-          <w:rFonts w:ascii="Times New Roman" w:hAnsi="Times New Roman" w:cs="Times New Roman"/>
-          <w:sz w:val="30"/>
-          <w:szCs w:val="30"/>
-        </w:rPr>
-        <w:t>}</w:t>
-      </w:r>
-      <w:r>
-        <w:rPr>
-          <w:rFonts w:ascii="Times New Roman" w:hAnsi="Times New Roman" w:cs="Times New Roman"/>
-          <w:sz w:val="30"/>
-          <w:szCs w:val="30"/>
-        </w:rPr>
-        <w:t xml:space="preserve"> УК Республики Беларусь.</w:t>
-      </w:r>
-    </w:p>
-    <w:p>
-      <w:pPr>
-        <w:tabs>
-          <w:tab w:val="left" w:pos="6804"/>
-        </w:tabs>
-        <w:spacing w:after="0" w:line="240" w:lineRule="auto"/>
-        <w:ind w:firstLine="709"/>
-        <w:jc w:val="both"/>
-        <w:rPr>
-          <w:rFonts w:ascii="Times New Roman" w:hAnsi="Times New Roman" w:cs="Times New Roman"/>
-          <w:sz w:val="30"/>
-          <w:szCs w:val="30"/>
-        </w:rPr>
-      </w:pPr>
-      <w:r>
-        <w:rPr>
-          <w:rFonts w:ascii="Times New Roman" w:hAnsi="Times New Roman" w:cs="Times New Roman"/>
-          <w:sz w:val="30"/>
-          <w:szCs w:val="30"/>
-        </w:rPr>
-        <w:t>На основании вышеизложенного, руководствуясь ст.36, 103 УПК Республики Беларусь, прошу предоставить в наш адрес</w:t>
-      </w:r>
-      <w:r>
-        <w:rPr>
-          <w:rFonts w:ascii="Times New Roman" w:hAnsi="Times New Roman" w:cs="Times New Roman"/>
-          <w:sz w:val="30"/>
-          <w:szCs w:val="30"/>
-        </w:rPr>
-        <w:t xml:space="preserve"> </w:t>
-      </w:r>
-      <w:r>
-        <w:rPr>
-          <w:rFonts w:ascii="Times New Roman" w:hAnsi="Times New Roman" w:cs="Times New Roman"/>
-          <w:sz w:val="30"/>
-          <w:szCs w:val="30"/>
-        </w:rPr>
-        <w:t xml:space="preserve">сведения </w:t>
-      </w:r>
-      <w:r>
-        <w:rPr>
-          <w:rFonts w:ascii="Times New Roman" w:hAnsi="Times New Roman" w:cs="Times New Roman"/>
-          <w:sz w:val="30"/>
-          <w:szCs w:val="30"/>
-        </w:rPr>
-        <w:t>о наличии в собственности авто- и мототранспорта у следующего лица:</w:t>
-      </w:r>
-    </w:p>
-    <w:p>
-      <w:pPr>
-        <w:tabs>
-          <w:tab w:val="left" w:pos="6804"/>
-        </w:tabs>
-        <w:spacing w:after="0" w:line="240" w:lineRule="auto"/>
-        <w:ind w:firstLine="709"/>
-        <w:jc w:val="both"/>
-        <w:rPr>
-          <w:rFonts w:ascii="Times New Roman" w:hAnsi="Times New Roman" w:cs="Times New Roman"/>
-          <w:sz w:val="30"/>
-          <w:szCs w:val="30"/>
-        </w:rPr>
-      </w:pPr>
-      <w:r>
-        <w:rPr>
-          <w:rFonts w:ascii="Times New Roman" w:hAnsi="Times New Roman" w:cs="Times New Roman"/>
-          <w:sz w:val="30"/>
-          <w:szCs w:val="30"/>
-        </w:rPr>
-        <w:t xml:space="preserve">- </w:t>
-      </w:r>
-      <w:r>
-        <w:rPr>
-          <w:rFonts w:ascii="Times New Roman" w:hAnsi="Times New Roman" w:cs="Times New Roman"/>
-          <w:sz w:val="30"/>
-          <w:szCs w:val="30"/>
-        </w:rPr>
-        <w:t>{</w:t>
-      </w:r>
-      <w:r>
-        <w:rPr>
-          <w:rFonts w:ascii="Times New Roman" w:hAnsi="Times New Roman" w:cs="Times New Roman"/>
-          <w:sz w:val="30"/>
-          <w:szCs w:val="30"/>
-          <w:lang w:val="en-US"/>
-        </w:rPr>
-        <w:t>name</w:t>
-      </w:r>
-      <w:r>
-        <w:rPr>
-          <w:rFonts w:ascii="Times New Roman" w:hAnsi="Times New Roman" w:cs="Times New Roman"/>
-          <w:sz w:val="30"/>
-          <w:szCs w:val="30"/>
-        </w:rPr>
-        <w:t>} ({</w:t>
-      </w:r>
-      <w:proofErr w:type="spellStart"/>
-      <w:r>
-        <w:rPr>
-          <w:rFonts w:ascii="Times New Roman" w:hAnsi="Times New Roman" w:cs="Times New Roman"/>
-          <w:sz w:val="30"/>
-          <w:szCs w:val="30"/>
-        </w:rPr>
-        <w:t>nameLatin</w:t>
-      </w:r>
-      <w:proofErr w:type="spellEnd"/>
-      <w:r>
-        <w:rPr>
-          <w:rFonts w:ascii="Times New Roman" w:hAnsi="Times New Roman" w:cs="Times New Roman"/>
-          <w:sz w:val="30"/>
-          <w:szCs w:val="30"/>
-        </w:rPr>
-        <w:t>}), {</w:t>
-      </w:r>
-      <w:r>
-        <w:rPr>
-          <w:rFonts w:ascii="Times New Roman" w:hAnsi="Times New Roman" w:cs="Times New Roman"/>
-          <w:sz w:val="30"/>
-          <w:szCs w:val="30"/>
-          <w:lang w:val="en-US"/>
-        </w:rPr>
-        <w:t>date</w:t>
-      </w:r>
-      <w:r>
-        <w:rPr>
-          <w:rFonts w:ascii="Times New Roman" w:hAnsi="Times New Roman" w:cs="Times New Roman"/>
-          <w:sz w:val="30"/>
-          <w:szCs w:val="30"/>
-        </w:rPr>
-        <w:t>} года рождения,</w:t>
-      </w:r>
-      <w:r>
-        <w:rPr>
-          <w:rFonts w:ascii="Times New Roman" w:hAnsi="Times New Roman" w:cs="Times New Roman"/>
-          <w:sz w:val="30"/>
-          <w:szCs w:val="30"/>
-        </w:rPr>
-        <w:t xml:space="preserve"> {</w:t>
-      </w:r>
-      <w:proofErr w:type="spellStart"/>
-      <w:r>
-        <w:rPr>
-          <w:rFonts w:ascii="Times New Roman" w:hAnsi="Times New Roman" w:cs="Times New Roman"/>
-          <w:sz w:val="30"/>
-          <w:szCs w:val="30"/>
-          <w:lang w:val="en-US"/>
-        </w:rPr>
-        <w:t>personalID</w:t>
-      </w:r>
-      <w:proofErr w:type="spellEnd"/>
-      <w:r>
-        <w:rPr>
-          <w:rFonts w:ascii="Times New Roman" w:hAnsi="Times New Roman" w:cs="Times New Roman"/>
-          <w:sz w:val="30"/>
-          <w:szCs w:val="30"/>
-        </w:rPr>
-        <w:t>}, уроженец(ка) {</w:t>
-      </w:r>
-      <w:r>
-        <w:rPr>
-          <w:rFonts w:ascii="Times New Roman" w:hAnsi="Times New Roman" w:cs="Times New Roman"/>
-          <w:sz w:val="30"/>
-          <w:szCs w:val="30"/>
-          <w:lang w:val="en-US"/>
-        </w:rPr>
-        <w:t>burn</w:t>
-      </w:r>
-      <w:r>
-        <w:rPr>
-          <w:rFonts w:ascii="Times New Roman" w:hAnsi="Times New Roman" w:cs="Times New Roman"/>
-          <w:sz w:val="30"/>
-          <w:szCs w:val="30"/>
-        </w:rPr>
-        <w:t>}, зарегистрирован(а) по адресу: {</w:t>
-      </w:r>
-      <w:r>
-        <w:rPr>
-          <w:rFonts w:ascii="Times New Roman" w:hAnsi="Times New Roman" w:cs="Times New Roman"/>
-          <w:sz w:val="30"/>
-          <w:szCs w:val="30"/>
-          <w:lang w:val="en-US"/>
-        </w:rPr>
-        <w:t>registration</w:t>
-      </w:r>
-      <w:r>
-        <w:rPr>
-          <w:rFonts w:ascii="Times New Roman" w:hAnsi="Times New Roman" w:cs="Times New Roman"/>
-          <w:sz w:val="30"/>
-          <w:szCs w:val="30"/>
-        </w:rPr>
-        <w:t>}.</w:t>
-      </w:r>
-    </w:p>
-    <w:p>
-      <w:pPr>
-        <w:spacing w:after="0" w:line="360" w:lineRule="auto"/>
-        <w:rPr>
-          <w:rFonts w:ascii="Times New Roman" w:hAnsi="Times New Roman" w:cs="Times New Roman"/>
-          <w:sz w:val="30"/>
-          <w:szCs w:val="30"/>
-        </w:rPr>
-      </w:pPr>
-    </w:p>
-    <w:p>
-      <w:pPr>
-        <w:spacing w:after="0" w:line="240" w:lineRule="auto"/>
-        <w:ind w:firstLine="709"/>
-        <w:rPr>
-          <w:rFonts w:ascii="Times New Roman" w:hAnsi="Times New Roman" w:cs="Times New Roman"/>
-          <w:sz w:val="30"/>
-          <w:szCs w:val="30"/>
-        </w:rPr>
-      </w:pPr>
-      <w:r>
-        <w:rPr>
-          <w:rFonts w:ascii="Times New Roman" w:hAnsi="Times New Roman" w:cs="Times New Roman"/>
-          <w:sz w:val="30"/>
-          <w:szCs w:val="30"/>
-        </w:rPr>
-        <w:t>С уважением,</w:t>
-      </w:r>
-    </w:p>
-    <w:p>
-      <w:pPr>
-        <w:spacing w:after="0" w:line="360" w:lineRule="auto"/>
-        <w:rPr>
-          <w:rFonts w:ascii="Times New Roman" w:hAnsi="Times New Roman" w:cs="Times New Roman"/>
-          <w:sz w:val="30"/>
-          <w:szCs w:val="30"/>
-        </w:rPr>
-      </w:pPr>
-    </w:p>
-    <w:p>
-      <w:pPr>
-        <w:tabs>
-          <w:tab w:val="left" w:pos="6804"/>
-        </w:tabs>
-        <w:spacing w:after="0" w:line="240" w:lineRule="auto"/>
-        <w:jc w:val="both"/>
-        <w:rPr>
-          <w:rFonts w:ascii="Times New Roman" w:hAnsi="Times New Roman" w:cs="Times New Roman"/>
-          <w:sz w:val="30"/>
-          <w:szCs w:val="30"/>
-        </w:rPr>
-      </w:pPr>
-      <w:r>
-        <w:rPr>
-          <w:rFonts w:ascii="Times New Roman" w:hAnsi="Times New Roman" w:cs="Times New Roman"/>
-          <w:sz w:val="30"/>
-          <w:szCs w:val="30"/>
-        </w:rPr>
-        <w:t>С</w:t>
-      </w:r>
-      <w:r>
-        <w:rPr>
-          <w:rFonts w:ascii="Times New Roman" w:hAnsi="Times New Roman" w:cs="Times New Roman"/>
-          <w:sz w:val="30"/>
-          <w:szCs w:val="30"/>
-        </w:rPr>
-        <w:t xml:space="preserve">ледователь </w:t>
-      </w:r>
-      <w:r>
-        <w:rPr>
-          <w:rFonts w:ascii="Times New Roman" w:hAnsi="Times New Roman" w:cs="Times New Roman"/>
-          <w:sz w:val="30"/>
-          <w:szCs w:val="30"/>
-        </w:rPr>
-        <w:t>отдела</w:t>
-      </w:r>
-      <w:r>
-        <w:rPr>
-          <w:rFonts w:ascii="Times New Roman" w:hAnsi="Times New Roman" w:cs="Times New Roman"/>
-          <w:sz w:val="30"/>
-          <w:szCs w:val="30"/>
-        </w:rPr>
-        <w:tab/>
-      </w:r>
-      <w:r>
-        <w:rPr>
-          <w:rFonts w:ascii="Times New Roman" w:hAnsi="Times New Roman" w:cs="Times New Roman"/>
-          <w:sz w:val="30"/>
-          <w:szCs w:val="30"/>
-        </w:rPr>
-        <w:t>{</w:t>
-      </w:r>
-      <w:r>
-        <w:rPr>
-          <w:rFonts w:ascii="Times New Roman" w:hAnsi="Times New Roman" w:cs="Times New Roman"/>
-          <w:sz w:val="30"/>
-          <w:szCs w:val="30"/>
-          <w:lang w:val="en-US"/>
-        </w:rPr>
-        <w:t>detective</w:t>
-      </w:r>
-      <w:r>
-        <w:rPr>
-          <w:rFonts w:ascii="Times New Roman" w:hAnsi="Times New Roman" w:cs="Times New Roman"/>
-          <w:sz w:val="30"/>
-          <w:szCs w:val="30"/>
-        </w:rPr>
-        <w:t>}</w:t>
-      </w:r>
-    </w:p>
-    <w:p>
-      <w:pPr>
-        <w:rPr>
-          <w:rFonts w:ascii="Times New Roman" w:hAnsi="Times New Roman" w:cs="Times New Roman"/>
-          <w:sz w:val="30"/>
-          <w:szCs w:val="30"/>
-        </w:rPr>
-      </w:pPr>
-      <w:r>
-        <w:rPr>
-          <w:rFonts w:ascii="Times New Roman" w:hAnsi="Times New Roman" w:cs="Times New Roman"/>
-          <w:sz w:val="30"/>
-          <w:szCs w:val="30"/>
-        </w:rPr>
-        <w:br w:type="page"/>
-      </w:r>
-    </w:p>
-    <w:p>
-      <w:pPr>
-        <w:tabs>
-          <w:tab w:val="left" w:pos="6804"/>
-        </w:tabs>
-        <w:spacing w:after="0" w:line="280" w:lineRule="exact"/>
-        <w:ind w:left="4536"/>
-        <w:rPr>
-          <w:rFonts w:ascii="Times New Roman" w:hAnsi="Times New Roman" w:cs="Times New Roman"/>
-          <w:sz w:val="30"/>
-          <w:szCs w:val="30"/>
-        </w:rPr>
-      </w:pPr>
-      <w:r>
-        <w:rPr>
-          <w:rFonts w:ascii="Times New Roman" w:hAnsi="Times New Roman" w:cs="Times New Roman"/>
-          <w:sz w:val="30"/>
-          <w:szCs w:val="30"/>
-        </w:rPr>
-        <w:lastRenderedPageBreak/>
-        <w:t xml:space="preserve">Главное управление юстиции </w:t>
-      </w:r>
-      <w:proofErr w:type="spellStart"/>
-      <w:r>
-        <w:rPr>
-          <w:rFonts w:ascii="Times New Roman" w:hAnsi="Times New Roman" w:cs="Times New Roman"/>
-          <w:sz w:val="30"/>
-          <w:szCs w:val="30"/>
-        </w:rPr>
-        <w:t>Мингорисполкома</w:t>
-      </w:r>
-      <w:proofErr w:type="spellEnd"/>
-    </w:p>
-    <w:p>
-      <w:pPr>
-        <w:tabs>
-          <w:tab w:val="left" w:pos="6804"/>
-        </w:tabs>
-        <w:spacing w:after="0" w:line="240" w:lineRule="auto"/>
-        <w:ind w:left="4536"/>
-        <w:rPr>
-          <w:rFonts w:ascii="Times New Roman" w:hAnsi="Times New Roman" w:cs="Times New Roman"/>
-          <w:sz w:val="30"/>
-          <w:szCs w:val="30"/>
-        </w:rPr>
-      </w:pPr>
-    </w:p>
-    <w:p>
-      <w:pPr>
-        <w:tabs>
-          <w:tab w:val="left" w:pos="6804"/>
-        </w:tabs>
-        <w:spacing w:after="0" w:line="280" w:lineRule="exact"/>
-        <w:ind w:left="4536"/>
-        <w:rPr>
-          <w:rFonts w:ascii="Times New Roman" w:hAnsi="Times New Roman" w:cs="Times New Roman"/>
-          <w:sz w:val="30"/>
-          <w:szCs w:val="30"/>
-        </w:rPr>
-      </w:pPr>
-      <w:proofErr w:type="spellStart"/>
-      <w:r>
-        <w:rPr>
-          <w:rFonts w:ascii="Times New Roman" w:hAnsi="Times New Roman" w:cs="Times New Roman"/>
-          <w:sz w:val="30"/>
-          <w:szCs w:val="30"/>
-        </w:rPr>
-        <w:t>пл.Свободы</w:t>
-      </w:r>
-      <w:proofErr w:type="spellEnd"/>
-      <w:r>
-        <w:rPr>
-          <w:rFonts w:ascii="Times New Roman" w:hAnsi="Times New Roman" w:cs="Times New Roman"/>
-          <w:sz w:val="30"/>
-          <w:szCs w:val="30"/>
-        </w:rPr>
-        <w:t>, 8/10,</w:t>
-      </w:r>
-    </w:p>
-    <w:p>
-      <w:pPr>
-        <w:tabs>
-          <w:tab w:val="left" w:pos="6804"/>
-        </w:tabs>
-        <w:spacing w:after="0" w:line="280" w:lineRule="exact"/>
-        <w:ind w:left="4536"/>
-        <w:rPr>
-          <w:rFonts w:ascii="Times New Roman" w:hAnsi="Times New Roman" w:cs="Times New Roman"/>
-          <w:sz w:val="30"/>
-          <w:szCs w:val="30"/>
-        </w:rPr>
-      </w:pPr>
-      <w:r>
-        <w:rPr>
-          <w:rFonts w:ascii="Times New Roman" w:hAnsi="Times New Roman" w:cs="Times New Roman"/>
-          <w:sz w:val="30"/>
-          <w:szCs w:val="30"/>
-        </w:rPr>
-        <w:t xml:space="preserve">220030, </w:t>
-      </w:r>
-      <w:proofErr w:type="spellStart"/>
-      <w:r>
-        <w:rPr>
-          <w:rFonts w:ascii="Times New Roman" w:hAnsi="Times New Roman" w:cs="Times New Roman"/>
-          <w:sz w:val="30"/>
-          <w:szCs w:val="30"/>
-        </w:rPr>
-        <w:t>г.Минск</w:t>
-      </w:r>
-      <w:proofErr w:type="spellEnd"/>
-    </w:p>
-    <w:p>
-      <w:pPr>
-        <w:spacing w:after="0" w:line="360" w:lineRule="auto"/>
-        <w:rPr>
-          <w:rFonts w:ascii="Times New Roman" w:hAnsi="Times New Roman" w:cs="Times New Roman"/>
-          <w:sz w:val="30"/>
-          <w:szCs w:val="30"/>
-        </w:rPr>
-      </w:pPr>
-    </w:p>
-    <w:p>
-      <w:pPr>
-        <w:spacing w:after="0" w:line="280" w:lineRule="exact"/>
-        <w:rPr>
-          <w:rFonts w:ascii="Times New Roman" w:hAnsi="Times New Roman" w:cs="Times New Roman"/>
-          <w:sz w:val="30"/>
-          <w:szCs w:val="30"/>
-        </w:rPr>
-      </w:pPr>
-      <w:r>
-        <w:rPr>
-          <w:rFonts w:ascii="Times New Roman" w:hAnsi="Times New Roman" w:cs="Times New Roman"/>
-          <w:sz w:val="30"/>
-          <w:szCs w:val="30"/>
-        </w:rPr>
-        <w:t>О предоставлении информации</w:t>
-      </w:r>
-    </w:p>
-    <w:p>
-      <w:pPr>
-        <w:spacing w:after="0" w:line="360" w:lineRule="auto"/>
-        <w:rPr>
-          <w:rFonts w:ascii="Times New Roman" w:hAnsi="Times New Roman" w:cs="Times New Roman"/>
-          <w:sz w:val="30"/>
-          <w:szCs w:val="30"/>
-        </w:rPr>
-      </w:pPr>
-    </w:p>
-    <w:p>
-      <w:pPr>
-        <w:tabs>
-          <w:tab w:val="left" w:pos="6804"/>
-        </w:tabs>
-        <w:spacing w:after="0" w:line="240" w:lineRule="auto"/>
-        <w:ind w:firstLine="709"/>
-        <w:jc w:val="both"/>
-        <w:rPr>
-          <w:rFonts w:ascii="Times New Roman" w:hAnsi="Times New Roman" w:cs="Times New Roman"/>
-          <w:sz w:val="30"/>
-          <w:szCs w:val="30"/>
-        </w:rPr>
-      </w:pPr>
-      <w:r>
-        <w:rPr>
-          <w:rFonts w:ascii="Times New Roman" w:hAnsi="Times New Roman" w:cs="Times New Roman"/>
-          <w:sz w:val="30"/>
-          <w:szCs w:val="30"/>
-        </w:rPr>
-        <w:t>В производстве Ленинского (</w:t>
-      </w:r>
-      <w:proofErr w:type="spellStart"/>
-      <w:r>
-        <w:rPr>
-          <w:rFonts w:ascii="Times New Roman" w:hAnsi="Times New Roman" w:cs="Times New Roman"/>
-          <w:sz w:val="30"/>
-          <w:szCs w:val="30"/>
-        </w:rPr>
-        <w:t>г.Минска</w:t>
-      </w:r>
-      <w:proofErr w:type="spellEnd"/>
-      <w:r>
-        <w:rPr>
-          <w:rFonts w:ascii="Times New Roman" w:hAnsi="Times New Roman" w:cs="Times New Roman"/>
-          <w:sz w:val="30"/>
-          <w:szCs w:val="30"/>
-        </w:rPr>
-        <w:t xml:space="preserve">) районного отдела Следственного комитета Республики Беларусь находится уголовное дело </w:t>
-      </w:r>
-      <w:r>
-        <w:rPr>
-          <w:rFonts w:ascii="Times New Roman" w:hAnsi="Times New Roman" w:cs="Times New Roman"/>
-          <w:sz w:val="30"/>
-          <w:szCs w:val="30"/>
-        </w:rPr>
-        <w:t>{</w:t>
-      </w:r>
-      <w:r>
-        <w:rPr>
-          <w:rFonts w:ascii="Times New Roman" w:hAnsi="Times New Roman" w:cs="Times New Roman"/>
-          <w:sz w:val="30"/>
-          <w:szCs w:val="30"/>
-          <w:lang w:val="en-US"/>
-        </w:rPr>
-        <w:t>number</w:t>
-      </w:r>
-      <w:r>
-        <w:rPr>
-          <w:rFonts w:ascii="Times New Roman" w:hAnsi="Times New Roman" w:cs="Times New Roman"/>
-          <w:sz w:val="30"/>
-          <w:szCs w:val="30"/>
-        </w:rPr>
-        <w:t>}</w:t>
-      </w:r>
-      <w:r>
-        <w:rPr>
-          <w:rFonts w:ascii="Times New Roman" w:hAnsi="Times New Roman" w:cs="Times New Roman"/>
-          <w:sz w:val="30"/>
-          <w:szCs w:val="30"/>
-        </w:rPr>
-        <w:t>, возбужденное</w:t>
-      </w:r>
-      <w:r>
-        <w:rPr>
-          <w:rFonts w:ascii="Times New Roman" w:hAnsi="Times New Roman" w:cs="Times New Roman"/>
-          <w:sz w:val="30"/>
-          <w:szCs w:val="30"/>
-        </w:rPr>
-        <w:t xml:space="preserve"> по </w:t>
-      </w:r>
-      <w:r>
-        <w:rPr>
-          <w:rFonts w:ascii="Times New Roman" w:hAnsi="Times New Roman" w:cs="Times New Roman"/>
-          <w:sz w:val="30"/>
-          <w:szCs w:val="30"/>
-        </w:rPr>
-        <w:t>{</w:t>
-      </w:r>
-      <w:r>
-        <w:rPr>
-          <w:rFonts w:ascii="Times New Roman" w:hAnsi="Times New Roman" w:cs="Times New Roman"/>
-          <w:sz w:val="30"/>
-          <w:szCs w:val="30"/>
-          <w:lang w:val="en-US"/>
-        </w:rPr>
-        <w:t>state</w:t>
-      </w:r>
-      <w:r>
-        <w:rPr>
-          <w:rFonts w:ascii="Times New Roman" w:hAnsi="Times New Roman" w:cs="Times New Roman"/>
-          <w:sz w:val="30"/>
-          <w:szCs w:val="30"/>
-        </w:rPr>
-        <w:t>}</w:t>
-      </w:r>
-      <w:r>
-        <w:rPr>
-          <w:rFonts w:ascii="Times New Roman" w:hAnsi="Times New Roman" w:cs="Times New Roman"/>
-          <w:sz w:val="30"/>
-          <w:szCs w:val="30"/>
-        </w:rPr>
-        <w:t xml:space="preserve"> УК Республики Беларусь.</w:t>
-      </w:r>
-    </w:p>
-    <w:p>
-      <w:pPr>
-        <w:tabs>
-          <w:tab w:val="left" w:pos="6804"/>
-        </w:tabs>
-        <w:spacing w:after="0" w:line="240" w:lineRule="auto"/>
-        <w:ind w:firstLine="709"/>
-        <w:jc w:val="both"/>
-        <w:rPr>
-          <w:rFonts w:ascii="Times New Roman" w:hAnsi="Times New Roman" w:cs="Times New Roman"/>
-          <w:sz w:val="30"/>
-          <w:szCs w:val="30"/>
-        </w:rPr>
-      </w:pPr>
-      <w:r>
-        <w:rPr>
-          <w:rFonts w:ascii="Times New Roman" w:hAnsi="Times New Roman" w:cs="Times New Roman"/>
-          <w:sz w:val="30"/>
-          <w:szCs w:val="30"/>
-        </w:rPr>
-        <w:t>На основании вышеизложенного, руководствуясь ст.36, 103 УПК Республики Беларусь, прошу предоставить в наш адрес</w:t>
-      </w:r>
-      <w:r>
-        <w:rPr>
-          <w:rFonts w:ascii="Times New Roman" w:hAnsi="Times New Roman" w:cs="Times New Roman"/>
-          <w:sz w:val="30"/>
-          <w:szCs w:val="30"/>
-        </w:rPr>
-        <w:t xml:space="preserve"> </w:t>
-      </w:r>
-      <w:r>
-        <w:rPr>
-          <w:rFonts w:ascii="Times New Roman" w:hAnsi="Times New Roman" w:cs="Times New Roman"/>
-          <w:sz w:val="30"/>
-          <w:szCs w:val="30"/>
-        </w:rPr>
-        <w:t xml:space="preserve">сведения </w:t>
-      </w:r>
-      <w:r>
-        <w:rPr>
-          <w:rFonts w:ascii="Times New Roman" w:hAnsi="Times New Roman" w:cs="Times New Roman"/>
-          <w:sz w:val="30"/>
-          <w:szCs w:val="30"/>
-        </w:rPr>
-        <w:t>об участии в образовании юридических лиц следующего лица:</w:t>
-      </w:r>
-    </w:p>
-    <w:p>
-      <w:pPr>
-        <w:tabs>
-          <w:tab w:val="left" w:pos="6804"/>
-        </w:tabs>
-        <w:spacing w:after="0" w:line="240" w:lineRule="auto"/>
-        <w:ind w:firstLine="709"/>
-        <w:jc w:val="both"/>
-        <w:rPr>
-          <w:rFonts w:ascii="Times New Roman" w:hAnsi="Times New Roman" w:cs="Times New Roman"/>
-          <w:sz w:val="30"/>
-          <w:szCs w:val="30"/>
-        </w:rPr>
-      </w:pPr>
-      <w:r>
-        <w:rPr>
-          <w:rFonts w:ascii="Times New Roman" w:hAnsi="Times New Roman" w:cs="Times New Roman"/>
-          <w:sz w:val="30"/>
-          <w:szCs w:val="30"/>
-        </w:rPr>
-        <w:t xml:space="preserve">- </w:t>
-      </w:r>
-      <w:r>
-        <w:rPr>
-          <w:rFonts w:ascii="Times New Roman" w:hAnsi="Times New Roman" w:cs="Times New Roman"/>
-          <w:sz w:val="30"/>
-          <w:szCs w:val="30"/>
-        </w:rPr>
-        <w:t>{</w:t>
-      </w:r>
-      <w:r>
-        <w:rPr>
-          <w:rFonts w:ascii="Times New Roman" w:hAnsi="Times New Roman" w:cs="Times New Roman"/>
-          <w:sz w:val="30"/>
-          <w:szCs w:val="30"/>
-          <w:lang w:val="en-US"/>
-        </w:rPr>
-        <w:t>name</w:t>
-      </w:r>
-      <w:r>
-        <w:rPr>
-          <w:rFonts w:ascii="Times New Roman" w:hAnsi="Times New Roman" w:cs="Times New Roman"/>
-          <w:sz w:val="30"/>
-          <w:szCs w:val="30"/>
-        </w:rPr>
-        <w:t>} ({</w:t>
-      </w:r>
-      <w:proofErr w:type="spellStart"/>
-      <w:r>
-        <w:rPr>
-          <w:rFonts w:ascii="Times New Roman" w:hAnsi="Times New Roman" w:cs="Times New Roman"/>
-          <w:sz w:val="30"/>
-          <w:szCs w:val="30"/>
-        </w:rPr>
-        <w:t>nameLatin</w:t>
-      </w:r>
-      <w:proofErr w:type="spellEnd"/>
-      <w:r>
-        <w:rPr>
-          <w:rFonts w:ascii="Times New Roman" w:hAnsi="Times New Roman" w:cs="Times New Roman"/>
-          <w:sz w:val="30"/>
-          <w:szCs w:val="30"/>
-        </w:rPr>
-        <w:t>}), {</w:t>
-      </w:r>
-      <w:r>
-        <w:rPr>
-          <w:rFonts w:ascii="Times New Roman" w:hAnsi="Times New Roman" w:cs="Times New Roman"/>
-          <w:sz w:val="30"/>
-          <w:szCs w:val="30"/>
-          <w:lang w:val="en-US"/>
-        </w:rPr>
-        <w:t>date</w:t>
-      </w:r>
-      <w:r>
-        <w:rPr>
-          <w:rFonts w:ascii="Times New Roman" w:hAnsi="Times New Roman" w:cs="Times New Roman"/>
-          <w:sz w:val="30"/>
-          <w:szCs w:val="30"/>
-        </w:rPr>
-        <w:t>} года рождения,</w:t>
-      </w:r>
-      <w:r>
-        <w:rPr>
-          <w:rFonts w:ascii="Times New Roman" w:hAnsi="Times New Roman" w:cs="Times New Roman"/>
-          <w:sz w:val="30"/>
-          <w:szCs w:val="30"/>
-        </w:rPr>
-        <w:t xml:space="preserve"> {</w:t>
-      </w:r>
-      <w:proofErr w:type="spellStart"/>
-      <w:r>
-        <w:rPr>
-          <w:rFonts w:ascii="Times New Roman" w:hAnsi="Times New Roman" w:cs="Times New Roman"/>
-          <w:sz w:val="30"/>
-          <w:szCs w:val="30"/>
-          <w:lang w:val="en-US"/>
-        </w:rPr>
-        <w:t>personalID</w:t>
-      </w:r>
-      <w:proofErr w:type="spellEnd"/>
-      <w:r>
-        <w:rPr>
-          <w:rFonts w:ascii="Times New Roman" w:hAnsi="Times New Roman" w:cs="Times New Roman"/>
-          <w:sz w:val="30"/>
-          <w:szCs w:val="30"/>
-        </w:rPr>
-        <w:t>}, уроженец(ка) {</w:t>
-      </w:r>
-      <w:r>
-        <w:rPr>
-          <w:rFonts w:ascii="Times New Roman" w:hAnsi="Times New Roman" w:cs="Times New Roman"/>
-          <w:sz w:val="30"/>
-          <w:szCs w:val="30"/>
-          <w:lang w:val="en-US"/>
-        </w:rPr>
-        <w:t>burn</w:t>
-      </w:r>
-      <w:r>
-        <w:rPr>
-          <w:rFonts w:ascii="Times New Roman" w:hAnsi="Times New Roman" w:cs="Times New Roman"/>
-          <w:sz w:val="30"/>
-          <w:szCs w:val="30"/>
-        </w:rPr>
-        <w:t>}, зарегистрирован(а) по адресу: {</w:t>
-      </w:r>
-      <w:r>
-        <w:rPr>
-          <w:rFonts w:ascii="Times New Roman" w:hAnsi="Times New Roman" w:cs="Times New Roman"/>
-          <w:sz w:val="30"/>
-          <w:szCs w:val="30"/>
-          <w:lang w:val="en-US"/>
-        </w:rPr>
-        <w:t>registration</w:t>
-      </w:r>
-      <w:r>
-        <w:rPr>
-          <w:rFonts w:ascii="Times New Roman" w:hAnsi="Times New Roman" w:cs="Times New Roman"/>
-          <w:sz w:val="30"/>
-          <w:szCs w:val="30"/>
-        </w:rPr>
-        <w:t>}.</w:t>
-      </w:r>
-    </w:p>
-    <w:p>
-      <w:pPr>
-        <w:spacing w:after="0" w:line="360" w:lineRule="auto"/>
-        <w:rPr>
-          <w:rFonts w:ascii="Times New Roman" w:hAnsi="Times New Roman" w:cs="Times New Roman"/>
-          <w:sz w:val="30"/>
-          <w:szCs w:val="30"/>
-        </w:rPr>
-      </w:pPr>
-    </w:p>
-    <w:p>
-      <w:pPr>
-        <w:spacing w:after="0" w:line="240" w:lineRule="auto"/>
-        <w:ind w:firstLine="709"/>
-        <w:rPr>
-          <w:rFonts w:ascii="Times New Roman" w:hAnsi="Times New Roman" w:cs="Times New Roman"/>
-          <w:sz w:val="30"/>
-          <w:szCs w:val="30"/>
-        </w:rPr>
-      </w:pPr>
-      <w:r>
-        <w:rPr>
-          <w:rFonts w:ascii="Times New Roman" w:hAnsi="Times New Roman" w:cs="Times New Roman"/>
-          <w:sz w:val="30"/>
-          <w:szCs w:val="30"/>
-        </w:rPr>
-        <w:t>С уважением,</w:t>
-      </w:r>
-    </w:p>
-    <w:p>
-      <w:pPr>
-        <w:spacing w:after="0" w:line="360" w:lineRule="auto"/>
-        <w:rPr>
-          <w:rFonts w:ascii="Times New Roman" w:hAnsi="Times New Roman" w:cs="Times New Roman"/>
-          <w:sz w:val="30"/>
-          <w:szCs w:val="30"/>
-        </w:rPr>
-      </w:pPr>
-    </w:p>
-    <w:p>
-      <w:pPr>
-        <w:tabs>
-          <w:tab w:val="left" w:pos="6804"/>
-        </w:tabs>
-        <w:spacing w:after="0" w:line="240" w:lineRule="auto"/>
-        <w:jc w:val="both"/>
-        <w:rPr>
-          <w:rFonts w:ascii="Times New Roman" w:hAnsi="Times New Roman" w:cs="Times New Roman"/>
-          <w:sz w:val="30"/>
-          <w:szCs w:val="30"/>
-        </w:rPr>
-      </w:pPr>
-      <w:r>
-        <w:rPr>
-          <w:rFonts w:ascii="Times New Roman" w:hAnsi="Times New Roman" w:cs="Times New Roman"/>
-          <w:sz w:val="30"/>
-          <w:szCs w:val="30"/>
-        </w:rPr>
-        <w:t>С</w:t>
-      </w:r>
-      <w:r>
-        <w:rPr>
-          <w:rFonts w:ascii="Times New Roman" w:hAnsi="Times New Roman" w:cs="Times New Roman"/>
-          <w:sz w:val="30"/>
-          <w:szCs w:val="30"/>
-        </w:rPr>
-        <w:t xml:space="preserve">ледователь </w:t>
-      </w:r>
-      <w:r>
-        <w:rPr>
-          <w:rFonts w:ascii="Times New Roman" w:hAnsi="Times New Roman" w:cs="Times New Roman"/>
-          <w:sz w:val="30"/>
-          <w:szCs w:val="30"/>
-        </w:rPr>
-        <w:t>отдела</w:t>
-      </w:r>
-      <w:r>
-        <w:rPr>
-          <w:rFonts w:ascii="Times New Roman" w:hAnsi="Times New Roman" w:cs="Times New Roman"/>
-          <w:sz w:val="30"/>
-          <w:szCs w:val="30"/>
-        </w:rPr>
-        <w:tab/>
-      </w:r>
-      <w:r>
-        <w:rPr>
-          <w:rFonts w:ascii="Times New Roman" w:hAnsi="Times New Roman" w:cs="Times New Roman"/>
-          <w:sz w:val="30"/>
-          <w:szCs w:val="30"/>
-        </w:rPr>
-        <w:t>{</w:t>
-      </w:r>
-      <w:r>
-        <w:rPr>
-          <w:rFonts w:ascii="Times New Roman" w:hAnsi="Times New Roman" w:cs="Times New Roman"/>
-          <w:sz w:val="30"/>
-          <w:szCs w:val="30"/>
-          <w:lang w:val="en-US"/>
-        </w:rPr>
-        <w:t>detective</w:t>
-      </w:r>
-      <w:r>
-        <w:rPr>
-          <w:rFonts w:ascii="Times New Roman" w:hAnsi="Times New Roman" w:cs="Times New Roman"/>
-          <w:sz w:val="30"/>
-          <w:szCs w:val="30"/>
-        </w:rPr>
-        <w:t>}</w:t>
       </w:r>
     </w:p>
     <w:p>

</xml_diff>

<commit_message>
Added footer replace function, fix docs
</commit_message>
<xml_diff>
--- a/docs/PropertyRequests.docx
+++ b/docs/PropertyRequests.docx
@@ -1,6 +1,6 @@
 
 <file path=word/document.xml><?xml version="1.0" encoding="utf-8"?>
-<w:document xmlns:wpc="http://schemas.microsoft.com/office/word/2010/wordprocessingCanvas" xmlns:mc="http://schemas.openxmlformats.org/markup-compatibility/2006" xmlns:o="urn:schemas-microsoft-com:office:office" xmlns:r="http://schemas.openxmlformats.org/officeDocument/2006/relationships" xmlns:m="http://schemas.openxmlformats.org/officeDocument/2006/math" xmlns:v="urn:schemas-microsoft-com:vml" xmlns:wp14="http://schemas.microsoft.com/office/word/2010/wordprocessingDrawing" xmlns:wp="http://schemas.openxmlformats.org/drawingml/2006/wordprocessingDrawing" xmlns:w10="urn:schemas-microsoft-com:office:word" xmlns:w="http://schemas.openxmlformats.org/wordprocessingml/2006/main" xmlns:w14="http://schemas.microsoft.com/office/word/2010/wordml" xmlns:w15="http://schemas.microsoft.com/office/word/2012/wordml" xmlns:wpg="http://schemas.microsoft.com/office/word/2010/wordprocessingGroup" xmlns:wpi="http://schemas.microsoft.com/office/word/2010/wordprocessingInk" xmlns:wne="http://schemas.microsoft.com/office/word/2006/wordml" xmlns:wps="http://schemas.microsoft.com/office/word/2010/wordprocessingShape" mc:Ignorable="w14 w15 wp14">
+<w:document xmlns:wpc="http://schemas.microsoft.com/office/word/2010/wordprocessingCanvas" xmlns:cx="http://schemas.microsoft.com/office/drawing/2014/chartex" xmlns:cx1="http://schemas.microsoft.com/office/drawing/2015/9/8/chartex" xmlns:cx2="http://schemas.microsoft.com/office/drawing/2015/10/21/chartex" xmlns:cx3="http://schemas.microsoft.com/office/drawing/2016/5/9/chartex" xmlns:cx4="http://schemas.microsoft.com/office/drawing/2016/5/10/chartex" xmlns:cx5="http://schemas.microsoft.com/office/drawing/2016/5/11/chartex" xmlns:cx6="http://schemas.microsoft.com/office/drawing/2016/5/12/chartex" xmlns:cx7="http://schemas.microsoft.com/office/drawing/2016/5/13/chartex" xmlns:cx8="http://schemas.microsoft.com/office/drawing/2016/5/14/chartex" xmlns:mc="http://schemas.openxmlformats.org/markup-compatibility/2006" xmlns:aink="http://schemas.microsoft.com/office/drawing/2016/ink" xmlns:am3d="http://schemas.microsoft.com/office/drawing/2017/model3d" xmlns:o="urn:schemas-microsoft-com:office:office" xmlns:r="http://schemas.openxmlformats.org/officeDocument/2006/relationships" xmlns:m="http://schemas.openxmlformats.org/officeDocument/2006/math" xmlns:v="urn:schemas-microsoft-com:vml" xmlns:wp14="http://schemas.microsoft.com/office/word/2010/wordprocessingDrawing" xmlns:wp="http://schemas.openxmlformats.org/drawingml/2006/wordprocessingDrawing" xmlns:w10="urn:schemas-microsoft-com:office:word" xmlns:w="http://schemas.openxmlformats.org/wordprocessingml/2006/main" xmlns:w14="http://schemas.microsoft.com/office/word/2010/wordml" xmlns:w15="http://schemas.microsoft.com/office/word/2012/wordml" xmlns:w16cid="http://schemas.microsoft.com/office/word/2016/wordml/cid" xmlns:w16se="http://schemas.microsoft.com/office/word/2015/wordml/symex" xmlns:wpg="http://schemas.microsoft.com/office/word/2010/wordprocessingGroup" xmlns:wpi="http://schemas.microsoft.com/office/word/2010/wordprocessingInk" xmlns:wne="http://schemas.microsoft.com/office/word/2006/wordml" xmlns:wps="http://schemas.microsoft.com/office/word/2010/wordprocessingShape" mc:Ignorable="w14 w15 w16se w16cid wp14">
   <w:body>
     <w:p>
       <w:pPr>
@@ -164,18 +164,8 @@
           <w:sz w:val="30"/>
           <w:szCs w:val="30"/>
         </w:rPr>
-        <w:t xml:space="preserve"> </w:t>
-      </w:r>
-      <w:proofErr w:type="spellStart"/>
-      <w:r>
-        <w:rPr>
-          <w:rFonts w:ascii="Times New Roman" w:hAnsi="Times New Roman" w:cs="Times New Roman"/>
-          <w:sz w:val="30"/>
-          <w:szCs w:val="30"/>
-        </w:rPr>
-        <w:t>г.Минск</w:t>
-      </w:r>
-      <w:proofErr w:type="spellEnd"/>
+        <w:t xml:space="preserve"> г.Минск</w:t>
+      </w:r>
     </w:p>
     <w:p>
       <w:pPr>
@@ -232,7 +222,15 @@
           <w:sz w:val="30"/>
           <w:szCs w:val="30"/>
         </w:rPr>
-        <w:t xml:space="preserve">В связи с </w:t>
+        <w:t>В связи с requestBase orderNumber, criminal</w:t>
+      </w:r>
+      <w:r>
+        <w:rPr>
+          <w:rFonts w:ascii="Times New Roman" w:hAnsi="Times New Roman" w:cs="Times New Roman"/>
+          <w:sz w:val="30"/>
+          <w:szCs w:val="30"/>
+        </w:rPr>
+        <w:t xml:space="preserve"> </w:t>
       </w:r>
       <w:proofErr w:type="spellStart"/>
       <w:r>
@@ -240,8 +238,9 @@
           <w:rFonts w:ascii="Times New Roman" w:hAnsi="Times New Roman" w:cs="Times New Roman"/>
           <w:sz w:val="30"/>
           <w:szCs w:val="30"/>
-        </w:rPr>
-        <w:t>requestBase</w:t>
+          <w:lang w:val="en-US"/>
+        </w:rPr>
+        <w:t>stateNumber</w:t>
       </w:r>
       <w:proofErr w:type="spellEnd"/>
       <w:r>
@@ -250,80 +249,7 @@
           <w:sz w:val="30"/>
           <w:szCs w:val="30"/>
         </w:rPr>
-        <w:t xml:space="preserve"> </w:t>
-      </w:r>
-      <w:proofErr w:type="spellStart"/>
-      <w:r>
-        <w:rPr>
-          <w:rFonts w:ascii="Times New Roman" w:hAnsi="Times New Roman" w:cs="Times New Roman"/>
-          <w:sz w:val="30"/>
-          <w:szCs w:val="30"/>
-        </w:rPr>
-        <w:t>orderNumber</w:t>
-      </w:r>
-      <w:proofErr w:type="spellEnd"/>
-      <w:r>
-        <w:rPr>
-          <w:rFonts w:ascii="Times New Roman" w:hAnsi="Times New Roman" w:cs="Times New Roman"/>
-          <w:sz w:val="30"/>
-          <w:szCs w:val="30"/>
-        </w:rPr>
-        <w:t xml:space="preserve">, </w:t>
-      </w:r>
-      <w:proofErr w:type="spellStart"/>
-      <w:r>
-        <w:rPr>
-          <w:rFonts w:ascii="Times New Roman" w:hAnsi="Times New Roman" w:cs="Times New Roman"/>
-          <w:sz w:val="30"/>
-          <w:szCs w:val="30"/>
-        </w:rPr>
-        <w:t>criminal</w:t>
-      </w:r>
-      <w:proofErr w:type="spellEnd"/>
-      <w:r>
-        <w:rPr>
-          <w:rFonts w:ascii="Times New Roman" w:hAnsi="Times New Roman" w:cs="Times New Roman"/>
-          <w:sz w:val="30"/>
-          <w:szCs w:val="30"/>
-        </w:rPr>
-        <w:t xml:space="preserve"> </w:t>
-      </w:r>
-      <w:proofErr w:type="spellStart"/>
-      <w:r>
-        <w:rPr>
-          <w:rFonts w:ascii="Times New Roman" w:hAnsi="Times New Roman" w:cs="Times New Roman"/>
-          <w:sz w:val="30"/>
-          <w:szCs w:val="30"/>
-          <w:lang w:val="en-US"/>
-        </w:rPr>
-        <w:t>stateNumber</w:t>
-      </w:r>
-      <w:proofErr w:type="spellEnd"/>
-      <w:r>
-        <w:rPr>
-          <w:rFonts w:ascii="Times New Roman" w:hAnsi="Times New Roman" w:cs="Times New Roman"/>
-          <w:sz w:val="30"/>
-          <w:szCs w:val="30"/>
-        </w:rPr>
-        <w:t xml:space="preserve"> руководствуясь </w:t>
-      </w:r>
-      <w:proofErr w:type="spellStart"/>
-      <w:r>
-        <w:rPr>
-          <w:rFonts w:ascii="Times New Roman" w:hAnsi="Times New Roman" w:cs="Times New Roman"/>
-          <w:sz w:val="30"/>
-          <w:szCs w:val="30"/>
-        </w:rPr>
-        <w:t>ст.ст</w:t>
-      </w:r>
-      <w:proofErr w:type="spellEnd"/>
-      <w:r>
-        <w:rPr>
-          <w:rFonts w:ascii="Times New Roman" w:hAnsi="Times New Roman" w:cs="Times New Roman"/>
-          <w:sz w:val="30"/>
-          <w:szCs w:val="30"/>
-        </w:rPr>
-        <w:t>. 36, 103, 173 УПК Республики Беларусь</w:t>
+        <w:t xml:space="preserve"> руководствуясь ст.ст. 36, 103, 173 УПК Республики Беларусь</w:t>
       </w:r>
       <w:r>
         <w:rPr>
@@ -369,7 +295,6 @@
           <w:szCs w:val="30"/>
         </w:rPr>
       </w:pPr>
-      <w:proofErr w:type="spellStart"/>
       <w:r>
         <w:rPr>
           <w:rFonts w:ascii="Times New Roman" w:hAnsi="Times New Roman" w:cs="Times New Roman"/>
@@ -378,7 +303,6 @@
         </w:rPr>
         <w:t>name</w:t>
       </w:r>
-      <w:proofErr w:type="spellEnd"/>
       <w:r>
         <w:rPr>
           <w:rFonts w:ascii="Times New Roman" w:hAnsi="Times New Roman" w:cs="Times New Roman"/>
@@ -387,7 +311,6 @@
         </w:rPr>
         <w:t xml:space="preserve">, </w:t>
       </w:r>
-      <w:proofErr w:type="spellStart"/>
       <w:r>
         <w:rPr>
           <w:rFonts w:ascii="Times New Roman" w:hAnsi="Times New Roman" w:cs="Times New Roman"/>
@@ -396,7 +319,6 @@
         </w:rPr>
         <w:t>birthDate</w:t>
       </w:r>
-      <w:proofErr w:type="spellEnd"/>
       <w:r>
         <w:rPr>
           <w:rFonts w:ascii="Times New Roman" w:hAnsi="Times New Roman" w:cs="Times New Roman"/>
@@ -413,7 +335,6 @@
         </w:rPr>
         <w:t xml:space="preserve"> </w:t>
       </w:r>
-      <w:proofErr w:type="spellStart"/>
       <w:r>
         <w:rPr>
           <w:rFonts w:ascii="Times New Roman" w:hAnsi="Times New Roman" w:cs="Times New Roman"/>
@@ -422,7 +343,6 @@
         </w:rPr>
         <w:t>personalID</w:t>
       </w:r>
-      <w:proofErr w:type="spellEnd"/>
       <w:r>
         <w:rPr>
           <w:rFonts w:ascii="Times New Roman" w:hAnsi="Times New Roman" w:cs="Times New Roman"/>
@@ -431,7 +351,6 @@
         </w:rPr>
         <w:t xml:space="preserve">, уроженец(ка) </w:t>
       </w:r>
-      <w:proofErr w:type="spellStart"/>
       <w:r>
         <w:rPr>
           <w:rFonts w:ascii="Times New Roman" w:hAnsi="Times New Roman" w:cs="Times New Roman"/>
@@ -440,7 +359,6 @@
         </w:rPr>
         <w:t>birthPlace</w:t>
       </w:r>
-      <w:proofErr w:type="spellEnd"/>
       <w:r>
         <w:rPr>
           <w:rFonts w:ascii="Times New Roman" w:hAnsi="Times New Roman" w:cs="Times New Roman"/>
@@ -449,7 +367,6 @@
         </w:rPr>
         <w:t xml:space="preserve">, зарегистрирован(а) по адресу: </w:t>
       </w:r>
-      <w:proofErr w:type="spellStart"/>
       <w:r>
         <w:rPr>
           <w:rFonts w:ascii="Times New Roman" w:hAnsi="Times New Roman" w:cs="Times New Roman"/>
@@ -458,7 +375,6 @@
         </w:rPr>
         <w:t>registration</w:t>
       </w:r>
-      <w:proofErr w:type="spellEnd"/>
       <w:r>
         <w:rPr>
           <w:rFonts w:ascii="Times New Roman" w:hAnsi="Times New Roman" w:cs="Times New Roman"/>
@@ -551,7 +467,6 @@
         </w:rPr>
         <w:tab/>
       </w:r>
-      <w:proofErr w:type="spellStart"/>
       <w:r>
         <w:rPr>
           <w:rFonts w:ascii="Times New Roman" w:hAnsi="Times New Roman" w:cs="Times New Roman"/>
@@ -560,7 +475,6 @@
         </w:rPr>
         <w:t>detective</w:t>
       </w:r>
-      <w:proofErr w:type="spellEnd"/>
     </w:p>
     <w:p>
       <w:pPr>
@@ -596,18 +510,8 @@
           <w:szCs w:val="30"/>
         </w:rPr>
         <w:lastRenderedPageBreak/>
-        <w:t xml:space="preserve">Инспекция Департамента контроля и надзора за строительством Государственного комитета по стандартизации по </w:t>
-      </w:r>
-      <w:proofErr w:type="spellStart"/>
-      <w:r>
-        <w:rPr>
-          <w:rFonts w:ascii="Times New Roman" w:hAnsi="Times New Roman" w:cs="Times New Roman"/>
-          <w:sz w:val="30"/>
-          <w:szCs w:val="30"/>
-        </w:rPr>
-        <w:t>г.Минску</w:t>
-      </w:r>
-      <w:proofErr w:type="spellEnd"/>
+        <w:t>Инспекция Департамента контроля и надзора за строительством Государственного комитета по стандартизации по г.Минску</w:t>
+      </w:r>
     </w:p>
     <w:p>
       <w:pPr>
@@ -630,23 +534,13 @@
           <w:szCs w:val="30"/>
         </w:rPr>
       </w:pPr>
-      <w:proofErr w:type="spellStart"/>
-      <w:r>
-        <w:rPr>
-          <w:rFonts w:ascii="Times New Roman" w:hAnsi="Times New Roman" w:cs="Times New Roman"/>
-          <w:sz w:val="30"/>
-          <w:szCs w:val="30"/>
-        </w:rPr>
-        <w:t>пл.Свободы</w:t>
-      </w:r>
-      <w:proofErr w:type="spellEnd"/>
-      <w:r>
-        <w:rPr>
-          <w:rFonts w:ascii="Times New Roman" w:hAnsi="Times New Roman" w:cs="Times New Roman"/>
-          <w:sz w:val="30"/>
-          <w:szCs w:val="30"/>
-        </w:rPr>
-        <w:t>, 17</w:t>
+      <w:r>
+        <w:rPr>
+          <w:rFonts w:ascii="Times New Roman" w:hAnsi="Times New Roman" w:cs="Times New Roman"/>
+          <w:sz w:val="30"/>
+          <w:szCs w:val="30"/>
+        </w:rPr>
+        <w:t>пл.Свободы, 17</w:t>
       </w:r>
       <w:r>
         <w:rPr>
@@ -689,18 +583,8 @@
           <w:sz w:val="30"/>
           <w:szCs w:val="30"/>
         </w:rPr>
-        <w:t xml:space="preserve">0, </w:t>
-      </w:r>
-      <w:proofErr w:type="spellStart"/>
-      <w:r>
-        <w:rPr>
-          <w:rFonts w:ascii="Times New Roman" w:hAnsi="Times New Roman" w:cs="Times New Roman"/>
-          <w:sz w:val="30"/>
-          <w:szCs w:val="30"/>
-        </w:rPr>
-        <w:t>г.Минск</w:t>
-      </w:r>
-      <w:proofErr w:type="spellEnd"/>
+        <w:t>0, г.Минск</w:t>
+      </w:r>
     </w:p>
     <w:p>
       <w:pPr>
@@ -758,7 +642,15 @@
           <w:sz w:val="30"/>
           <w:szCs w:val="30"/>
         </w:rPr>
-        <w:t xml:space="preserve">В связи с </w:t>
+        <w:t>В связи с requestBase orderNumber, criminal</w:t>
+      </w:r>
+      <w:r>
+        <w:rPr>
+          <w:rFonts w:ascii="Times New Roman" w:hAnsi="Times New Roman" w:cs="Times New Roman"/>
+          <w:sz w:val="30"/>
+          <w:szCs w:val="30"/>
+        </w:rPr>
+        <w:t xml:space="preserve"> </w:t>
       </w:r>
       <w:proofErr w:type="spellStart"/>
       <w:r>
@@ -766,8 +658,9 @@
           <w:rFonts w:ascii="Times New Roman" w:hAnsi="Times New Roman" w:cs="Times New Roman"/>
           <w:sz w:val="30"/>
           <w:szCs w:val="30"/>
-        </w:rPr>
-        <w:t>requestBase</w:t>
+          <w:lang w:val="en-US"/>
+        </w:rPr>
+        <w:t>stateNumber</w:t>
       </w:r>
       <w:proofErr w:type="spellEnd"/>
       <w:r>
@@ -776,80 +669,7 @@
           <w:sz w:val="30"/>
           <w:szCs w:val="30"/>
         </w:rPr>
-        <w:t xml:space="preserve"> </w:t>
-      </w:r>
-      <w:proofErr w:type="spellStart"/>
-      <w:r>
-        <w:rPr>
-          <w:rFonts w:ascii="Times New Roman" w:hAnsi="Times New Roman" w:cs="Times New Roman"/>
-          <w:sz w:val="30"/>
-          <w:szCs w:val="30"/>
-        </w:rPr>
-        <w:t>orderNumber</w:t>
-      </w:r>
-      <w:proofErr w:type="spellEnd"/>
-      <w:r>
-        <w:rPr>
-          <w:rFonts w:ascii="Times New Roman" w:hAnsi="Times New Roman" w:cs="Times New Roman"/>
-          <w:sz w:val="30"/>
-          <w:szCs w:val="30"/>
-        </w:rPr>
-        <w:t xml:space="preserve">, </w:t>
-      </w:r>
-      <w:proofErr w:type="spellStart"/>
-      <w:r>
-        <w:rPr>
-          <w:rFonts w:ascii="Times New Roman" w:hAnsi="Times New Roman" w:cs="Times New Roman"/>
-          <w:sz w:val="30"/>
-          <w:szCs w:val="30"/>
-        </w:rPr>
-        <w:t>criminal</w:t>
-      </w:r>
-      <w:proofErr w:type="spellEnd"/>
-      <w:r>
-        <w:rPr>
-          <w:rFonts w:ascii="Times New Roman" w:hAnsi="Times New Roman" w:cs="Times New Roman"/>
-          <w:sz w:val="30"/>
-          <w:szCs w:val="30"/>
-        </w:rPr>
-        <w:t xml:space="preserve"> </w:t>
-      </w:r>
-      <w:proofErr w:type="spellStart"/>
-      <w:r>
-        <w:rPr>
-          <w:rFonts w:ascii="Times New Roman" w:hAnsi="Times New Roman" w:cs="Times New Roman"/>
-          <w:sz w:val="30"/>
-          <w:szCs w:val="30"/>
-          <w:lang w:val="en-US"/>
-        </w:rPr>
-        <w:t>stateNumber</w:t>
-      </w:r>
-      <w:proofErr w:type="spellEnd"/>
-      <w:r>
-        <w:rPr>
-          <w:rFonts w:ascii="Times New Roman" w:hAnsi="Times New Roman" w:cs="Times New Roman"/>
-          <w:sz w:val="30"/>
-          <w:szCs w:val="30"/>
-        </w:rPr>
-        <w:t xml:space="preserve"> руководствуясь </w:t>
-      </w:r>
-      <w:proofErr w:type="spellStart"/>
-      <w:r>
-        <w:rPr>
-          <w:rFonts w:ascii="Times New Roman" w:hAnsi="Times New Roman" w:cs="Times New Roman"/>
-          <w:sz w:val="30"/>
-          <w:szCs w:val="30"/>
-        </w:rPr>
-        <w:t>ст.ст</w:t>
-      </w:r>
-      <w:proofErr w:type="spellEnd"/>
-      <w:r>
-        <w:rPr>
-          <w:rFonts w:ascii="Times New Roman" w:hAnsi="Times New Roman" w:cs="Times New Roman"/>
-          <w:sz w:val="30"/>
-          <w:szCs w:val="30"/>
-        </w:rPr>
-        <w:t>. 36, 103, 173 УПК Республики Беларусь</w:t>
+        <w:t xml:space="preserve"> руководствуясь ст.ст. 36, 103, 173 УПК Республики Беларусь</w:t>
       </w:r>
       <w:r>
         <w:rPr>
@@ -911,7 +731,6 @@
           <w:szCs w:val="30"/>
         </w:rPr>
       </w:pPr>
-      <w:proofErr w:type="spellStart"/>
       <w:r>
         <w:rPr>
           <w:rFonts w:ascii="Times New Roman" w:hAnsi="Times New Roman" w:cs="Times New Roman"/>
@@ -920,7 +739,6 @@
         </w:rPr>
         <w:t>name</w:t>
       </w:r>
-      <w:proofErr w:type="spellEnd"/>
       <w:r>
         <w:rPr>
           <w:rFonts w:ascii="Times New Roman" w:hAnsi="Times New Roman" w:cs="Times New Roman"/>
@@ -929,7 +747,6 @@
         </w:rPr>
         <w:t xml:space="preserve">, </w:t>
       </w:r>
-      <w:proofErr w:type="spellStart"/>
       <w:r>
         <w:rPr>
           <w:rFonts w:ascii="Times New Roman" w:hAnsi="Times New Roman" w:cs="Times New Roman"/>
@@ -938,7 +755,6 @@
         </w:rPr>
         <w:t>birthDate</w:t>
       </w:r>
-      <w:proofErr w:type="spellEnd"/>
       <w:r>
         <w:rPr>
           <w:rFonts w:ascii="Times New Roman" w:hAnsi="Times New Roman" w:cs="Times New Roman"/>
@@ -955,7 +771,6 @@
         </w:rPr>
         <w:t xml:space="preserve"> </w:t>
       </w:r>
-      <w:proofErr w:type="spellStart"/>
       <w:r>
         <w:rPr>
           <w:rFonts w:ascii="Times New Roman" w:hAnsi="Times New Roman" w:cs="Times New Roman"/>
@@ -964,7 +779,6 @@
         </w:rPr>
         <w:t>personalID</w:t>
       </w:r>
-      <w:proofErr w:type="spellEnd"/>
       <w:r>
         <w:rPr>
           <w:rFonts w:ascii="Times New Roman" w:hAnsi="Times New Roman" w:cs="Times New Roman"/>
@@ -973,7 +787,6 @@
         </w:rPr>
         <w:t xml:space="preserve">, уроженец(ка) </w:t>
       </w:r>
-      <w:proofErr w:type="spellStart"/>
       <w:r>
         <w:rPr>
           <w:rFonts w:ascii="Times New Roman" w:hAnsi="Times New Roman" w:cs="Times New Roman"/>
@@ -982,7 +795,6 @@
         </w:rPr>
         <w:t>birthPlace</w:t>
       </w:r>
-      <w:proofErr w:type="spellEnd"/>
       <w:r>
         <w:rPr>
           <w:rFonts w:ascii="Times New Roman" w:hAnsi="Times New Roman" w:cs="Times New Roman"/>
@@ -991,7 +803,6 @@
         </w:rPr>
         <w:t xml:space="preserve">, зарегистрирован(а) по адресу: </w:t>
       </w:r>
-      <w:proofErr w:type="spellStart"/>
       <w:r>
         <w:rPr>
           <w:rFonts w:ascii="Times New Roman" w:hAnsi="Times New Roman" w:cs="Times New Roman"/>
@@ -1000,7 +811,6 @@
         </w:rPr>
         <w:t>registration</w:t>
       </w:r>
-      <w:proofErr w:type="spellEnd"/>
       <w:r>
         <w:rPr>
           <w:rFonts w:ascii="Times New Roman" w:hAnsi="Times New Roman" w:cs="Times New Roman"/>
@@ -1093,7 +903,6 @@
         </w:rPr>
         <w:tab/>
       </w:r>
-      <w:proofErr w:type="spellStart"/>
       <w:r>
         <w:rPr>
           <w:rFonts w:ascii="Times New Roman" w:hAnsi="Times New Roman" w:cs="Times New Roman"/>
@@ -1102,7 +911,6 @@
         </w:rPr>
         <w:t>detective</w:t>
       </w:r>
-      <w:proofErr w:type="spellEnd"/>
     </w:p>
     <w:p>
       <w:pPr>
@@ -1138,25 +946,7 @@
           <w:szCs w:val="30"/>
         </w:rPr>
         <w:lastRenderedPageBreak/>
-        <w:t>ТКУП «</w:t>
-      </w:r>
-      <w:proofErr w:type="spellStart"/>
-      <w:r>
-        <w:rPr>
-          <w:rFonts w:ascii="Times New Roman" w:hAnsi="Times New Roman" w:cs="Times New Roman"/>
-          <w:sz w:val="30"/>
-          <w:szCs w:val="30"/>
-        </w:rPr>
-        <w:t>Минсктранс</w:t>
-      </w:r>
-      <w:proofErr w:type="spellEnd"/>
-      <w:r>
-        <w:rPr>
-          <w:rFonts w:ascii="Times New Roman" w:hAnsi="Times New Roman" w:cs="Times New Roman"/>
-          <w:sz w:val="30"/>
-          <w:szCs w:val="30"/>
-        </w:rPr>
-        <w:t>»</w:t>
+        <w:t>ТКУП «Минсктранс»</w:t>
       </w:r>
     </w:p>
     <w:p>
@@ -1251,18 +1041,8 @@
           <w:sz w:val="30"/>
           <w:szCs w:val="30"/>
         </w:rPr>
-        <w:t xml:space="preserve">001, </w:t>
-      </w:r>
-      <w:proofErr w:type="spellStart"/>
-      <w:r>
-        <w:rPr>
-          <w:rFonts w:ascii="Times New Roman" w:hAnsi="Times New Roman" w:cs="Times New Roman"/>
-          <w:sz w:val="30"/>
-          <w:szCs w:val="30"/>
-        </w:rPr>
-        <w:t>г.Минск</w:t>
-      </w:r>
-      <w:proofErr w:type="spellEnd"/>
+        <w:t>001, г.Минск</w:t>
+      </w:r>
     </w:p>
     <w:p>
       <w:pPr>
@@ -1319,7 +1099,7 @@
           <w:sz w:val="30"/>
           <w:szCs w:val="30"/>
         </w:rPr>
-        <w:t xml:space="preserve">В связи с </w:t>
+        <w:t xml:space="preserve">В связи с requestBase orderNumber, criminal </w:t>
       </w:r>
       <w:proofErr w:type="spellStart"/>
       <w:r>
@@ -1327,8 +1107,9 @@
           <w:rFonts w:ascii="Times New Roman" w:hAnsi="Times New Roman" w:cs="Times New Roman"/>
           <w:sz w:val="30"/>
           <w:szCs w:val="30"/>
-        </w:rPr>
-        <w:t>requestBase</w:t>
+          <w:lang w:val="en-US"/>
+        </w:rPr>
+        <w:t>stateNumber</w:t>
       </w:r>
       <w:proofErr w:type="spellEnd"/>
       <w:r>
@@ -1339,34 +1120,6 @@
         </w:rPr>
         <w:t xml:space="preserve"> </w:t>
       </w:r>
-      <w:proofErr w:type="spellStart"/>
-      <w:r>
-        <w:rPr>
-          <w:rFonts w:ascii="Times New Roman" w:hAnsi="Times New Roman" w:cs="Times New Roman"/>
-          <w:sz w:val="30"/>
-          <w:szCs w:val="30"/>
-        </w:rPr>
-        <w:t>orderNumber</w:t>
-      </w:r>
-      <w:proofErr w:type="spellEnd"/>
-      <w:r>
-        <w:rPr>
-          <w:rFonts w:ascii="Times New Roman" w:hAnsi="Times New Roman" w:cs="Times New Roman"/>
-          <w:sz w:val="30"/>
-          <w:szCs w:val="30"/>
-        </w:rPr>
-        <w:t xml:space="preserve">, </w:t>
-      </w:r>
-      <w:proofErr w:type="spellStart"/>
-      <w:r>
-        <w:rPr>
-          <w:rFonts w:ascii="Times New Roman" w:hAnsi="Times New Roman" w:cs="Times New Roman"/>
-          <w:sz w:val="30"/>
-          <w:szCs w:val="30"/>
-        </w:rPr>
-        <w:t>criminal</w:t>
-      </w:r>
-      <w:proofErr w:type="spellEnd"/>
       <w:r>
         <w:rPr>
           <w:rFonts w:ascii="Times New Roman" w:hAnsi="Times New Roman" w:cs="Times New Roman"/>
@@ -1375,18 +1128,22 @@
         </w:rPr>
         <w:t xml:space="preserve"> </w:t>
       </w:r>
-      <w:proofErr w:type="spellStart"/>
-      <w:proofErr w:type="gramStart"/>
-      <w:r>
-        <w:rPr>
-          <w:rFonts w:ascii="Times New Roman" w:hAnsi="Times New Roman" w:cs="Times New Roman"/>
-          <w:sz w:val="30"/>
-          <w:szCs w:val="30"/>
-          <w:lang w:val="en-US"/>
-        </w:rPr>
-        <w:t>stateNumber</w:t>
-      </w:r>
-      <w:proofErr w:type="spellEnd"/>
+      <w:r>
+        <w:rPr>
+          <w:rFonts w:ascii="Times New Roman" w:hAnsi="Times New Roman" w:cs="Times New Roman"/>
+          <w:sz w:val="30"/>
+          <w:szCs w:val="30"/>
+        </w:rPr>
+        <w:t>руководствуясь ст.ст. 36, 103, 173 УПК Республики Беларусь,</w:t>
+      </w:r>
+      <w:r>
+        <w:rPr>
+          <w:rFonts w:ascii="Times New Roman" w:hAnsi="Times New Roman" w:cs="Times New Roman"/>
+          <w:sz w:val="30"/>
+          <w:szCs w:val="30"/>
+        </w:rPr>
+        <w:t xml:space="preserve"> прошу предоставить в наш адрес</w:t>
+      </w:r>
       <w:r>
         <w:rPr>
           <w:rFonts w:ascii="Times New Roman" w:hAnsi="Times New Roman" w:cs="Times New Roman"/>
@@ -1401,65 +1158,6 @@
           <w:sz w:val="30"/>
           <w:szCs w:val="30"/>
         </w:rPr>
-        <w:t xml:space="preserve"> </w:t>
-      </w:r>
-      <w:r>
-        <w:rPr>
-          <w:rFonts w:ascii="Times New Roman" w:hAnsi="Times New Roman" w:cs="Times New Roman"/>
-          <w:sz w:val="30"/>
-          <w:szCs w:val="30"/>
-        </w:rPr>
-        <w:t>руководствуясь</w:t>
-      </w:r>
-      <w:proofErr w:type="gramEnd"/>
-      <w:r>
-        <w:rPr>
-          <w:rFonts w:ascii="Times New Roman" w:hAnsi="Times New Roman" w:cs="Times New Roman"/>
-          <w:sz w:val="30"/>
-          <w:szCs w:val="30"/>
-        </w:rPr>
-        <w:t xml:space="preserve"> </w:t>
-      </w:r>
-      <w:proofErr w:type="spellStart"/>
-      <w:r>
-        <w:rPr>
-          <w:rFonts w:ascii="Times New Roman" w:hAnsi="Times New Roman" w:cs="Times New Roman"/>
-          <w:sz w:val="30"/>
-          <w:szCs w:val="30"/>
-        </w:rPr>
-        <w:t>ст.ст</w:t>
-      </w:r>
-      <w:proofErr w:type="spellEnd"/>
-      <w:r>
-        <w:rPr>
-          <w:rFonts w:ascii="Times New Roman" w:hAnsi="Times New Roman" w:cs="Times New Roman"/>
-          <w:sz w:val="30"/>
-          <w:szCs w:val="30"/>
-        </w:rPr>
-        <w:t>. 36, 103, 173 УПК Республики Беларусь,</w:t>
-      </w:r>
-      <w:r>
-        <w:rPr>
-          <w:rFonts w:ascii="Times New Roman" w:hAnsi="Times New Roman" w:cs="Times New Roman"/>
-          <w:sz w:val="30"/>
-          <w:szCs w:val="30"/>
-        </w:rPr>
-        <w:t xml:space="preserve"> прошу предоставить в наш адрес</w:t>
-      </w:r>
-      <w:r>
-        <w:rPr>
-          <w:rFonts w:ascii="Times New Roman" w:hAnsi="Times New Roman" w:cs="Times New Roman"/>
-          <w:sz w:val="30"/>
-          <w:szCs w:val="30"/>
-        </w:rPr>
-        <w:t xml:space="preserve"> </w:t>
-      </w:r>
-      <w:r>
-        <w:rPr>
-          <w:rFonts w:ascii="Times New Roman" w:hAnsi="Times New Roman" w:cs="Times New Roman"/>
-          <w:sz w:val="30"/>
-          <w:szCs w:val="30"/>
-        </w:rPr>
         <w:t xml:space="preserve">информацию о наличии </w:t>
       </w:r>
       <w:r>
@@ -1468,25 +1166,7 @@
           <w:sz w:val="30"/>
           <w:szCs w:val="30"/>
         </w:rPr>
-        <w:t xml:space="preserve">у следующего лица сельскохозяйственной и </w:t>
-      </w:r>
-      <w:proofErr w:type="spellStart"/>
-      <w:r>
-        <w:rPr>
-          <w:rFonts w:ascii="Times New Roman" w:hAnsi="Times New Roman" w:cs="Times New Roman"/>
-          <w:sz w:val="30"/>
-          <w:szCs w:val="30"/>
-        </w:rPr>
-        <w:t>дорожностроительной</w:t>
-      </w:r>
-      <w:proofErr w:type="spellEnd"/>
-      <w:r>
-        <w:rPr>
-          <w:rFonts w:ascii="Times New Roman" w:hAnsi="Times New Roman" w:cs="Times New Roman"/>
-          <w:sz w:val="30"/>
-          <w:szCs w:val="30"/>
-        </w:rPr>
-        <w:t xml:space="preserve"> техники, самоходных машин, подлежащих регистрации</w:t>
+        <w:t>у следующего лица сельскохозяйственной и дорожностроительной техники, самоходных машин, подлежащих регистрации</w:t>
       </w:r>
       <w:r>
         <w:rPr>
@@ -1511,7 +1191,6 @@
           <w:szCs w:val="30"/>
         </w:rPr>
       </w:pPr>
-      <w:proofErr w:type="spellStart"/>
       <w:r>
         <w:rPr>
           <w:rFonts w:ascii="Times New Roman" w:hAnsi="Times New Roman" w:cs="Times New Roman"/>
@@ -1520,7 +1199,6 @@
         </w:rPr>
         <w:t>name</w:t>
       </w:r>
-      <w:proofErr w:type="spellEnd"/>
       <w:r>
         <w:rPr>
           <w:rFonts w:ascii="Times New Roman" w:hAnsi="Times New Roman" w:cs="Times New Roman"/>
@@ -1529,7 +1207,6 @@
         </w:rPr>
         <w:t xml:space="preserve">, </w:t>
       </w:r>
-      <w:proofErr w:type="spellStart"/>
       <w:r>
         <w:rPr>
           <w:rFonts w:ascii="Times New Roman" w:hAnsi="Times New Roman" w:cs="Times New Roman"/>
@@ -1538,7 +1215,6 @@
         </w:rPr>
         <w:t>birthDate</w:t>
       </w:r>
-      <w:proofErr w:type="spellEnd"/>
       <w:r>
         <w:rPr>
           <w:rFonts w:ascii="Times New Roman" w:hAnsi="Times New Roman" w:cs="Times New Roman"/>
@@ -1555,7 +1231,6 @@
         </w:rPr>
         <w:t xml:space="preserve"> </w:t>
       </w:r>
-      <w:proofErr w:type="spellStart"/>
       <w:r>
         <w:rPr>
           <w:rFonts w:ascii="Times New Roman" w:hAnsi="Times New Roman" w:cs="Times New Roman"/>
@@ -1564,7 +1239,6 @@
         </w:rPr>
         <w:t>personalID</w:t>
       </w:r>
-      <w:proofErr w:type="spellEnd"/>
       <w:r>
         <w:rPr>
           <w:rFonts w:ascii="Times New Roman" w:hAnsi="Times New Roman" w:cs="Times New Roman"/>
@@ -1573,7 +1247,6 @@
         </w:rPr>
         <w:t xml:space="preserve">, уроженец(ка) </w:t>
       </w:r>
-      <w:proofErr w:type="spellStart"/>
       <w:r>
         <w:rPr>
           <w:rFonts w:ascii="Times New Roman" w:hAnsi="Times New Roman" w:cs="Times New Roman"/>
@@ -1582,7 +1255,6 @@
         </w:rPr>
         <w:t>birthPlace</w:t>
       </w:r>
-      <w:proofErr w:type="spellEnd"/>
       <w:r>
         <w:rPr>
           <w:rFonts w:ascii="Times New Roman" w:hAnsi="Times New Roman" w:cs="Times New Roman"/>
@@ -1591,7 +1263,6 @@
         </w:rPr>
         <w:t xml:space="preserve">, зарегистрирован(а) по адресу: </w:t>
       </w:r>
-      <w:proofErr w:type="spellStart"/>
       <w:r>
         <w:rPr>
           <w:rFonts w:ascii="Times New Roman" w:hAnsi="Times New Roman" w:cs="Times New Roman"/>
@@ -1600,7 +1271,6 @@
         </w:rPr>
         <w:t>registration</w:t>
       </w:r>
-      <w:proofErr w:type="spellEnd"/>
       <w:r>
         <w:rPr>
           <w:rFonts w:ascii="Times New Roman" w:hAnsi="Times New Roman" w:cs="Times New Roman"/>
@@ -1693,7 +1363,6 @@
         </w:rPr>
         <w:tab/>
       </w:r>
-      <w:proofErr w:type="spellStart"/>
       <w:r>
         <w:rPr>
           <w:rFonts w:ascii="Times New Roman" w:hAnsi="Times New Roman" w:cs="Times New Roman"/>
@@ -1702,7 +1371,6 @@
         </w:rPr>
         <w:t>detective</w:t>
       </w:r>
-      <w:proofErr w:type="spellEnd"/>
     </w:p>
     <w:p>
       <w:pPr>
@@ -1762,23 +1430,13 @@
           <w:szCs w:val="30"/>
         </w:rPr>
       </w:pPr>
-      <w:proofErr w:type="spellStart"/>
-      <w:r>
-        <w:rPr>
-          <w:rFonts w:ascii="Times New Roman" w:hAnsi="Times New Roman" w:cs="Times New Roman"/>
-          <w:sz w:val="30"/>
-          <w:szCs w:val="30"/>
-        </w:rPr>
-        <w:t>ул.Мельникайте</w:t>
-      </w:r>
-      <w:proofErr w:type="spellEnd"/>
-      <w:r>
-        <w:rPr>
-          <w:rFonts w:ascii="Times New Roman" w:hAnsi="Times New Roman" w:cs="Times New Roman"/>
-          <w:sz w:val="30"/>
-          <w:szCs w:val="30"/>
-        </w:rPr>
-        <w:t>, 2</w:t>
+      <w:r>
+        <w:rPr>
+          <w:rFonts w:ascii="Times New Roman" w:hAnsi="Times New Roman" w:cs="Times New Roman"/>
+          <w:sz w:val="30"/>
+          <w:szCs w:val="30"/>
+        </w:rPr>
+        <w:t>ул.Мельникайте, 2</w:t>
       </w:r>
       <w:r>
         <w:rPr>
@@ -1805,18 +1463,8 @@
           <w:sz w:val="30"/>
           <w:szCs w:val="30"/>
         </w:rPr>
-        <w:t xml:space="preserve">220004, </w:t>
-      </w:r>
-      <w:proofErr w:type="spellStart"/>
-      <w:r>
-        <w:rPr>
-          <w:rFonts w:ascii="Times New Roman" w:hAnsi="Times New Roman" w:cs="Times New Roman"/>
-          <w:sz w:val="30"/>
-          <w:szCs w:val="30"/>
-        </w:rPr>
-        <w:t>г.Минск</w:t>
-      </w:r>
-      <w:proofErr w:type="spellEnd"/>
+        <w:t>220004, г.Минск</w:t>
+      </w:r>
     </w:p>
     <w:p>
       <w:pPr>
@@ -1873,7 +1521,15 @@
           <w:sz w:val="30"/>
           <w:szCs w:val="30"/>
         </w:rPr>
-        <w:t xml:space="preserve">В связи с </w:t>
+        <w:t>В связи с requestBase orderNumber, criminal</w:t>
+      </w:r>
+      <w:r>
+        <w:rPr>
+          <w:rFonts w:ascii="Times New Roman" w:hAnsi="Times New Roman" w:cs="Times New Roman"/>
+          <w:sz w:val="30"/>
+          <w:szCs w:val="30"/>
+        </w:rPr>
+        <w:t xml:space="preserve"> </w:t>
       </w:r>
       <w:proofErr w:type="spellStart"/>
       <w:r>
@@ -1881,8 +1537,9 @@
           <w:rFonts w:ascii="Times New Roman" w:hAnsi="Times New Roman" w:cs="Times New Roman"/>
           <w:sz w:val="30"/>
           <w:szCs w:val="30"/>
-        </w:rPr>
-        <w:t>requestBase</w:t>
+          <w:lang w:val="en-US"/>
+        </w:rPr>
+        <w:t>stateNumber</w:t>
       </w:r>
       <w:proofErr w:type="spellEnd"/>
       <w:r>
@@ -1891,80 +1548,7 @@
           <w:sz w:val="30"/>
           <w:szCs w:val="30"/>
         </w:rPr>
-        <w:t xml:space="preserve"> </w:t>
-      </w:r>
-      <w:proofErr w:type="spellStart"/>
-      <w:r>
-        <w:rPr>
-          <w:rFonts w:ascii="Times New Roman" w:hAnsi="Times New Roman" w:cs="Times New Roman"/>
-          <w:sz w:val="30"/>
-          <w:szCs w:val="30"/>
-        </w:rPr>
-        <w:t>orderNumber</w:t>
-      </w:r>
-      <w:proofErr w:type="spellEnd"/>
-      <w:r>
-        <w:rPr>
-          <w:rFonts w:ascii="Times New Roman" w:hAnsi="Times New Roman" w:cs="Times New Roman"/>
-          <w:sz w:val="30"/>
-          <w:szCs w:val="30"/>
-        </w:rPr>
-        <w:t xml:space="preserve">, </w:t>
-      </w:r>
-      <w:proofErr w:type="spellStart"/>
-      <w:r>
-        <w:rPr>
-          <w:rFonts w:ascii="Times New Roman" w:hAnsi="Times New Roman" w:cs="Times New Roman"/>
-          <w:sz w:val="30"/>
-          <w:szCs w:val="30"/>
-        </w:rPr>
-        <w:t>criminal</w:t>
-      </w:r>
-      <w:proofErr w:type="spellEnd"/>
-      <w:r>
-        <w:rPr>
-          <w:rFonts w:ascii="Times New Roman" w:hAnsi="Times New Roman" w:cs="Times New Roman"/>
-          <w:sz w:val="30"/>
-          <w:szCs w:val="30"/>
-        </w:rPr>
-        <w:t xml:space="preserve"> </w:t>
-      </w:r>
-      <w:proofErr w:type="spellStart"/>
-      <w:r>
-        <w:rPr>
-          <w:rFonts w:ascii="Times New Roman" w:hAnsi="Times New Roman" w:cs="Times New Roman"/>
-          <w:sz w:val="30"/>
-          <w:szCs w:val="30"/>
-          <w:lang w:val="en-US"/>
-        </w:rPr>
-        <w:t>stateNumber</w:t>
-      </w:r>
-      <w:proofErr w:type="spellEnd"/>
-      <w:r>
-        <w:rPr>
-          <w:rFonts w:ascii="Times New Roman" w:hAnsi="Times New Roman" w:cs="Times New Roman"/>
-          <w:sz w:val="30"/>
-          <w:szCs w:val="30"/>
-        </w:rPr>
-        <w:t xml:space="preserve"> руководствуясь </w:t>
-      </w:r>
-      <w:proofErr w:type="spellStart"/>
-      <w:r>
-        <w:rPr>
-          <w:rFonts w:ascii="Times New Roman" w:hAnsi="Times New Roman" w:cs="Times New Roman"/>
-          <w:sz w:val="30"/>
-          <w:szCs w:val="30"/>
-        </w:rPr>
-        <w:t>ст.ст</w:t>
-      </w:r>
-      <w:proofErr w:type="spellEnd"/>
-      <w:r>
-        <w:rPr>
-          <w:rFonts w:ascii="Times New Roman" w:hAnsi="Times New Roman" w:cs="Times New Roman"/>
-          <w:sz w:val="30"/>
-          <w:szCs w:val="30"/>
-        </w:rPr>
-        <w:t>. 36, 103, 173 УПК Республики Беларусь</w:t>
+        <w:t xml:space="preserve"> руководствуясь ст.ст. 36, 103, 173 УПК Республики Беларусь</w:t>
       </w:r>
       <w:r>
         <w:rPr>
@@ -2029,7 +1613,6 @@
           <w:szCs w:val="30"/>
         </w:rPr>
       </w:pPr>
-      <w:proofErr w:type="spellStart"/>
       <w:r>
         <w:rPr>
           <w:rFonts w:ascii="Times New Roman" w:hAnsi="Times New Roman" w:cs="Times New Roman"/>
@@ -2038,7 +1621,6 @@
         </w:rPr>
         <w:t>name</w:t>
       </w:r>
-      <w:proofErr w:type="spellEnd"/>
       <w:r>
         <w:rPr>
           <w:rFonts w:ascii="Times New Roman" w:hAnsi="Times New Roman" w:cs="Times New Roman"/>
@@ -2047,7 +1629,6 @@
         </w:rPr>
         <w:t xml:space="preserve">, </w:t>
       </w:r>
-      <w:proofErr w:type="spellStart"/>
       <w:r>
         <w:rPr>
           <w:rFonts w:ascii="Times New Roman" w:hAnsi="Times New Roman" w:cs="Times New Roman"/>
@@ -2056,7 +1637,6 @@
         </w:rPr>
         <w:t>birthDate</w:t>
       </w:r>
-      <w:proofErr w:type="spellEnd"/>
       <w:r>
         <w:rPr>
           <w:rFonts w:ascii="Times New Roman" w:hAnsi="Times New Roman" w:cs="Times New Roman"/>
@@ -2073,7 +1653,6 @@
         </w:rPr>
         <w:t xml:space="preserve"> </w:t>
       </w:r>
-      <w:proofErr w:type="spellStart"/>
       <w:r>
         <w:rPr>
           <w:rFonts w:ascii="Times New Roman" w:hAnsi="Times New Roman" w:cs="Times New Roman"/>
@@ -2082,7 +1661,6 @@
         </w:rPr>
         <w:t>personalID</w:t>
       </w:r>
-      <w:proofErr w:type="spellEnd"/>
       <w:r>
         <w:rPr>
           <w:rFonts w:ascii="Times New Roman" w:hAnsi="Times New Roman" w:cs="Times New Roman"/>
@@ -2091,7 +1669,6 @@
         </w:rPr>
         <w:t xml:space="preserve">, уроженец(ка) </w:t>
       </w:r>
-      <w:proofErr w:type="spellStart"/>
       <w:r>
         <w:rPr>
           <w:rFonts w:ascii="Times New Roman" w:hAnsi="Times New Roman" w:cs="Times New Roman"/>
@@ -2100,7 +1677,6 @@
         </w:rPr>
         <w:t>birthPlace</w:t>
       </w:r>
-      <w:proofErr w:type="spellEnd"/>
       <w:r>
         <w:rPr>
           <w:rFonts w:ascii="Times New Roman" w:hAnsi="Times New Roman" w:cs="Times New Roman"/>
@@ -2109,7 +1685,6 @@
         </w:rPr>
         <w:t xml:space="preserve">, зарегистрирован(а) по адресу: </w:t>
       </w:r>
-      <w:proofErr w:type="spellStart"/>
       <w:r>
         <w:rPr>
           <w:rFonts w:ascii="Times New Roman" w:hAnsi="Times New Roman" w:cs="Times New Roman"/>
@@ -2118,7 +1693,6 @@
         </w:rPr>
         <w:t>registration</w:t>
       </w:r>
-      <w:proofErr w:type="spellEnd"/>
       <w:r>
         <w:rPr>
           <w:rFonts w:ascii="Times New Roman" w:hAnsi="Times New Roman" w:cs="Times New Roman"/>
@@ -2211,7 +1785,6 @@
         </w:rPr>
         <w:tab/>
       </w:r>
-      <w:proofErr w:type="spellStart"/>
       <w:r>
         <w:rPr>
           <w:rFonts w:ascii="Times New Roman" w:hAnsi="Times New Roman" w:cs="Times New Roman"/>
@@ -2220,7 +1793,6 @@
         </w:rPr>
         <w:t>detective</w:t>
       </w:r>
-      <w:proofErr w:type="spellEnd"/>
     </w:p>
     <w:p>
       <w:pPr>
@@ -2256,25 +1828,7 @@
           <w:szCs w:val="30"/>
         </w:rPr>
         <w:lastRenderedPageBreak/>
-        <w:t xml:space="preserve">Коммунальное унитарное предприятие «Управление капитального строительства </w:t>
-      </w:r>
-      <w:proofErr w:type="spellStart"/>
-      <w:r>
-        <w:rPr>
-          <w:rFonts w:ascii="Times New Roman" w:hAnsi="Times New Roman" w:cs="Times New Roman"/>
-          <w:sz w:val="30"/>
-          <w:szCs w:val="30"/>
-        </w:rPr>
-        <w:t>Мингорисполкома</w:t>
-      </w:r>
-      <w:proofErr w:type="spellEnd"/>
-      <w:r>
-        <w:rPr>
-          <w:rFonts w:ascii="Times New Roman" w:hAnsi="Times New Roman" w:cs="Times New Roman"/>
-          <w:sz w:val="30"/>
-          <w:szCs w:val="30"/>
-        </w:rPr>
-        <w:t xml:space="preserve">»  </w:t>
+        <w:t xml:space="preserve">Коммунальное унитарное предприятие «Управление капитального строительства Мингорисполкома»  </w:t>
       </w:r>
     </w:p>
     <w:p>
@@ -2298,23 +1852,13 @@
           <w:szCs w:val="30"/>
         </w:rPr>
       </w:pPr>
-      <w:proofErr w:type="spellStart"/>
-      <w:r>
-        <w:rPr>
-          <w:rFonts w:ascii="Times New Roman" w:hAnsi="Times New Roman" w:cs="Times New Roman"/>
-          <w:sz w:val="30"/>
-          <w:szCs w:val="30"/>
-        </w:rPr>
-        <w:t>ул.Советская</w:t>
-      </w:r>
-      <w:proofErr w:type="spellEnd"/>
-      <w:r>
-        <w:rPr>
-          <w:rFonts w:ascii="Times New Roman" w:hAnsi="Times New Roman" w:cs="Times New Roman"/>
-          <w:sz w:val="30"/>
-          <w:szCs w:val="30"/>
-        </w:rPr>
-        <w:t>, 17</w:t>
+      <w:r>
+        <w:rPr>
+          <w:rFonts w:ascii="Times New Roman" w:hAnsi="Times New Roman" w:cs="Times New Roman"/>
+          <w:sz w:val="30"/>
+          <w:szCs w:val="30"/>
+        </w:rPr>
+        <w:t>ул.Советская, 17</w:t>
       </w:r>
       <w:r>
         <w:rPr>
@@ -2341,18 +1885,8 @@
           <w:sz w:val="30"/>
           <w:szCs w:val="30"/>
         </w:rPr>
-        <w:t xml:space="preserve">220030, </w:t>
-      </w:r>
-      <w:proofErr w:type="spellStart"/>
-      <w:r>
-        <w:rPr>
-          <w:rFonts w:ascii="Times New Roman" w:hAnsi="Times New Roman" w:cs="Times New Roman"/>
-          <w:sz w:val="30"/>
-          <w:szCs w:val="30"/>
-        </w:rPr>
-        <w:t>г.Минск</w:t>
-      </w:r>
-      <w:proofErr w:type="spellEnd"/>
+        <w:t>220030, г.Минск</w:t>
+      </w:r>
     </w:p>
     <w:p>
       <w:pPr>
@@ -2412,7 +1946,15 @@
           <w:sz w:val="30"/>
           <w:szCs w:val="30"/>
         </w:rPr>
-        <w:t xml:space="preserve">В связи с </w:t>
+        <w:t>В связи с requestBase orderNumber, criminal</w:t>
+      </w:r>
+      <w:r>
+        <w:rPr>
+          <w:rFonts w:ascii="Times New Roman" w:hAnsi="Times New Roman" w:cs="Times New Roman"/>
+          <w:sz w:val="30"/>
+          <w:szCs w:val="30"/>
+        </w:rPr>
+        <w:t xml:space="preserve"> </w:t>
       </w:r>
       <w:proofErr w:type="spellStart"/>
       <w:r>
@@ -2420,8 +1962,9 @@
           <w:rFonts w:ascii="Times New Roman" w:hAnsi="Times New Roman" w:cs="Times New Roman"/>
           <w:sz w:val="30"/>
           <w:szCs w:val="30"/>
-        </w:rPr>
-        <w:t>requestBase</w:t>
+          <w:lang w:val="en-US"/>
+        </w:rPr>
+        <w:t>stateNumber</w:t>
       </w:r>
       <w:proofErr w:type="spellEnd"/>
       <w:r>
@@ -2430,97 +1973,24 @@
           <w:sz w:val="30"/>
           <w:szCs w:val="30"/>
         </w:rPr>
+        <w:t xml:space="preserve"> руководствуясь ст.ст. 36, 103, 173 УПК Республики Беларусь</w:t>
+      </w:r>
+      <w:r>
+        <w:rPr>
+          <w:rFonts w:ascii="Times New Roman" w:hAnsi="Times New Roman" w:cs="Times New Roman"/>
+          <w:sz w:val="30"/>
+          <w:szCs w:val="30"/>
+        </w:rPr>
+        <w:t>, прошу предоставить в наш адрес</w:t>
+      </w:r>
+      <w:r>
+        <w:rPr>
+          <w:rFonts w:ascii="Times New Roman" w:hAnsi="Times New Roman" w:cs="Times New Roman"/>
+          <w:sz w:val="30"/>
+          <w:szCs w:val="30"/>
+        </w:rPr>
         <w:t xml:space="preserve"> </w:t>
       </w:r>
-      <w:proofErr w:type="spellStart"/>
-      <w:r>
-        <w:rPr>
-          <w:rFonts w:ascii="Times New Roman" w:hAnsi="Times New Roman" w:cs="Times New Roman"/>
-          <w:sz w:val="30"/>
-          <w:szCs w:val="30"/>
-        </w:rPr>
-        <w:t>orderNumber</w:t>
-      </w:r>
-      <w:proofErr w:type="spellEnd"/>
-      <w:r>
-        <w:rPr>
-          <w:rFonts w:ascii="Times New Roman" w:hAnsi="Times New Roman" w:cs="Times New Roman"/>
-          <w:sz w:val="30"/>
-          <w:szCs w:val="30"/>
-        </w:rPr>
-        <w:t xml:space="preserve">, </w:t>
-      </w:r>
-      <w:proofErr w:type="spellStart"/>
-      <w:r>
-        <w:rPr>
-          <w:rFonts w:ascii="Times New Roman" w:hAnsi="Times New Roman" w:cs="Times New Roman"/>
-          <w:sz w:val="30"/>
-          <w:szCs w:val="30"/>
-        </w:rPr>
-        <w:t>criminal</w:t>
-      </w:r>
-      <w:proofErr w:type="spellEnd"/>
-      <w:r>
-        <w:rPr>
-          <w:rFonts w:ascii="Times New Roman" w:hAnsi="Times New Roman" w:cs="Times New Roman"/>
-          <w:sz w:val="30"/>
-          <w:szCs w:val="30"/>
-        </w:rPr>
-        <w:t xml:space="preserve"> </w:t>
-      </w:r>
-      <w:proofErr w:type="spellStart"/>
-      <w:r>
-        <w:rPr>
-          <w:rFonts w:ascii="Times New Roman" w:hAnsi="Times New Roman" w:cs="Times New Roman"/>
-          <w:sz w:val="30"/>
-          <w:szCs w:val="30"/>
-          <w:lang w:val="en-US"/>
-        </w:rPr>
-        <w:t>stateNumber</w:t>
-      </w:r>
-      <w:proofErr w:type="spellEnd"/>
-      <w:r>
-        <w:rPr>
-          <w:rFonts w:ascii="Times New Roman" w:hAnsi="Times New Roman" w:cs="Times New Roman"/>
-          <w:sz w:val="30"/>
-          <w:szCs w:val="30"/>
-        </w:rPr>
-        <w:t xml:space="preserve"> руководствуясь </w:t>
-      </w:r>
-      <w:proofErr w:type="spellStart"/>
-      <w:r>
-        <w:rPr>
-          <w:rFonts w:ascii="Times New Roman" w:hAnsi="Times New Roman" w:cs="Times New Roman"/>
-          <w:sz w:val="30"/>
-          <w:szCs w:val="30"/>
-        </w:rPr>
-        <w:t>ст.ст</w:t>
-      </w:r>
-      <w:proofErr w:type="spellEnd"/>
-      <w:r>
-        <w:rPr>
-          <w:rFonts w:ascii="Times New Roman" w:hAnsi="Times New Roman" w:cs="Times New Roman"/>
-          <w:sz w:val="30"/>
-          <w:szCs w:val="30"/>
-        </w:rPr>
-        <w:t>. 36, 103, 173 УПК Республики Беларусь</w:t>
-      </w:r>
-      <w:r>
-        <w:rPr>
-          <w:rFonts w:ascii="Times New Roman" w:hAnsi="Times New Roman" w:cs="Times New Roman"/>
-          <w:sz w:val="30"/>
-          <w:szCs w:val="30"/>
-        </w:rPr>
-        <w:t>, прошу предоставить в наш адрес</w:t>
-      </w:r>
-      <w:r>
-        <w:rPr>
-          <w:rFonts w:ascii="Times New Roman" w:hAnsi="Times New Roman" w:cs="Times New Roman"/>
-          <w:sz w:val="30"/>
-          <w:szCs w:val="30"/>
-        </w:rPr>
-        <w:t xml:space="preserve"> </w:t>
-      </w:r>
       <w:r>
         <w:rPr>
           <w:rFonts w:ascii="Times New Roman" w:hAnsi="Times New Roman" w:cs="Times New Roman"/>
@@ -2535,25 +2005,7 @@
           <w:sz w:val="30"/>
           <w:szCs w:val="30"/>
         </w:rPr>
-        <w:t>(</w:t>
-      </w:r>
-      <w:proofErr w:type="spellStart"/>
-      <w:r>
-        <w:rPr>
-          <w:rFonts w:ascii="Times New Roman" w:hAnsi="Times New Roman" w:cs="Times New Roman"/>
-          <w:sz w:val="30"/>
-          <w:szCs w:val="30"/>
-        </w:rPr>
-        <w:t>ами</w:t>
-      </w:r>
-      <w:proofErr w:type="spellEnd"/>
-      <w:r>
-        <w:rPr>
-          <w:rFonts w:ascii="Times New Roman" w:hAnsi="Times New Roman" w:cs="Times New Roman"/>
-          <w:sz w:val="30"/>
-          <w:szCs w:val="30"/>
-        </w:rPr>
-        <w:t>)</w:t>
+        <w:t>(ами)</w:t>
       </w:r>
       <w:r>
         <w:rPr>
@@ -2610,7 +2062,6 @@
         </w:rPr>
         <w:t xml:space="preserve">- </w:t>
       </w:r>
-      <w:proofErr w:type="spellStart"/>
       <w:r>
         <w:rPr>
           <w:rFonts w:ascii="Times New Roman" w:hAnsi="Times New Roman" w:cs="Times New Roman"/>
@@ -2619,7 +2070,6 @@
         </w:rPr>
         <w:t>name</w:t>
       </w:r>
-      <w:proofErr w:type="spellEnd"/>
       <w:r>
         <w:rPr>
           <w:rFonts w:ascii="Times New Roman" w:hAnsi="Times New Roman" w:cs="Times New Roman"/>
@@ -2628,7 +2078,6 @@
         </w:rPr>
         <w:t xml:space="preserve">, </w:t>
       </w:r>
-      <w:proofErr w:type="spellStart"/>
       <w:r>
         <w:rPr>
           <w:rFonts w:ascii="Times New Roman" w:hAnsi="Times New Roman" w:cs="Times New Roman"/>
@@ -2637,7 +2086,6 @@
         </w:rPr>
         <w:t>birthDate</w:t>
       </w:r>
-      <w:proofErr w:type="spellEnd"/>
       <w:r>
         <w:rPr>
           <w:rFonts w:ascii="Times New Roman" w:hAnsi="Times New Roman" w:cs="Times New Roman"/>
@@ -2654,7 +2102,6 @@
         </w:rPr>
         <w:t xml:space="preserve"> </w:t>
       </w:r>
-      <w:proofErr w:type="spellStart"/>
       <w:r>
         <w:rPr>
           <w:rFonts w:ascii="Times New Roman" w:hAnsi="Times New Roman" w:cs="Times New Roman"/>
@@ -2663,7 +2110,6 @@
         </w:rPr>
         <w:t>personalID</w:t>
       </w:r>
-      <w:proofErr w:type="spellEnd"/>
       <w:r>
         <w:rPr>
           <w:rFonts w:ascii="Times New Roman" w:hAnsi="Times New Roman" w:cs="Times New Roman"/>
@@ -2672,7 +2118,6 @@
         </w:rPr>
         <w:t xml:space="preserve">, уроженец(ка) </w:t>
       </w:r>
-      <w:proofErr w:type="spellStart"/>
       <w:r>
         <w:rPr>
           <w:rFonts w:ascii="Times New Roman" w:hAnsi="Times New Roman" w:cs="Times New Roman"/>
@@ -2681,7 +2126,6 @@
         </w:rPr>
         <w:t>birthPlace</w:t>
       </w:r>
-      <w:proofErr w:type="spellEnd"/>
       <w:r>
         <w:rPr>
           <w:rFonts w:ascii="Times New Roman" w:hAnsi="Times New Roman" w:cs="Times New Roman"/>
@@ -2690,7 +2134,6 @@
         </w:rPr>
         <w:t xml:space="preserve">, зарегистрирован(а) по адресу: </w:t>
       </w:r>
-      <w:proofErr w:type="spellStart"/>
       <w:r>
         <w:rPr>
           <w:rFonts w:ascii="Times New Roman" w:hAnsi="Times New Roman" w:cs="Times New Roman"/>
@@ -2699,7 +2142,6 @@
         </w:rPr>
         <w:t>registration</w:t>
       </w:r>
-      <w:proofErr w:type="spellEnd"/>
       <w:r>
         <w:rPr>
           <w:rFonts w:ascii="Times New Roman" w:hAnsi="Times New Roman" w:cs="Times New Roman"/>
@@ -2793,7 +2235,6 @@
         </w:rPr>
         <w:tab/>
       </w:r>
-      <w:proofErr w:type="spellStart"/>
       <w:r>
         <w:rPr>
           <w:rFonts w:ascii="Times New Roman" w:hAnsi="Times New Roman" w:cs="Times New Roman"/>
@@ -2802,7 +2243,6 @@
         </w:rPr>
         <w:t>detective</w:t>
       </w:r>
-      <w:proofErr w:type="spellEnd"/>
     </w:p>
     <w:p>
       <w:pPr>
@@ -2846,16 +2286,7 @@
           <w:sz w:val="30"/>
           <w:szCs w:val="30"/>
         </w:rPr>
-        <w:t xml:space="preserve">инистрации Ленинского района </w:t>
-      </w:r>
-      <w:proofErr w:type="spellStart"/>
-      <w:r>
-        <w:rPr>
-          <w:rFonts w:ascii="Times New Roman" w:hAnsi="Times New Roman" w:cs="Times New Roman"/>
-          <w:sz w:val="30"/>
-          <w:szCs w:val="30"/>
-        </w:rPr>
-        <w:t>г.</w:t>
+        <w:t>инистрации Ленинского района г.</w:t>
       </w:r>
       <w:r>
         <w:rPr>
@@ -2865,7 +2296,6 @@
         </w:rPr>
         <w:t>Минска</w:t>
       </w:r>
-      <w:proofErr w:type="spellEnd"/>
     </w:p>
     <w:p>
       <w:pPr>
@@ -2921,18 +2351,8 @@
           <w:sz w:val="30"/>
           <w:szCs w:val="30"/>
         </w:rPr>
-        <w:t xml:space="preserve">, </w:t>
-      </w:r>
-      <w:proofErr w:type="spellStart"/>
-      <w:r>
-        <w:rPr>
-          <w:rFonts w:ascii="Times New Roman" w:hAnsi="Times New Roman" w:cs="Times New Roman"/>
-          <w:sz w:val="30"/>
-          <w:szCs w:val="30"/>
-        </w:rPr>
-        <w:t>г.Минск</w:t>
-      </w:r>
-      <w:proofErr w:type="spellEnd"/>
+        <w:t>, г.Минск</w:t>
+      </w:r>
       <w:r>
         <w:rPr>
           <w:rFonts w:ascii="Times New Roman" w:hAnsi="Times New Roman" w:cs="Times New Roman"/>
@@ -3008,7 +2428,7 @@
           <w:sz w:val="30"/>
           <w:szCs w:val="30"/>
         </w:rPr>
-        <w:t xml:space="preserve">В связи с </w:t>
+        <w:t xml:space="preserve">В связи с requestBase orderNumber, criminal </w:t>
       </w:r>
       <w:proofErr w:type="spellStart"/>
       <w:r>
@@ -3016,8 +2436,9 @@
           <w:rFonts w:ascii="Times New Roman" w:hAnsi="Times New Roman" w:cs="Times New Roman"/>
           <w:sz w:val="30"/>
           <w:szCs w:val="30"/>
-        </w:rPr>
-        <w:t>requestBase</w:t>
+          <w:lang w:val="en-US"/>
+        </w:rPr>
+        <w:t>stateNumber</w:t>
       </w:r>
       <w:proofErr w:type="spellEnd"/>
       <w:r>
@@ -3028,34 +2449,6 @@
         </w:rPr>
         <w:t xml:space="preserve"> </w:t>
       </w:r>
-      <w:proofErr w:type="spellStart"/>
-      <w:r>
-        <w:rPr>
-          <w:rFonts w:ascii="Times New Roman" w:hAnsi="Times New Roman" w:cs="Times New Roman"/>
-          <w:sz w:val="30"/>
-          <w:szCs w:val="30"/>
-        </w:rPr>
-        <w:t>orderNumber</w:t>
-      </w:r>
-      <w:proofErr w:type="spellEnd"/>
-      <w:r>
-        <w:rPr>
-          <w:rFonts w:ascii="Times New Roman" w:hAnsi="Times New Roman" w:cs="Times New Roman"/>
-          <w:sz w:val="30"/>
-          <w:szCs w:val="30"/>
-        </w:rPr>
-        <w:t xml:space="preserve">, </w:t>
-      </w:r>
-      <w:proofErr w:type="spellStart"/>
-      <w:r>
-        <w:rPr>
-          <w:rFonts w:ascii="Times New Roman" w:hAnsi="Times New Roman" w:cs="Times New Roman"/>
-          <w:sz w:val="30"/>
-          <w:szCs w:val="30"/>
-        </w:rPr>
-        <w:t>criminal</w:t>
-      </w:r>
-      <w:proofErr w:type="spellEnd"/>
       <w:r>
         <w:rPr>
           <w:rFonts w:ascii="Times New Roman" w:hAnsi="Times New Roman" w:cs="Times New Roman"/>
@@ -3064,68 +2457,13 @@
         </w:rPr>
         <w:t xml:space="preserve"> </w:t>
       </w:r>
-      <w:proofErr w:type="spellStart"/>
-      <w:proofErr w:type="gramStart"/>
-      <w:r>
-        <w:rPr>
-          <w:rFonts w:ascii="Times New Roman" w:hAnsi="Times New Roman" w:cs="Times New Roman"/>
-          <w:sz w:val="30"/>
-          <w:szCs w:val="30"/>
-          <w:lang w:val="en-US"/>
-        </w:rPr>
-        <w:t>stateNumber</w:t>
-      </w:r>
-      <w:proofErr w:type="spellEnd"/>
-      <w:r>
-        <w:rPr>
-          <w:rFonts w:ascii="Times New Roman" w:hAnsi="Times New Roman" w:cs="Times New Roman"/>
-          <w:sz w:val="30"/>
-          <w:szCs w:val="30"/>
-        </w:rPr>
-        <w:t xml:space="preserve"> </w:t>
-      </w:r>
-      <w:r>
-        <w:rPr>
-          <w:rFonts w:ascii="Times New Roman" w:hAnsi="Times New Roman" w:cs="Times New Roman"/>
-          <w:sz w:val="30"/>
-          <w:szCs w:val="30"/>
-        </w:rPr>
-        <w:t xml:space="preserve"> </w:t>
-      </w:r>
-      <w:r>
-        <w:rPr>
-          <w:rFonts w:ascii="Times New Roman" w:hAnsi="Times New Roman" w:cs="Times New Roman"/>
-          <w:sz w:val="30"/>
-          <w:szCs w:val="30"/>
-        </w:rPr>
-        <w:t>руководствуясь</w:t>
-      </w:r>
-      <w:proofErr w:type="gramEnd"/>
-      <w:r>
-        <w:rPr>
-          <w:rFonts w:ascii="Times New Roman" w:hAnsi="Times New Roman" w:cs="Times New Roman"/>
-          <w:sz w:val="30"/>
-          <w:szCs w:val="30"/>
-        </w:rPr>
-        <w:t xml:space="preserve"> </w:t>
-      </w:r>
-      <w:proofErr w:type="spellStart"/>
-      <w:r>
-        <w:rPr>
-          <w:rFonts w:ascii="Times New Roman" w:hAnsi="Times New Roman" w:cs="Times New Roman"/>
-          <w:sz w:val="30"/>
-          <w:szCs w:val="30"/>
-        </w:rPr>
-        <w:t>ст.ст</w:t>
-      </w:r>
-      <w:proofErr w:type="spellEnd"/>
-      <w:r>
-        <w:rPr>
-          <w:rFonts w:ascii="Times New Roman" w:hAnsi="Times New Roman" w:cs="Times New Roman"/>
-          <w:sz w:val="30"/>
-          <w:szCs w:val="30"/>
-        </w:rPr>
-        <w:t>. 36, 103, 173 УПК Республики Беларусь</w:t>
+      <w:r>
+        <w:rPr>
+          <w:rFonts w:ascii="Times New Roman" w:hAnsi="Times New Roman" w:cs="Times New Roman"/>
+          <w:sz w:val="30"/>
+          <w:szCs w:val="30"/>
+        </w:rPr>
+        <w:t>руководствуясь ст.ст. 36, 103, 173 УПК Республики Беларусь</w:t>
       </w:r>
       <w:r>
         <w:rPr>
@@ -3182,25 +2520,14 @@
         </w:rPr>
         <w:t xml:space="preserve">- </w:t>
       </w:r>
-      <w:proofErr w:type="spellStart"/>
-      <w:r>
-        <w:rPr>
-          <w:rFonts w:ascii="Times New Roman" w:hAnsi="Times New Roman" w:cs="Times New Roman"/>
-          <w:sz w:val="30"/>
-          <w:szCs w:val="30"/>
-        </w:rPr>
-        <w:t>name</w:t>
-      </w:r>
-      <w:proofErr w:type="spellEnd"/>
-      <w:r>
-        <w:rPr>
-          <w:rFonts w:ascii="Times New Roman" w:hAnsi="Times New Roman" w:cs="Times New Roman"/>
-          <w:sz w:val="30"/>
-          <w:szCs w:val="30"/>
-        </w:rPr>
-        <w:t xml:space="preserve">, </w:t>
-      </w:r>
-      <w:proofErr w:type="spellStart"/>
+      <w:r>
+        <w:rPr>
+          <w:rFonts w:ascii="Times New Roman" w:hAnsi="Times New Roman" w:cs="Times New Roman"/>
+          <w:sz w:val="30"/>
+          <w:szCs w:val="30"/>
+        </w:rPr>
+        <w:t xml:space="preserve">name, </w:t>
+      </w:r>
       <w:r>
         <w:rPr>
           <w:rFonts w:ascii="Times New Roman" w:hAnsi="Times New Roman" w:cs="Times New Roman"/>
@@ -3209,7 +2536,6 @@
         </w:rPr>
         <w:t>birthDate</w:t>
       </w:r>
-      <w:proofErr w:type="spellEnd"/>
       <w:r>
         <w:rPr>
           <w:rFonts w:ascii="Times New Roman" w:hAnsi="Times New Roman" w:cs="Times New Roman"/>
@@ -3226,7 +2552,6 @@
         </w:rPr>
         <w:t xml:space="preserve"> </w:t>
       </w:r>
-      <w:proofErr w:type="spellStart"/>
       <w:r>
         <w:rPr>
           <w:rFonts w:ascii="Times New Roman" w:hAnsi="Times New Roman" w:cs="Times New Roman"/>
@@ -3235,7 +2560,6 @@
         </w:rPr>
         <w:t>personalID</w:t>
       </w:r>
-      <w:proofErr w:type="spellEnd"/>
       <w:r>
         <w:rPr>
           <w:rFonts w:ascii="Times New Roman" w:hAnsi="Times New Roman" w:cs="Times New Roman"/>
@@ -3244,7 +2568,6 @@
         </w:rPr>
         <w:t xml:space="preserve">, уроженец(ка) </w:t>
       </w:r>
-      <w:proofErr w:type="spellStart"/>
       <w:r>
         <w:rPr>
           <w:rFonts w:ascii="Times New Roman" w:hAnsi="Times New Roman" w:cs="Times New Roman"/>
@@ -3253,7 +2576,6 @@
         </w:rPr>
         <w:t>birthPlace</w:t>
       </w:r>
-      <w:proofErr w:type="spellEnd"/>
       <w:r>
         <w:rPr>
           <w:rFonts w:ascii="Times New Roman" w:hAnsi="Times New Roman" w:cs="Times New Roman"/>
@@ -3262,7 +2584,6 @@
         </w:rPr>
         <w:t xml:space="preserve">, зарегистрирован(а) по адресу: </w:t>
       </w:r>
-      <w:proofErr w:type="spellStart"/>
       <w:r>
         <w:rPr>
           <w:rFonts w:ascii="Times New Roman" w:hAnsi="Times New Roman" w:cs="Times New Roman"/>
@@ -3271,7 +2592,6 @@
         </w:rPr>
         <w:t>registration</w:t>
       </w:r>
-      <w:proofErr w:type="spellEnd"/>
       <w:r>
         <w:rPr>
           <w:rFonts w:ascii="Times New Roman" w:hAnsi="Times New Roman" w:cs="Times New Roman"/>
@@ -3365,7 +2685,6 @@
         </w:rPr>
         <w:tab/>
       </w:r>
-      <w:proofErr w:type="spellStart"/>
       <w:r>
         <w:rPr>
           <w:rFonts w:ascii="Times New Roman" w:hAnsi="Times New Roman" w:cs="Times New Roman"/>
@@ -3374,7 +2693,6 @@
         </w:rPr>
         <w:t>detective</w:t>
       </w:r>
-      <w:proofErr w:type="spellEnd"/>
     </w:p>
     <w:p>
       <w:pPr>
@@ -3447,23 +2765,13 @@
         </w:rPr>
         <w:t xml:space="preserve">ных технологий </w:t>
       </w:r>
-      <w:proofErr w:type="spellStart"/>
-      <w:r>
-        <w:rPr>
-          <w:rFonts w:ascii="Times New Roman" w:hAnsi="Times New Roman" w:cs="Times New Roman"/>
-          <w:sz w:val="30"/>
-          <w:szCs w:val="30"/>
-        </w:rPr>
-        <w:t>Мингорисполкома</w:t>
-      </w:r>
-      <w:proofErr w:type="spellEnd"/>
-      <w:r>
-        <w:rPr>
-          <w:rFonts w:ascii="Times New Roman" w:hAnsi="Times New Roman" w:cs="Times New Roman"/>
-          <w:sz w:val="30"/>
-          <w:szCs w:val="30"/>
-        </w:rPr>
-        <w:t>»</w:t>
+      <w:r>
+        <w:rPr>
+          <w:rFonts w:ascii="Times New Roman" w:hAnsi="Times New Roman" w:cs="Times New Roman"/>
+          <w:sz w:val="30"/>
+          <w:szCs w:val="30"/>
+        </w:rPr>
+        <w:t>Мингорисполкома»</w:t>
       </w:r>
     </w:p>
     <w:p>
@@ -3493,7 +2801,6 @@
           <w:szCs w:val="30"/>
         </w:rPr>
       </w:pPr>
-      <w:proofErr w:type="spellStart"/>
       <w:r>
         <w:rPr>
           <w:rFonts w:ascii="Times New Roman" w:hAnsi="Times New Roman" w:cs="Times New Roman"/>
@@ -3510,7 +2817,6 @@
         </w:rPr>
         <w:t>Московская</w:t>
       </w:r>
-      <w:proofErr w:type="spellEnd"/>
       <w:r>
         <w:rPr>
           <w:rFonts w:ascii="Times New Roman" w:hAnsi="Times New Roman" w:cs="Times New Roman"/>
@@ -3636,18 +2942,8 @@
           <w:sz w:val="30"/>
           <w:szCs w:val="30"/>
         </w:rPr>
-        <w:t xml:space="preserve">В связи с </w:t>
-      </w:r>
-      <w:proofErr w:type="spellStart"/>
-      <w:r>
-        <w:rPr>
-          <w:rFonts w:ascii="Times New Roman" w:hAnsi="Times New Roman" w:cs="Times New Roman"/>
-          <w:sz w:val="30"/>
-          <w:szCs w:val="30"/>
-        </w:rPr>
-        <w:t>requestBase</w:t>
-      </w:r>
-      <w:proofErr w:type="spellEnd"/>
+        <w:t>В связи с requestBase orderNumber, criminal</w:t>
+      </w:r>
       <w:r>
         <w:rPr>
           <w:rFonts w:ascii="Times New Roman" w:hAnsi="Times New Roman" w:cs="Times New Roman"/>
@@ -3656,34 +2952,31 @@
         </w:rPr>
         <w:t xml:space="preserve"> </w:t>
       </w:r>
-      <w:proofErr w:type="spellStart"/>
-      <w:r>
-        <w:rPr>
-          <w:rFonts w:ascii="Times New Roman" w:hAnsi="Times New Roman" w:cs="Times New Roman"/>
-          <w:sz w:val="30"/>
-          <w:szCs w:val="30"/>
-        </w:rPr>
-        <w:t>orderNumber</w:t>
-      </w:r>
-      <w:proofErr w:type="spellEnd"/>
-      <w:r>
-        <w:rPr>
-          <w:rFonts w:ascii="Times New Roman" w:hAnsi="Times New Roman" w:cs="Times New Roman"/>
-          <w:sz w:val="30"/>
-          <w:szCs w:val="30"/>
-        </w:rPr>
-        <w:t xml:space="preserve">, </w:t>
-      </w:r>
-      <w:proofErr w:type="spellStart"/>
-      <w:r>
-        <w:rPr>
-          <w:rFonts w:ascii="Times New Roman" w:hAnsi="Times New Roman" w:cs="Times New Roman"/>
-          <w:sz w:val="30"/>
-          <w:szCs w:val="30"/>
-        </w:rPr>
-        <w:t>criminal</w:t>
-      </w:r>
-      <w:proofErr w:type="spellEnd"/>
+      <w:r>
+        <w:rPr>
+          <w:rFonts w:ascii="Times New Roman" w:hAnsi="Times New Roman" w:cs="Times New Roman"/>
+          <w:sz w:val="30"/>
+          <w:szCs w:val="30"/>
+          <w:lang w:val="en-US"/>
+        </w:rPr>
+        <w:t>stateNumber</w:t>
+      </w:r>
+      <w:r>
+        <w:rPr>
+          <w:rFonts w:ascii="Times New Roman" w:hAnsi="Times New Roman" w:cs="Times New Roman"/>
+          <w:sz w:val="30"/>
+          <w:szCs w:val="30"/>
+        </w:rPr>
+        <w:t xml:space="preserve"> руководствуясь ст.ст. 36, 103, 173 УПК Республики Беларусь</w:t>
+      </w:r>
+      <w:r>
+        <w:rPr>
+          <w:rFonts w:ascii="Times New Roman" w:hAnsi="Times New Roman" w:cs="Times New Roman"/>
+          <w:sz w:val="30"/>
+          <w:szCs w:val="30"/>
+        </w:rPr>
+        <w:t>, прошу предоставить в наш адрес</w:t>
+      </w:r>
       <w:r>
         <w:rPr>
           <w:rFonts w:ascii="Times New Roman" w:hAnsi="Times New Roman" w:cs="Times New Roman"/>
@@ -3697,45 +2990,24 @@
           <w:rFonts w:ascii="Times New Roman" w:hAnsi="Times New Roman" w:cs="Times New Roman"/>
           <w:sz w:val="30"/>
           <w:szCs w:val="30"/>
-          <w:lang w:val="en-US"/>
-        </w:rPr>
-        <w:t>stateNumber</w:t>
-      </w:r>
-      <w:bookmarkStart w:id="0" w:name="_GoBack"/>
-      <w:bookmarkEnd w:id="0"/>
-      <w:r>
-        <w:rPr>
-          <w:rFonts w:ascii="Times New Roman" w:hAnsi="Times New Roman" w:cs="Times New Roman"/>
-          <w:sz w:val="30"/>
-          <w:szCs w:val="30"/>
-        </w:rPr>
-        <w:t xml:space="preserve"> руководствуясь </w:t>
-      </w:r>
-      <w:proofErr w:type="spellStart"/>
-      <w:r>
-        <w:rPr>
-          <w:rFonts w:ascii="Times New Roman" w:hAnsi="Times New Roman" w:cs="Times New Roman"/>
-          <w:sz w:val="30"/>
-          <w:szCs w:val="30"/>
-        </w:rPr>
-        <w:t>ст.ст</w:t>
-      </w:r>
-      <w:proofErr w:type="spellEnd"/>
-      <w:r>
-        <w:rPr>
-          <w:rFonts w:ascii="Times New Roman" w:hAnsi="Times New Roman" w:cs="Times New Roman"/>
-          <w:sz w:val="30"/>
-          <w:szCs w:val="30"/>
-        </w:rPr>
-        <w:t>. 36, 103, 173 УПК Республики Беларусь</w:t>
-      </w:r>
-      <w:r>
-        <w:rPr>
-          <w:rFonts w:ascii="Times New Roman" w:hAnsi="Times New Roman" w:cs="Times New Roman"/>
-          <w:sz w:val="30"/>
-          <w:szCs w:val="30"/>
-        </w:rPr>
-        <w:t>, прошу предоставить в наш адрес</w:t>
+        </w:rPr>
+        <w:t>информацию о</w:t>
+      </w:r>
+      <w:r>
+        <w:rPr>
+          <w:rFonts w:ascii="Times New Roman" w:hAnsi="Times New Roman" w:cs="Times New Roman"/>
+          <w:sz w:val="30"/>
+          <w:szCs w:val="30"/>
+        </w:rPr>
+        <w:t xml:space="preserve"> составе семей и лицевом счете по адресу</w:t>
+      </w:r>
+      <w:r>
+        <w:rPr>
+          <w:rFonts w:ascii="Times New Roman" w:hAnsi="Times New Roman" w:cs="Times New Roman"/>
+          <w:sz w:val="30"/>
+          <w:szCs w:val="30"/>
+        </w:rPr>
+        <w:t>:</w:t>
       </w:r>
       <w:r>
         <w:rPr>
@@ -3751,42 +3023,8 @@
           <w:sz w:val="30"/>
           <w:szCs w:val="30"/>
         </w:rPr>
-        <w:t>информацию о</w:t>
-      </w:r>
-      <w:r>
-        <w:rPr>
-          <w:rFonts w:ascii="Times New Roman" w:hAnsi="Times New Roman" w:cs="Times New Roman"/>
-          <w:sz w:val="30"/>
-          <w:szCs w:val="30"/>
-        </w:rPr>
-        <w:t xml:space="preserve"> составе семей и лицевом счете по адресу</w:t>
-      </w:r>
-      <w:r>
-        <w:rPr>
-          <w:rFonts w:ascii="Times New Roman" w:hAnsi="Times New Roman" w:cs="Times New Roman"/>
-          <w:sz w:val="30"/>
-          <w:szCs w:val="30"/>
-        </w:rPr>
-        <w:t>:</w:t>
-      </w:r>
-      <w:r>
-        <w:rPr>
-          <w:rFonts w:ascii="Times New Roman" w:hAnsi="Times New Roman" w:cs="Times New Roman"/>
-          <w:sz w:val="30"/>
-          <w:szCs w:val="30"/>
-        </w:rPr>
-        <w:t xml:space="preserve"> </w:t>
-      </w:r>
-      <w:proofErr w:type="spellStart"/>
-      <w:r>
-        <w:rPr>
-          <w:rFonts w:ascii="Times New Roman" w:hAnsi="Times New Roman" w:cs="Times New Roman"/>
-          <w:sz w:val="30"/>
-          <w:szCs w:val="30"/>
-        </w:rPr>
         <w:t>registration</w:t>
       </w:r>
-      <w:proofErr w:type="spellEnd"/>
       <w:r>
         <w:rPr>
           <w:rFonts w:ascii="Times New Roman" w:hAnsi="Times New Roman" w:cs="Times New Roman"/>
@@ -3888,7 +3126,6 @@
         </w:rPr>
         <w:tab/>
       </w:r>
-      <w:proofErr w:type="spellStart"/>
       <w:r>
         <w:rPr>
           <w:rFonts w:ascii="Times New Roman" w:hAnsi="Times New Roman" w:cs="Times New Roman"/>
@@ -3897,10 +3134,14 @@
         </w:rPr>
         <w:t>detective</w:t>
       </w:r>
-      <w:proofErr w:type="spellEnd"/>
     </w:p>
     <w:sectPr>
-      <w:footerReference w:type="default" r:id="rId7"/>
+      <w:headerReference w:type="even" r:id="rId7"/>
+      <w:headerReference w:type="default" r:id="rId8"/>
+      <w:footerReference w:type="even" r:id="rId9"/>
+      <w:footerReference w:type="default" r:id="rId10"/>
+      <w:headerReference w:type="first" r:id="rId11"/>
+      <w:footerReference w:type="first" r:id="rId12"/>
       <w:pgSz w:w="11906" w:h="16838"/>
       <w:pgMar w:top="1134" w:right="567" w:bottom="1134" w:left="1701" w:header="709" w:footer="709" w:gutter="0"/>
       <w:cols w:space="708"/>
@@ -3911,7 +3152,7 @@
 </file>
 
 <file path=word/endnotes.xml><?xml version="1.0" encoding="utf-8"?>
-<w:endnotes xmlns:wpc="http://schemas.microsoft.com/office/word/2010/wordprocessingCanvas" xmlns:mc="http://schemas.openxmlformats.org/markup-compatibility/2006" xmlns:o="urn:schemas-microsoft-com:office:office" xmlns:r="http://schemas.openxmlformats.org/officeDocument/2006/relationships" xmlns:m="http://schemas.openxmlformats.org/officeDocument/2006/math" xmlns:v="urn:schemas-microsoft-com:vml" xmlns:wp14="http://schemas.microsoft.com/office/word/2010/wordprocessingDrawing" xmlns:wp="http://schemas.openxmlformats.org/drawingml/2006/wordprocessingDrawing" xmlns:w10="urn:schemas-microsoft-com:office:word" xmlns:w="http://schemas.openxmlformats.org/wordprocessingml/2006/main" xmlns:w14="http://schemas.microsoft.com/office/word/2010/wordml" xmlns:w15="http://schemas.microsoft.com/office/word/2012/wordml" xmlns:wpg="http://schemas.microsoft.com/office/word/2010/wordprocessingGroup" xmlns:wpi="http://schemas.microsoft.com/office/word/2010/wordprocessingInk" xmlns:wne="http://schemas.microsoft.com/office/word/2006/wordml" xmlns:wps="http://schemas.microsoft.com/office/word/2010/wordprocessingShape" mc:Ignorable="w14 w15 wp14">
+<w:endnotes xmlns:wpc="http://schemas.microsoft.com/office/word/2010/wordprocessingCanvas" xmlns:cx="http://schemas.microsoft.com/office/drawing/2014/chartex" xmlns:cx1="http://schemas.microsoft.com/office/drawing/2015/9/8/chartex" xmlns:cx2="http://schemas.microsoft.com/office/drawing/2015/10/21/chartex" xmlns:cx3="http://schemas.microsoft.com/office/drawing/2016/5/9/chartex" xmlns:cx4="http://schemas.microsoft.com/office/drawing/2016/5/10/chartex" xmlns:cx5="http://schemas.microsoft.com/office/drawing/2016/5/11/chartex" xmlns:cx6="http://schemas.microsoft.com/office/drawing/2016/5/12/chartex" xmlns:cx7="http://schemas.microsoft.com/office/drawing/2016/5/13/chartex" xmlns:cx8="http://schemas.microsoft.com/office/drawing/2016/5/14/chartex" xmlns:mc="http://schemas.openxmlformats.org/markup-compatibility/2006" xmlns:aink="http://schemas.microsoft.com/office/drawing/2016/ink" xmlns:am3d="http://schemas.microsoft.com/office/drawing/2017/model3d" xmlns:o="urn:schemas-microsoft-com:office:office" xmlns:r="http://schemas.openxmlformats.org/officeDocument/2006/relationships" xmlns:m="http://schemas.openxmlformats.org/officeDocument/2006/math" xmlns:v="urn:schemas-microsoft-com:vml" xmlns:wp14="http://schemas.microsoft.com/office/word/2010/wordprocessingDrawing" xmlns:wp="http://schemas.openxmlformats.org/drawingml/2006/wordprocessingDrawing" xmlns:w10="urn:schemas-microsoft-com:office:word" xmlns:w="http://schemas.openxmlformats.org/wordprocessingml/2006/main" xmlns:w14="http://schemas.microsoft.com/office/word/2010/wordml" xmlns:w15="http://schemas.microsoft.com/office/word/2012/wordml" xmlns:w16cid="http://schemas.microsoft.com/office/word/2016/wordml/cid" xmlns:w16se="http://schemas.microsoft.com/office/word/2015/wordml/symex" xmlns:wpg="http://schemas.microsoft.com/office/word/2010/wordprocessingGroup" xmlns:wpi="http://schemas.microsoft.com/office/word/2010/wordprocessingInk" xmlns:wne="http://schemas.microsoft.com/office/word/2006/wordml" xmlns:wps="http://schemas.microsoft.com/office/word/2010/wordprocessingShape" mc:Ignorable="w14 w15 w16se w16cid wp14">
   <w:endnote w:type="separator" w:id="-1">
     <w:p>
       <w:pPr>
@@ -3936,10 +3177,20 @@
 </file>
 
 <file path=word/footer1.xml><?xml version="1.0" encoding="utf-8"?>
-<w:ftr xmlns:wpc="http://schemas.microsoft.com/office/word/2010/wordprocessingCanvas" xmlns:mc="http://schemas.openxmlformats.org/markup-compatibility/2006" xmlns:o="urn:schemas-microsoft-com:office:office" xmlns:r="http://schemas.openxmlformats.org/officeDocument/2006/relationships" xmlns:m="http://schemas.openxmlformats.org/officeDocument/2006/math" xmlns:v="urn:schemas-microsoft-com:vml" xmlns:wp14="http://schemas.microsoft.com/office/word/2010/wordprocessingDrawing" xmlns:wp="http://schemas.openxmlformats.org/drawingml/2006/wordprocessingDrawing" xmlns:w10="urn:schemas-microsoft-com:office:word" xmlns:w="http://schemas.openxmlformats.org/wordprocessingml/2006/main" xmlns:w14="http://schemas.microsoft.com/office/word/2010/wordml" xmlns:w15="http://schemas.microsoft.com/office/word/2012/wordml" xmlns:wpg="http://schemas.microsoft.com/office/word/2010/wordprocessingGroup" xmlns:wpi="http://schemas.microsoft.com/office/word/2010/wordprocessingInk" xmlns:wne="http://schemas.microsoft.com/office/word/2006/wordml" xmlns:wps="http://schemas.microsoft.com/office/word/2010/wordprocessingShape" mc:Ignorable="w14 w15 wp14">
+<w:ftr xmlns:wpc="http://schemas.microsoft.com/office/word/2010/wordprocessingCanvas" xmlns:cx="http://schemas.microsoft.com/office/drawing/2014/chartex" xmlns:cx1="http://schemas.microsoft.com/office/drawing/2015/9/8/chartex" xmlns:cx2="http://schemas.microsoft.com/office/drawing/2015/10/21/chartex" xmlns:cx3="http://schemas.microsoft.com/office/drawing/2016/5/9/chartex" xmlns:cx4="http://schemas.microsoft.com/office/drawing/2016/5/10/chartex" xmlns:cx5="http://schemas.microsoft.com/office/drawing/2016/5/11/chartex" xmlns:cx6="http://schemas.microsoft.com/office/drawing/2016/5/12/chartex" xmlns:cx7="http://schemas.microsoft.com/office/drawing/2016/5/13/chartex" xmlns:cx8="http://schemas.microsoft.com/office/drawing/2016/5/14/chartex" xmlns:mc="http://schemas.openxmlformats.org/markup-compatibility/2006" xmlns:aink="http://schemas.microsoft.com/office/drawing/2016/ink" xmlns:am3d="http://schemas.microsoft.com/office/drawing/2017/model3d" xmlns:o="urn:schemas-microsoft-com:office:office" xmlns:r="http://schemas.openxmlformats.org/officeDocument/2006/relationships" xmlns:m="http://schemas.openxmlformats.org/officeDocument/2006/math" xmlns:v="urn:schemas-microsoft-com:vml" xmlns:wp14="http://schemas.microsoft.com/office/word/2010/wordprocessingDrawing" xmlns:wp="http://schemas.openxmlformats.org/drawingml/2006/wordprocessingDrawing" xmlns:w10="urn:schemas-microsoft-com:office:word" xmlns:w="http://schemas.openxmlformats.org/wordprocessingml/2006/main" xmlns:w14="http://schemas.microsoft.com/office/word/2010/wordml" xmlns:w15="http://schemas.microsoft.com/office/word/2012/wordml" xmlns:w16cid="http://schemas.microsoft.com/office/word/2016/wordml/cid" xmlns:w16se="http://schemas.microsoft.com/office/word/2015/wordml/symex" xmlns:wpg="http://schemas.microsoft.com/office/word/2010/wordprocessingGroup" xmlns:wpi="http://schemas.microsoft.com/office/word/2010/wordprocessingInk" xmlns:wne="http://schemas.microsoft.com/office/word/2006/wordml" xmlns:wps="http://schemas.microsoft.com/office/word/2010/wordprocessingShape" mc:Ignorable="w14 w15 w16se w16cid wp14">
   <w:p>
     <w:pPr>
-      <w:pStyle w:val="a5"/>
+      <w:pStyle w:val="Footer"/>
+    </w:pPr>
+  </w:p>
+</w:ftr>
+</file>
+
+<file path=word/footer2.xml><?xml version="1.0" encoding="utf-8"?>
+<w:ftr xmlns:wpc="http://schemas.microsoft.com/office/word/2010/wordprocessingCanvas" xmlns:cx="http://schemas.microsoft.com/office/drawing/2014/chartex" xmlns:cx1="http://schemas.microsoft.com/office/drawing/2015/9/8/chartex" xmlns:cx2="http://schemas.microsoft.com/office/drawing/2015/10/21/chartex" xmlns:cx3="http://schemas.microsoft.com/office/drawing/2016/5/9/chartex" xmlns:cx4="http://schemas.microsoft.com/office/drawing/2016/5/10/chartex" xmlns:cx5="http://schemas.microsoft.com/office/drawing/2016/5/11/chartex" xmlns:cx6="http://schemas.microsoft.com/office/drawing/2016/5/12/chartex" xmlns:cx7="http://schemas.microsoft.com/office/drawing/2016/5/13/chartex" xmlns:cx8="http://schemas.microsoft.com/office/drawing/2016/5/14/chartex" xmlns:mc="http://schemas.openxmlformats.org/markup-compatibility/2006" xmlns:aink="http://schemas.microsoft.com/office/drawing/2016/ink" xmlns:am3d="http://schemas.microsoft.com/office/drawing/2017/model3d" xmlns:o="urn:schemas-microsoft-com:office:office" xmlns:r="http://schemas.openxmlformats.org/officeDocument/2006/relationships" xmlns:m="http://schemas.openxmlformats.org/officeDocument/2006/math" xmlns:v="urn:schemas-microsoft-com:vml" xmlns:wp14="http://schemas.microsoft.com/office/word/2010/wordprocessingDrawing" xmlns:wp="http://schemas.openxmlformats.org/drawingml/2006/wordprocessingDrawing" xmlns:w10="urn:schemas-microsoft-com:office:word" xmlns:w="http://schemas.openxmlformats.org/wordprocessingml/2006/main" xmlns:w14="http://schemas.microsoft.com/office/word/2010/wordml" xmlns:w15="http://schemas.microsoft.com/office/word/2012/wordml" xmlns:w16cid="http://schemas.microsoft.com/office/word/2016/wordml/cid" xmlns:w16se="http://schemas.microsoft.com/office/word/2015/wordml/symex" xmlns:wpg="http://schemas.microsoft.com/office/word/2010/wordprocessingGroup" xmlns:wpi="http://schemas.microsoft.com/office/word/2010/wordprocessingInk" xmlns:wne="http://schemas.microsoft.com/office/word/2006/wordml" xmlns:wps="http://schemas.microsoft.com/office/word/2010/wordprocessingShape" mc:Ignorable="w14 w15 w16se w16cid wp14">
+  <w:p>
+    <w:pPr>
+      <w:pStyle w:val="Footer"/>
       <w:rPr>
         <w:rFonts w:ascii="Times New Roman" w:hAnsi="Times New Roman" w:cs="Times New Roman"/>
         <w:sz w:val="18"/>
@@ -3969,13 +3220,14 @@
         <w:szCs w:val="18"/>
         <w:lang w:val="en-US"/>
       </w:rPr>
-      <w:t>{detective}</w:t>
+      <w:t>detective</w:t>
     </w:r>
     <w:r>
       <w:rPr>
         <w:rFonts w:ascii="Times New Roman" w:hAnsi="Times New Roman" w:cs="Times New Roman"/>
         <w:sz w:val="18"/>
         <w:szCs w:val="18"/>
+        <w:lang w:val="en-US"/>
       </w:rPr>
       <w:t xml:space="preserve"> </w:t>
     </w:r>
@@ -3986,14 +3238,26 @@
         <w:szCs w:val="18"/>
         <w:lang w:val="en-US"/>
       </w:rPr>
-      <w:t>{telephone}</w:t>
+      <w:t>phoneNumber</w:t>
     </w:r>
+    <w:bookmarkStart w:id="0" w:name="_GoBack"/>
+    <w:bookmarkEnd w:id="0"/>
+  </w:p>
+</w:ftr>
+</file>
+
+<file path=word/footer3.xml><?xml version="1.0" encoding="utf-8"?>
+<w:ftr xmlns:wpc="http://schemas.microsoft.com/office/word/2010/wordprocessingCanvas" xmlns:cx="http://schemas.microsoft.com/office/drawing/2014/chartex" xmlns:cx1="http://schemas.microsoft.com/office/drawing/2015/9/8/chartex" xmlns:cx2="http://schemas.microsoft.com/office/drawing/2015/10/21/chartex" xmlns:cx3="http://schemas.microsoft.com/office/drawing/2016/5/9/chartex" xmlns:cx4="http://schemas.microsoft.com/office/drawing/2016/5/10/chartex" xmlns:cx5="http://schemas.microsoft.com/office/drawing/2016/5/11/chartex" xmlns:cx6="http://schemas.microsoft.com/office/drawing/2016/5/12/chartex" xmlns:cx7="http://schemas.microsoft.com/office/drawing/2016/5/13/chartex" xmlns:cx8="http://schemas.microsoft.com/office/drawing/2016/5/14/chartex" xmlns:mc="http://schemas.openxmlformats.org/markup-compatibility/2006" xmlns:aink="http://schemas.microsoft.com/office/drawing/2016/ink" xmlns:am3d="http://schemas.microsoft.com/office/drawing/2017/model3d" xmlns:o="urn:schemas-microsoft-com:office:office" xmlns:r="http://schemas.openxmlformats.org/officeDocument/2006/relationships" xmlns:m="http://schemas.openxmlformats.org/officeDocument/2006/math" xmlns:v="urn:schemas-microsoft-com:vml" xmlns:wp14="http://schemas.microsoft.com/office/word/2010/wordprocessingDrawing" xmlns:wp="http://schemas.openxmlformats.org/drawingml/2006/wordprocessingDrawing" xmlns:w10="urn:schemas-microsoft-com:office:word" xmlns:w="http://schemas.openxmlformats.org/wordprocessingml/2006/main" xmlns:w14="http://schemas.microsoft.com/office/word/2010/wordml" xmlns:w15="http://schemas.microsoft.com/office/word/2012/wordml" xmlns:w16cid="http://schemas.microsoft.com/office/word/2016/wordml/cid" xmlns:w16se="http://schemas.microsoft.com/office/word/2015/wordml/symex" xmlns:wpg="http://schemas.microsoft.com/office/word/2010/wordprocessingGroup" xmlns:wpi="http://schemas.microsoft.com/office/word/2010/wordprocessingInk" xmlns:wne="http://schemas.microsoft.com/office/word/2006/wordml" xmlns:wps="http://schemas.microsoft.com/office/word/2010/wordprocessingShape" mc:Ignorable="w14 w15 w16se w16cid wp14">
+  <w:p>
+    <w:pPr>
+      <w:pStyle w:val="Footer"/>
+    </w:pPr>
   </w:p>
 </w:ftr>
 </file>
 
 <file path=word/footnotes.xml><?xml version="1.0" encoding="utf-8"?>
-<w:footnotes xmlns:wpc="http://schemas.microsoft.com/office/word/2010/wordprocessingCanvas" xmlns:mc="http://schemas.openxmlformats.org/markup-compatibility/2006" xmlns:o="urn:schemas-microsoft-com:office:office" xmlns:r="http://schemas.openxmlformats.org/officeDocument/2006/relationships" xmlns:m="http://schemas.openxmlformats.org/officeDocument/2006/math" xmlns:v="urn:schemas-microsoft-com:vml" xmlns:wp14="http://schemas.microsoft.com/office/word/2010/wordprocessingDrawing" xmlns:wp="http://schemas.openxmlformats.org/drawingml/2006/wordprocessingDrawing" xmlns:w10="urn:schemas-microsoft-com:office:word" xmlns:w="http://schemas.openxmlformats.org/wordprocessingml/2006/main" xmlns:w14="http://schemas.microsoft.com/office/word/2010/wordml" xmlns:w15="http://schemas.microsoft.com/office/word/2012/wordml" xmlns:wpg="http://schemas.microsoft.com/office/word/2010/wordprocessingGroup" xmlns:wpi="http://schemas.microsoft.com/office/word/2010/wordprocessingInk" xmlns:wne="http://schemas.microsoft.com/office/word/2006/wordml" xmlns:wps="http://schemas.microsoft.com/office/word/2010/wordprocessingShape" mc:Ignorable="w14 w15 wp14">
+<w:footnotes xmlns:wpc="http://schemas.microsoft.com/office/word/2010/wordprocessingCanvas" xmlns:cx="http://schemas.microsoft.com/office/drawing/2014/chartex" xmlns:cx1="http://schemas.microsoft.com/office/drawing/2015/9/8/chartex" xmlns:cx2="http://schemas.microsoft.com/office/drawing/2015/10/21/chartex" xmlns:cx3="http://schemas.microsoft.com/office/drawing/2016/5/9/chartex" xmlns:cx4="http://schemas.microsoft.com/office/drawing/2016/5/10/chartex" xmlns:cx5="http://schemas.microsoft.com/office/drawing/2016/5/11/chartex" xmlns:cx6="http://schemas.microsoft.com/office/drawing/2016/5/12/chartex" xmlns:cx7="http://schemas.microsoft.com/office/drawing/2016/5/13/chartex" xmlns:cx8="http://schemas.microsoft.com/office/drawing/2016/5/14/chartex" xmlns:mc="http://schemas.openxmlformats.org/markup-compatibility/2006" xmlns:aink="http://schemas.microsoft.com/office/drawing/2016/ink" xmlns:am3d="http://schemas.microsoft.com/office/drawing/2017/model3d" xmlns:o="urn:schemas-microsoft-com:office:office" xmlns:r="http://schemas.openxmlformats.org/officeDocument/2006/relationships" xmlns:m="http://schemas.openxmlformats.org/officeDocument/2006/math" xmlns:v="urn:schemas-microsoft-com:vml" xmlns:wp14="http://schemas.microsoft.com/office/word/2010/wordprocessingDrawing" xmlns:wp="http://schemas.openxmlformats.org/drawingml/2006/wordprocessingDrawing" xmlns:w10="urn:schemas-microsoft-com:office:word" xmlns:w="http://schemas.openxmlformats.org/wordprocessingml/2006/main" xmlns:w14="http://schemas.microsoft.com/office/word/2010/wordml" xmlns:w15="http://schemas.microsoft.com/office/word/2012/wordml" xmlns:w16cid="http://schemas.microsoft.com/office/word/2016/wordml/cid" xmlns:w16se="http://schemas.microsoft.com/office/word/2015/wordml/symex" xmlns:wpg="http://schemas.microsoft.com/office/word/2010/wordprocessingGroup" xmlns:wpi="http://schemas.microsoft.com/office/word/2010/wordprocessingInk" xmlns:wne="http://schemas.microsoft.com/office/word/2006/wordml" xmlns:wps="http://schemas.microsoft.com/office/word/2010/wordprocessingShape" mc:Ignorable="w14 w15 w16se w16cid wp14">
   <w:footnote w:type="separator" w:id="-1">
     <w:p>
       <w:pPr>
@@ -4017,9 +3281,39 @@
 </w:footnotes>
 </file>
 
+<file path=word/header1.xml><?xml version="1.0" encoding="utf-8"?>
+<w:hdr xmlns:wpc="http://schemas.microsoft.com/office/word/2010/wordprocessingCanvas" xmlns:cx="http://schemas.microsoft.com/office/drawing/2014/chartex" xmlns:cx1="http://schemas.microsoft.com/office/drawing/2015/9/8/chartex" xmlns:cx2="http://schemas.microsoft.com/office/drawing/2015/10/21/chartex" xmlns:cx3="http://schemas.microsoft.com/office/drawing/2016/5/9/chartex" xmlns:cx4="http://schemas.microsoft.com/office/drawing/2016/5/10/chartex" xmlns:cx5="http://schemas.microsoft.com/office/drawing/2016/5/11/chartex" xmlns:cx6="http://schemas.microsoft.com/office/drawing/2016/5/12/chartex" xmlns:cx7="http://schemas.microsoft.com/office/drawing/2016/5/13/chartex" xmlns:cx8="http://schemas.microsoft.com/office/drawing/2016/5/14/chartex" xmlns:mc="http://schemas.openxmlformats.org/markup-compatibility/2006" xmlns:aink="http://schemas.microsoft.com/office/drawing/2016/ink" xmlns:am3d="http://schemas.microsoft.com/office/drawing/2017/model3d" xmlns:o="urn:schemas-microsoft-com:office:office" xmlns:r="http://schemas.openxmlformats.org/officeDocument/2006/relationships" xmlns:m="http://schemas.openxmlformats.org/officeDocument/2006/math" xmlns:v="urn:schemas-microsoft-com:vml" xmlns:wp14="http://schemas.microsoft.com/office/word/2010/wordprocessingDrawing" xmlns:wp="http://schemas.openxmlformats.org/drawingml/2006/wordprocessingDrawing" xmlns:w10="urn:schemas-microsoft-com:office:word" xmlns:w="http://schemas.openxmlformats.org/wordprocessingml/2006/main" xmlns:w14="http://schemas.microsoft.com/office/word/2010/wordml" xmlns:w15="http://schemas.microsoft.com/office/word/2012/wordml" xmlns:w16cid="http://schemas.microsoft.com/office/word/2016/wordml/cid" xmlns:w16se="http://schemas.microsoft.com/office/word/2015/wordml/symex" xmlns:wpg="http://schemas.microsoft.com/office/word/2010/wordprocessingGroup" xmlns:wpi="http://schemas.microsoft.com/office/word/2010/wordprocessingInk" xmlns:wne="http://schemas.microsoft.com/office/word/2006/wordml" xmlns:wps="http://schemas.microsoft.com/office/word/2010/wordprocessingShape" mc:Ignorable="w14 w15 w16se w16cid wp14">
+  <w:p>
+    <w:pPr>
+      <w:pStyle w:val="Header"/>
+    </w:pPr>
+  </w:p>
+</w:hdr>
+</file>
+
+<file path=word/header2.xml><?xml version="1.0" encoding="utf-8"?>
+<w:hdr xmlns:wpc="http://schemas.microsoft.com/office/word/2010/wordprocessingCanvas" xmlns:cx="http://schemas.microsoft.com/office/drawing/2014/chartex" xmlns:cx1="http://schemas.microsoft.com/office/drawing/2015/9/8/chartex" xmlns:cx2="http://schemas.microsoft.com/office/drawing/2015/10/21/chartex" xmlns:cx3="http://schemas.microsoft.com/office/drawing/2016/5/9/chartex" xmlns:cx4="http://schemas.microsoft.com/office/drawing/2016/5/10/chartex" xmlns:cx5="http://schemas.microsoft.com/office/drawing/2016/5/11/chartex" xmlns:cx6="http://schemas.microsoft.com/office/drawing/2016/5/12/chartex" xmlns:cx7="http://schemas.microsoft.com/office/drawing/2016/5/13/chartex" xmlns:cx8="http://schemas.microsoft.com/office/drawing/2016/5/14/chartex" xmlns:mc="http://schemas.openxmlformats.org/markup-compatibility/2006" xmlns:aink="http://schemas.microsoft.com/office/drawing/2016/ink" xmlns:am3d="http://schemas.microsoft.com/office/drawing/2017/model3d" xmlns:o="urn:schemas-microsoft-com:office:office" xmlns:r="http://schemas.openxmlformats.org/officeDocument/2006/relationships" xmlns:m="http://schemas.openxmlformats.org/officeDocument/2006/math" xmlns:v="urn:schemas-microsoft-com:vml" xmlns:wp14="http://schemas.microsoft.com/office/word/2010/wordprocessingDrawing" xmlns:wp="http://schemas.openxmlformats.org/drawingml/2006/wordprocessingDrawing" xmlns:w10="urn:schemas-microsoft-com:office:word" xmlns:w="http://schemas.openxmlformats.org/wordprocessingml/2006/main" xmlns:w14="http://schemas.microsoft.com/office/word/2010/wordml" xmlns:w15="http://schemas.microsoft.com/office/word/2012/wordml" xmlns:w16cid="http://schemas.microsoft.com/office/word/2016/wordml/cid" xmlns:w16se="http://schemas.microsoft.com/office/word/2015/wordml/symex" xmlns:wpg="http://schemas.microsoft.com/office/word/2010/wordprocessingGroup" xmlns:wpi="http://schemas.microsoft.com/office/word/2010/wordprocessingInk" xmlns:wne="http://schemas.microsoft.com/office/word/2006/wordml" xmlns:wps="http://schemas.microsoft.com/office/word/2010/wordprocessingShape" mc:Ignorable="w14 w15 w16se w16cid wp14">
+  <w:p>
+    <w:pPr>
+      <w:pStyle w:val="Header"/>
+    </w:pPr>
+  </w:p>
+</w:hdr>
+</file>
+
+<file path=word/header3.xml><?xml version="1.0" encoding="utf-8"?>
+<w:hdr xmlns:wpc="http://schemas.microsoft.com/office/word/2010/wordprocessingCanvas" xmlns:cx="http://schemas.microsoft.com/office/drawing/2014/chartex" xmlns:cx1="http://schemas.microsoft.com/office/drawing/2015/9/8/chartex" xmlns:cx2="http://schemas.microsoft.com/office/drawing/2015/10/21/chartex" xmlns:cx3="http://schemas.microsoft.com/office/drawing/2016/5/9/chartex" xmlns:cx4="http://schemas.microsoft.com/office/drawing/2016/5/10/chartex" xmlns:cx5="http://schemas.microsoft.com/office/drawing/2016/5/11/chartex" xmlns:cx6="http://schemas.microsoft.com/office/drawing/2016/5/12/chartex" xmlns:cx7="http://schemas.microsoft.com/office/drawing/2016/5/13/chartex" xmlns:cx8="http://schemas.microsoft.com/office/drawing/2016/5/14/chartex" xmlns:mc="http://schemas.openxmlformats.org/markup-compatibility/2006" xmlns:aink="http://schemas.microsoft.com/office/drawing/2016/ink" xmlns:am3d="http://schemas.microsoft.com/office/drawing/2017/model3d" xmlns:o="urn:schemas-microsoft-com:office:office" xmlns:r="http://schemas.openxmlformats.org/officeDocument/2006/relationships" xmlns:m="http://schemas.openxmlformats.org/officeDocument/2006/math" xmlns:v="urn:schemas-microsoft-com:vml" xmlns:wp14="http://schemas.microsoft.com/office/word/2010/wordprocessingDrawing" xmlns:wp="http://schemas.openxmlformats.org/drawingml/2006/wordprocessingDrawing" xmlns:w10="urn:schemas-microsoft-com:office:word" xmlns:w="http://schemas.openxmlformats.org/wordprocessingml/2006/main" xmlns:w14="http://schemas.microsoft.com/office/word/2010/wordml" xmlns:w15="http://schemas.microsoft.com/office/word/2012/wordml" xmlns:w16cid="http://schemas.microsoft.com/office/word/2016/wordml/cid" xmlns:w16se="http://schemas.microsoft.com/office/word/2015/wordml/symex" xmlns:wpg="http://schemas.microsoft.com/office/word/2010/wordprocessingGroup" xmlns:wpi="http://schemas.microsoft.com/office/word/2010/wordprocessingInk" xmlns:wne="http://schemas.microsoft.com/office/word/2006/wordml" xmlns:wps="http://schemas.microsoft.com/office/word/2010/wordprocessingShape" mc:Ignorable="w14 w15 w16se w16cid wp14">
+  <w:p>
+    <w:pPr>
+      <w:pStyle w:val="Header"/>
+    </w:pPr>
+  </w:p>
+</w:hdr>
+</file>
+
 <file path=word/numbering.xml><?xml version="1.0" encoding="utf-8"?>
-<w:numbering xmlns:wpc="http://schemas.microsoft.com/office/word/2010/wordprocessingCanvas" xmlns:mc="http://schemas.openxmlformats.org/markup-compatibility/2006" xmlns:o="urn:schemas-microsoft-com:office:office" xmlns:r="http://schemas.openxmlformats.org/officeDocument/2006/relationships" xmlns:m="http://schemas.openxmlformats.org/officeDocument/2006/math" xmlns:v="urn:schemas-microsoft-com:vml" xmlns:wp14="http://schemas.microsoft.com/office/word/2010/wordprocessingDrawing" xmlns:wp="http://schemas.openxmlformats.org/drawingml/2006/wordprocessingDrawing" xmlns:w10="urn:schemas-microsoft-com:office:word" xmlns:w="http://schemas.openxmlformats.org/wordprocessingml/2006/main" xmlns:w14="http://schemas.microsoft.com/office/word/2010/wordml" xmlns:w15="http://schemas.microsoft.com/office/word/2012/wordml" xmlns:wpg="http://schemas.microsoft.com/office/word/2010/wordprocessingGroup" xmlns:wpi="http://schemas.microsoft.com/office/word/2010/wordprocessingInk" xmlns:wne="http://schemas.microsoft.com/office/word/2006/wordml" xmlns:wps="http://schemas.microsoft.com/office/word/2010/wordprocessingShape" mc:Ignorable="w14 w15 wp14">
-  <w:abstractNum w:abstractNumId="0">
+<w:numbering xmlns:wpc="http://schemas.microsoft.com/office/word/2010/wordprocessingCanvas" xmlns:cx="http://schemas.microsoft.com/office/drawing/2014/chartex" xmlns:cx1="http://schemas.microsoft.com/office/drawing/2015/9/8/chartex" xmlns:cx2="http://schemas.microsoft.com/office/drawing/2015/10/21/chartex" xmlns:cx3="http://schemas.microsoft.com/office/drawing/2016/5/9/chartex" xmlns:cx4="http://schemas.microsoft.com/office/drawing/2016/5/10/chartex" xmlns:cx5="http://schemas.microsoft.com/office/drawing/2016/5/11/chartex" xmlns:cx6="http://schemas.microsoft.com/office/drawing/2016/5/12/chartex" xmlns:cx7="http://schemas.microsoft.com/office/drawing/2016/5/13/chartex" xmlns:cx8="http://schemas.microsoft.com/office/drawing/2016/5/14/chartex" xmlns:mc="http://schemas.openxmlformats.org/markup-compatibility/2006" xmlns:aink="http://schemas.microsoft.com/office/drawing/2016/ink" xmlns:am3d="http://schemas.microsoft.com/office/drawing/2017/model3d" xmlns:o="urn:schemas-microsoft-com:office:office" xmlns:r="http://schemas.openxmlformats.org/officeDocument/2006/relationships" xmlns:m="http://schemas.openxmlformats.org/officeDocument/2006/math" xmlns:v="urn:schemas-microsoft-com:vml" xmlns:wp14="http://schemas.microsoft.com/office/word/2010/wordprocessingDrawing" xmlns:wp="http://schemas.openxmlformats.org/drawingml/2006/wordprocessingDrawing" xmlns:w10="urn:schemas-microsoft-com:office:word" xmlns:w="http://schemas.openxmlformats.org/wordprocessingml/2006/main" xmlns:w14="http://schemas.microsoft.com/office/word/2010/wordml" xmlns:w15="http://schemas.microsoft.com/office/word/2012/wordml" xmlns:w16cid="http://schemas.microsoft.com/office/word/2016/wordml/cid" xmlns:w16se="http://schemas.microsoft.com/office/word/2015/wordml/symex" xmlns:wpg="http://schemas.microsoft.com/office/word/2010/wordprocessingGroup" xmlns:wpi="http://schemas.microsoft.com/office/word/2010/wordprocessingInk" xmlns:wne="http://schemas.microsoft.com/office/word/2006/wordml" xmlns:wps="http://schemas.microsoft.com/office/word/2010/wordprocessingShape" mc:Ignorable="w14 w15 w16se w16cid wp14">
+  <w:abstractNum w:abstractNumId="0" w15:restartNumberingAfterBreak="0">
     <w:nsid w:val="3EFC1A76"/>
     <w:multiLevelType w:val="hybridMultilevel"/>
     <w:tmpl w:val="912CDBA0"/>
@@ -4108,7 +3402,7 @@
       </w:pPr>
     </w:lvl>
   </w:abstractNum>
-  <w:abstractNum w:abstractNumId="1">
+  <w:abstractNum w:abstractNumId="1" w15:restartNumberingAfterBreak="0">
     <w:nsid w:val="6DF52903"/>
     <w:multiLevelType w:val="hybridMultilevel"/>
     <w:tmpl w:val="E2FEB31E"/>
@@ -4207,7 +3501,7 @@
 </file>
 
 <file path=word/styles.xml><?xml version="1.0" encoding="utf-8"?>
-<w:styles xmlns:mc="http://schemas.openxmlformats.org/markup-compatibility/2006" xmlns:r="http://schemas.openxmlformats.org/officeDocument/2006/relationships" xmlns:w="http://schemas.openxmlformats.org/wordprocessingml/2006/main" xmlns:w14="http://schemas.microsoft.com/office/word/2010/wordml" xmlns:w15="http://schemas.microsoft.com/office/word/2012/wordml" mc:Ignorable="w14 w15">
+<w:styles xmlns:mc="http://schemas.openxmlformats.org/markup-compatibility/2006" xmlns:r="http://schemas.openxmlformats.org/officeDocument/2006/relationships" xmlns:w="http://schemas.openxmlformats.org/wordprocessingml/2006/main" xmlns:w14="http://schemas.microsoft.com/office/word/2010/wordml" xmlns:w15="http://schemas.microsoft.com/office/word/2012/wordml" xmlns:w16cid="http://schemas.microsoft.com/office/word/2016/wordml/cid" xmlns:w16se="http://schemas.microsoft.com/office/word/2015/wordml/symex" mc:Ignorable="w14 w15 w16se w16cid">
   <w:docDefaults>
     <w:rPrDefault>
       <w:rPr>
@@ -4223,7 +3517,7 @@
       </w:pPr>
     </w:pPrDefault>
   </w:docDefaults>
-  <w:latentStyles w:defLockedState="0" w:defUIPriority="99" w:defSemiHidden="0" w:defUnhideWhenUsed="0" w:defQFormat="0" w:count="371">
+  <w:latentStyles w:defLockedState="0" w:defUIPriority="99" w:defSemiHidden="0" w:defUnhideWhenUsed="0" w:defQFormat="0" w:count="375">
     <w:lsdException w:name="Normal" w:uiPriority="0" w:qFormat="1"/>
     <w:lsdException w:name="heading 1" w:uiPriority="9" w:qFormat="1"/>
     <w:lsdException w:name="heading 2" w:semiHidden="1" w:uiPriority="9" w:unhideWhenUsed="1" w:qFormat="1"/>
@@ -4329,7 +3623,6 @@
     <w:lsdException w:name="HTML Sample" w:semiHidden="1" w:unhideWhenUsed="1"/>
     <w:lsdException w:name="HTML Typewriter" w:semiHidden="1" w:unhideWhenUsed="1"/>
     <w:lsdException w:name="HTML Variable" w:semiHidden="1" w:unhideWhenUsed="1"/>
-    <w:lsdException w:name="Normal Table" w:semiHidden="1" w:unhideWhenUsed="1"/>
     <w:lsdException w:name="annotation subject" w:semiHidden="1" w:unhideWhenUsed="1"/>
     <w:lsdException w:name="No List" w:semiHidden="1" w:unhideWhenUsed="1"/>
     <w:lsdException w:name="Outline List 1" w:semiHidden="1" w:unhideWhenUsed="1"/>
@@ -4373,10 +3666,8 @@
     <w:lsdException w:name="Table Elegant" w:semiHidden="1" w:unhideWhenUsed="1"/>
     <w:lsdException w:name="Table Professional" w:semiHidden="1" w:unhideWhenUsed="1"/>
     <w:lsdException w:name="Table Subtle 1" w:semiHidden="1" w:unhideWhenUsed="1"/>
-    <w:lsdException w:name="Table Subtle 2" w:semiHidden="1" w:unhideWhenUsed="1"/>
     <w:lsdException w:name="Table Web 1" w:semiHidden="1" w:unhideWhenUsed="1"/>
     <w:lsdException w:name="Table Web 2" w:semiHidden="1" w:unhideWhenUsed="1"/>
-    <w:lsdException w:name="Table Web 3" w:semiHidden="1" w:unhideWhenUsed="1"/>
     <w:lsdException w:name="Balloon Text" w:semiHidden="1" w:unhideWhenUsed="1"/>
     <w:lsdException w:name="Table Grid" w:uiPriority="59"/>
     <w:lsdException w:name="Table Theme" w:semiHidden="1" w:unhideWhenUsed="1"/>
@@ -4595,19 +3886,23 @@
     <w:lsdException w:name="List Table 5 Dark Accent 6" w:uiPriority="50"/>
     <w:lsdException w:name="List Table 6 Colorful Accent 6" w:uiPriority="51"/>
     <w:lsdException w:name="List Table 7 Colorful Accent 6" w:uiPriority="52"/>
+    <w:lsdException w:name="Mention" w:semiHidden="1" w:unhideWhenUsed="1"/>
+    <w:lsdException w:name="Smart Hyperlink" w:semiHidden="1" w:unhideWhenUsed="1"/>
+    <w:lsdException w:name="Hashtag" w:semiHidden="1" w:unhideWhenUsed="1"/>
+    <w:lsdException w:name="Unresolved Mention" w:semiHidden="1" w:unhideWhenUsed="1"/>
   </w:latentStyles>
-  <w:style w:type="paragraph" w:default="1" w:styleId="a">
+  <w:style w:type="paragraph" w:default="1" w:styleId="Normal">
     <w:name w:val="Normal"/>
     <w:qFormat/>
     <w:rsid w:val="00421DCC"/>
   </w:style>
-  <w:style w:type="character" w:default="1" w:styleId="a0">
+  <w:style w:type="character" w:default="1" w:styleId="DefaultParagraphFont">
     <w:name w:val="Default Paragraph Font"/>
     <w:uiPriority w:val="1"/>
     <w:semiHidden/>
     <w:unhideWhenUsed/>
   </w:style>
-  <w:style w:type="table" w:default="1" w:styleId="a1">
+  <w:style w:type="table" w:default="1" w:styleId="TableNormal">
     <w:name w:val="Normal Table"/>
     <w:uiPriority w:val="99"/>
     <w:semiHidden/>
@@ -4622,16 +3917,16 @@
       </w:tblCellMar>
     </w:tblPr>
   </w:style>
-  <w:style w:type="numbering" w:default="1" w:styleId="a2">
+  <w:style w:type="numbering" w:default="1" w:styleId="NoList">
     <w:name w:val="No List"/>
     <w:uiPriority w:val="99"/>
     <w:semiHidden/>
     <w:unhideWhenUsed/>
   </w:style>
-  <w:style w:type="paragraph" w:styleId="a3">
+  <w:style w:type="paragraph" w:styleId="Header">
     <w:name w:val="header"/>
-    <w:basedOn w:val="a"/>
-    <w:link w:val="a4"/>
+    <w:basedOn w:val="Normal"/>
+    <w:link w:val="HeaderChar"/>
     <w:uiPriority w:val="99"/>
     <w:unhideWhenUsed/>
     <w:rsid w:val="00CF404D"/>
@@ -4643,17 +3938,17 @@
       <w:spacing w:after="0" w:line="240" w:lineRule="auto"/>
     </w:pPr>
   </w:style>
-  <w:style w:type="character" w:customStyle="1" w:styleId="a4">
-    <w:name w:val="Верхний колонтитул Знак"/>
-    <w:basedOn w:val="a0"/>
-    <w:link w:val="a3"/>
+  <w:style w:type="character" w:customStyle="1" w:styleId="HeaderChar">
+    <w:name w:val="Header Char"/>
+    <w:basedOn w:val="DefaultParagraphFont"/>
+    <w:link w:val="Header"/>
     <w:uiPriority w:val="99"/>
     <w:rsid w:val="00CF404D"/>
   </w:style>
-  <w:style w:type="paragraph" w:styleId="a5">
+  <w:style w:type="paragraph" w:styleId="Footer">
     <w:name w:val="footer"/>
-    <w:basedOn w:val="a"/>
-    <w:link w:val="a6"/>
+    <w:basedOn w:val="Normal"/>
+    <w:link w:val="FooterChar"/>
     <w:uiPriority w:val="99"/>
     <w:unhideWhenUsed/>
     <w:rsid w:val="00CF404D"/>
@@ -4665,16 +3960,16 @@
       <w:spacing w:after="0" w:line="240" w:lineRule="auto"/>
     </w:pPr>
   </w:style>
-  <w:style w:type="character" w:customStyle="1" w:styleId="a6">
-    <w:name w:val="Нижний колонтитул Знак"/>
-    <w:basedOn w:val="a0"/>
-    <w:link w:val="a5"/>
+  <w:style w:type="character" w:customStyle="1" w:styleId="FooterChar">
+    <w:name w:val="Footer Char"/>
+    <w:basedOn w:val="DefaultParagraphFont"/>
+    <w:link w:val="Footer"/>
     <w:uiPriority w:val="99"/>
     <w:rsid w:val="00CF404D"/>
   </w:style>
-  <w:style w:type="paragraph" w:styleId="a7">
+  <w:style w:type="paragraph" w:styleId="ListParagraph">
     <w:name w:val="List Paragraph"/>
-    <w:basedOn w:val="a"/>
+    <w:basedOn w:val="Normal"/>
     <w:uiPriority w:val="34"/>
     <w:qFormat/>
     <w:rsid w:val="00D40A9D"/>
@@ -4683,10 +3978,10 @@
       <w:contextualSpacing/>
     </w:pPr>
   </w:style>
-  <w:style w:type="paragraph" w:styleId="a8">
+  <w:style w:type="paragraph" w:styleId="BodyText">
     <w:name w:val="Body Text"/>
-    <w:basedOn w:val="a"/>
-    <w:link w:val="a9"/>
+    <w:basedOn w:val="Normal"/>
+    <w:link w:val="BodyTextChar"/>
     <w:semiHidden/>
     <w:unhideWhenUsed/>
     <w:rsid w:val="00DF0F1D"/>
@@ -4703,10 +3998,10 @@
       <w:lang w:eastAsia="ru-RU"/>
     </w:rPr>
   </w:style>
-  <w:style w:type="character" w:customStyle="1" w:styleId="a9">
-    <w:name w:val="Основной текст Знак"/>
-    <w:basedOn w:val="a0"/>
-    <w:link w:val="a8"/>
+  <w:style w:type="character" w:customStyle="1" w:styleId="BodyTextChar">
+    <w:name w:val="Body Text Char"/>
+    <w:basedOn w:val="DefaultParagraphFont"/>
+    <w:link w:val="BodyText"/>
     <w:semiHidden/>
     <w:rsid w:val="00DF0F1D"/>
     <w:rPr>

</xml_diff>